<commit_message>
added different reports & add date validation of tickets
</commit_message>
<xml_diff>
--- a/Автоматизированная система работы кинотеатра.docx
+++ b/Автоматизированная система работы кинотеатра.docx
@@ -1,6 +1,6 @@
 
 <file path=word/document.xml><?xml version="1.0" encoding="utf-8"?>
-<w:document xmlns:wpc="http://schemas.microsoft.com/office/word/2010/wordprocessingCanvas" xmlns:cx="http://schemas.microsoft.com/office/drawing/2014/chartex" xmlns:cx1="http://schemas.microsoft.com/office/drawing/2015/9/8/chartex" xmlns:cx2="http://schemas.microsoft.com/office/drawing/2015/10/21/chartex" xmlns:cx3="http://schemas.microsoft.com/office/drawing/2016/5/9/chartex" xmlns:cx4="http://schemas.microsoft.com/office/drawing/2016/5/10/chartex" xmlns:cx5="http://schemas.microsoft.com/office/drawing/2016/5/11/chartex" xmlns:cx6="http://schemas.microsoft.com/office/drawing/2016/5/12/chartex" xmlns:cx7="http://schemas.microsoft.com/office/drawing/2016/5/13/chartex" xmlns:cx8="http://schemas.microsoft.com/office/drawing/2016/5/14/chartex" xmlns:mc="http://schemas.openxmlformats.org/markup-compatibility/2006" xmlns:aink="http://schemas.microsoft.com/office/drawing/2016/ink" xmlns:am3d="http://schemas.microsoft.com/office/drawing/2017/model3d" xmlns:o="urn:schemas-microsoft-com:office:office" xmlns:r="http://schemas.openxmlformats.org/officeDocument/2006/relationships" xmlns:m="http://schemas.openxmlformats.org/officeDocument/2006/math" xmlns:v="urn:schemas-microsoft-com:vml" xmlns:wp14="http://schemas.microsoft.com/office/word/2010/wordprocessingDrawing" xmlns:wp="http://schemas.openxmlformats.org/drawingml/2006/wordprocessingDrawing" xmlns:w10="urn:schemas-microsoft-com:office:word" xmlns:w="http://schemas.openxmlformats.org/wordprocessingml/2006/main" xmlns:w14="http://schemas.microsoft.com/office/word/2010/wordml" xmlns:w15="http://schemas.microsoft.com/office/word/2012/wordml" xmlns:w16cid="http://schemas.microsoft.com/office/word/2016/wordml/cid" xmlns:w16se="http://schemas.microsoft.com/office/word/2015/wordml/symex" xmlns:wpg="http://schemas.microsoft.com/office/word/2010/wordprocessingGroup" xmlns:wpi="http://schemas.microsoft.com/office/word/2010/wordprocessingInk" xmlns:wne="http://schemas.microsoft.com/office/word/2006/wordml" xmlns:wps="http://schemas.microsoft.com/office/word/2010/wordprocessingShape" mc:Ignorable="w14 w15 w16se w16cid wp14">
+<w:document xmlns:wpc="http://schemas.microsoft.com/office/word/2010/wordprocessingCanvas" xmlns:cx="http://schemas.microsoft.com/office/drawing/2014/chartex" xmlns:cx1="http://schemas.microsoft.com/office/drawing/2015/9/8/chartex" xmlns:mc="http://schemas.openxmlformats.org/markup-compatibility/2006" xmlns:o="urn:schemas-microsoft-com:office:office" xmlns:r="http://schemas.openxmlformats.org/officeDocument/2006/relationships" xmlns:m="http://schemas.openxmlformats.org/officeDocument/2006/math" xmlns:v="urn:schemas-microsoft-com:vml" xmlns:wp14="http://schemas.microsoft.com/office/word/2010/wordprocessingDrawing" xmlns:wp="http://schemas.openxmlformats.org/drawingml/2006/wordprocessingDrawing" xmlns:w10="urn:schemas-microsoft-com:office:word" xmlns:w="http://schemas.openxmlformats.org/wordprocessingml/2006/main" xmlns:w14="http://schemas.microsoft.com/office/word/2010/wordml" xmlns:w15="http://schemas.microsoft.com/office/word/2012/wordml" xmlns:w16se="http://schemas.microsoft.com/office/word/2015/wordml/symex" xmlns:wpg="http://schemas.microsoft.com/office/word/2010/wordprocessingGroup" xmlns:wpi="http://schemas.microsoft.com/office/word/2010/wordprocessingInk" xmlns:wne="http://schemas.microsoft.com/office/word/2006/wordml" xmlns:wps="http://schemas.microsoft.com/office/word/2010/wordprocessingShape" mc:Ignorable="w14 w15 w16se wp14">
   <w:body>
     <w:p>
       <w:pPr>
@@ -402,23 +402,13 @@
                 <w:lang w:eastAsia="ru-RU"/>
               </w:rPr>
             </w:pPr>
-            <w:proofErr w:type="spellStart"/>
             <w:r>
               <w:rPr>
                 <w:rFonts w:ascii="Times New Roman" w:hAnsi="Times New Roman" w:cs="Times New Roman"/>
                 <w:sz w:val="28"/>
                 <w:lang w:eastAsia="ru-RU"/>
               </w:rPr>
-              <w:t>Степовой</w:t>
-            </w:r>
-            <w:proofErr w:type="spellEnd"/>
-            <w:r>
-              <w:rPr>
-                <w:rFonts w:ascii="Times New Roman" w:hAnsi="Times New Roman" w:cs="Times New Roman"/>
-                <w:sz w:val="28"/>
-                <w:lang w:eastAsia="ru-RU"/>
-              </w:rPr>
-              <w:t xml:space="preserve"> В.К.</w:t>
+              <w:t>Степовой В.К.</w:t>
             </w:r>
           </w:p>
           <w:p>
@@ -3837,15 +3827,7 @@
         <w:t xml:space="preserve"> консольным, где</w:t>
       </w:r>
       <w:r>
-        <w:t xml:space="preserve"> производится журналирование (</w:t>
-      </w:r>
-      <w:proofErr w:type="spellStart"/>
-      <w:r>
-        <w:t>логгирование</w:t>
-      </w:r>
-      <w:proofErr w:type="spellEnd"/>
-      <w:r>
-        <w:t>) всех запросов от клиентской части</w:t>
+        <w:t xml:space="preserve"> производится журналирование (логгирование) всех запросов от клиентской части</w:t>
       </w:r>
       <w:r>
         <w:t xml:space="preserve">. Для обеспечения </w:t>
@@ -4174,15 +4156,6 @@
     </w:p>
     <w:p>
       <w:pPr>
-        <w:ind w:firstLine="720"/>
-        <w:contextualSpacing/>
-        <w:rPr>
-          <w:rFonts w:ascii="Times New Roman" w:hAnsi="Times New Roman" w:cs="Times New Roman"/>
-        </w:rPr>
-      </w:pPr>
-    </w:p>
-    <w:p>
-      <w:pPr>
         <w:pStyle w:val="2"/>
         <w:spacing w:line="240" w:lineRule="auto"/>
         <w:ind w:firstLine="720"/>
@@ -4231,10 +4204,11 @@
         <w:spacing w:after="0" w:line="240" w:lineRule="auto"/>
         <w:ind w:firstLine="720"/>
         <w:contextualSpacing/>
+        <w:jc w:val="both"/>
         <w:rPr>
           <w:rFonts w:ascii="Times New Roman" w:eastAsia="Times New Roman" w:hAnsi="Times New Roman" w:cs="Times New Roman"/>
-          <w:sz w:val="24"/>
-          <w:szCs w:val="24"/>
+          <w:sz w:val="28"/>
+          <w:szCs w:val="28"/>
           <w:lang w:eastAsia="ru-RU"/>
         </w:rPr>
       </w:pPr>
@@ -4250,359 +4224,6 @@
     </w:p>
     <w:p>
       <w:pPr>
-        <w:shd w:val="clear" w:color="auto" w:fill="F0F0F0"/>
-        <w:spacing w:before="390" w:after="390" w:line="240" w:lineRule="auto"/>
-        <w:ind w:firstLine="720"/>
-        <w:contextualSpacing/>
-        <w:jc w:val="both"/>
-        <w:rPr>
-          <w:rFonts w:ascii="Times New Roman" w:hAnsi="Times New Roman" w:cs="Times New Roman"/>
-          <w:sz w:val="28"/>
-          <w:szCs w:val="28"/>
-          <w:shd w:val="clear" w:color="auto" w:fill="F7F7FA"/>
-        </w:rPr>
-      </w:pPr>
-      <w:r>
-        <w:rPr>
-          <w:rFonts w:ascii="Times New Roman" w:hAnsi="Times New Roman" w:cs="Times New Roman"/>
-          <w:sz w:val="28"/>
-          <w:szCs w:val="28"/>
-          <w:shd w:val="clear" w:color="auto" w:fill="F7F7FA"/>
-        </w:rPr>
-        <w:t xml:space="preserve">На сегодняшний момент язык </w:t>
-      </w:r>
-      <w:proofErr w:type="spellStart"/>
-      <w:r>
-        <w:rPr>
-          <w:rFonts w:ascii="Times New Roman" w:hAnsi="Times New Roman" w:cs="Times New Roman"/>
-          <w:sz w:val="28"/>
-          <w:szCs w:val="28"/>
-          <w:shd w:val="clear" w:color="auto" w:fill="F7F7FA"/>
-        </w:rPr>
-        <w:t>Java</w:t>
-      </w:r>
-      <w:proofErr w:type="spellEnd"/>
-      <w:r>
-        <w:rPr>
-          <w:rFonts w:ascii="Times New Roman" w:hAnsi="Times New Roman" w:cs="Times New Roman"/>
-          <w:sz w:val="28"/>
-          <w:szCs w:val="28"/>
-          <w:shd w:val="clear" w:color="auto" w:fill="F7F7FA"/>
-        </w:rPr>
-        <w:t xml:space="preserve"> является одним из самых распространенных и популярных языков программирования. Первая версия языка появилась еще в 1996 году в недрах компании </w:t>
-      </w:r>
-      <w:proofErr w:type="spellStart"/>
-      <w:r>
-        <w:rPr>
-          <w:rFonts w:ascii="Times New Roman" w:hAnsi="Times New Roman" w:cs="Times New Roman"/>
-          <w:sz w:val="28"/>
-          <w:szCs w:val="28"/>
-          <w:shd w:val="clear" w:color="auto" w:fill="F7F7FA"/>
-        </w:rPr>
-        <w:t>Sun</w:t>
-      </w:r>
-      <w:proofErr w:type="spellEnd"/>
-      <w:r>
-        <w:rPr>
-          <w:rFonts w:ascii="Times New Roman" w:hAnsi="Times New Roman" w:cs="Times New Roman"/>
-          <w:sz w:val="28"/>
-          <w:szCs w:val="28"/>
-          <w:shd w:val="clear" w:color="auto" w:fill="F7F7FA"/>
-        </w:rPr>
-        <w:t xml:space="preserve"> </w:t>
-      </w:r>
-      <w:proofErr w:type="spellStart"/>
-      <w:r>
-        <w:rPr>
-          <w:rFonts w:ascii="Times New Roman" w:hAnsi="Times New Roman" w:cs="Times New Roman"/>
-          <w:sz w:val="28"/>
-          <w:szCs w:val="28"/>
-          <w:shd w:val="clear" w:color="auto" w:fill="F7F7FA"/>
-        </w:rPr>
-        <w:t>Microsystems</w:t>
-      </w:r>
-      <w:proofErr w:type="spellEnd"/>
-      <w:r>
-        <w:rPr>
-          <w:rFonts w:ascii="Times New Roman" w:hAnsi="Times New Roman" w:cs="Times New Roman"/>
-          <w:sz w:val="28"/>
-          <w:szCs w:val="28"/>
-          <w:shd w:val="clear" w:color="auto" w:fill="F7F7FA"/>
-        </w:rPr>
-        <w:t xml:space="preserve">, впоследствии поглощенной компанией </w:t>
-      </w:r>
-      <w:proofErr w:type="spellStart"/>
-      <w:r>
-        <w:rPr>
-          <w:rFonts w:ascii="Times New Roman" w:hAnsi="Times New Roman" w:cs="Times New Roman"/>
-          <w:sz w:val="28"/>
-          <w:szCs w:val="28"/>
-          <w:shd w:val="clear" w:color="auto" w:fill="F7F7FA"/>
-        </w:rPr>
-        <w:t>Oracle</w:t>
-      </w:r>
-      <w:proofErr w:type="spellEnd"/>
-      <w:r>
-        <w:rPr>
-          <w:rFonts w:ascii="Times New Roman" w:hAnsi="Times New Roman" w:cs="Times New Roman"/>
-          <w:sz w:val="28"/>
-          <w:szCs w:val="28"/>
-          <w:shd w:val="clear" w:color="auto" w:fill="F7F7FA"/>
-        </w:rPr>
-        <w:t xml:space="preserve">. </w:t>
-      </w:r>
-      <w:proofErr w:type="spellStart"/>
-      <w:r>
-        <w:rPr>
-          <w:rFonts w:ascii="Times New Roman" w:hAnsi="Times New Roman" w:cs="Times New Roman"/>
-          <w:sz w:val="28"/>
-          <w:szCs w:val="28"/>
-          <w:shd w:val="clear" w:color="auto" w:fill="F7F7FA"/>
-        </w:rPr>
-        <w:t>Java</w:t>
-      </w:r>
-      <w:proofErr w:type="spellEnd"/>
-      <w:r>
-        <w:rPr>
-          <w:rFonts w:ascii="Times New Roman" w:hAnsi="Times New Roman" w:cs="Times New Roman"/>
-          <w:sz w:val="28"/>
-          <w:szCs w:val="28"/>
-          <w:shd w:val="clear" w:color="auto" w:fill="F7F7FA"/>
-        </w:rPr>
-        <w:t xml:space="preserve"> задумывался как универсальный язык программирования, который можно применять для различного рода задач. И к настоящему времени язык </w:t>
-      </w:r>
-      <w:proofErr w:type="spellStart"/>
-      <w:r>
-        <w:rPr>
-          <w:rFonts w:ascii="Times New Roman" w:hAnsi="Times New Roman" w:cs="Times New Roman"/>
-          <w:sz w:val="28"/>
-          <w:szCs w:val="28"/>
-          <w:shd w:val="clear" w:color="auto" w:fill="F7F7FA"/>
-        </w:rPr>
-        <w:t>Java</w:t>
-      </w:r>
-      <w:proofErr w:type="spellEnd"/>
-      <w:r>
-        <w:rPr>
-          <w:rFonts w:ascii="Times New Roman" w:hAnsi="Times New Roman" w:cs="Times New Roman"/>
-          <w:sz w:val="28"/>
-          <w:szCs w:val="28"/>
-          <w:shd w:val="clear" w:color="auto" w:fill="F7F7FA"/>
-        </w:rPr>
-        <w:t xml:space="preserve"> проделал большой путь, было издано множество различных версий. Текущей версией является </w:t>
-      </w:r>
-      <w:proofErr w:type="spellStart"/>
-      <w:r>
-        <w:rPr>
-          <w:rFonts w:ascii="Times New Roman" w:hAnsi="Times New Roman" w:cs="Times New Roman"/>
-          <w:sz w:val="28"/>
-          <w:szCs w:val="28"/>
-          <w:shd w:val="clear" w:color="auto" w:fill="F7F7FA"/>
-        </w:rPr>
-        <w:t>Java</w:t>
-      </w:r>
-      <w:proofErr w:type="spellEnd"/>
-      <w:r>
-        <w:rPr>
-          <w:rFonts w:ascii="Times New Roman" w:hAnsi="Times New Roman" w:cs="Times New Roman"/>
-          <w:sz w:val="28"/>
-          <w:szCs w:val="28"/>
-          <w:shd w:val="clear" w:color="auto" w:fill="F7F7FA"/>
-        </w:rPr>
-        <w:t xml:space="preserve"> 11, которая вышла в сентябре 2018 года. А </w:t>
-      </w:r>
-      <w:proofErr w:type="spellStart"/>
-      <w:r>
-        <w:rPr>
-          <w:rFonts w:ascii="Times New Roman" w:hAnsi="Times New Roman" w:cs="Times New Roman"/>
-          <w:sz w:val="28"/>
-          <w:szCs w:val="28"/>
-          <w:shd w:val="clear" w:color="auto" w:fill="F7F7FA"/>
-        </w:rPr>
-        <w:t>Java</w:t>
-      </w:r>
-      <w:proofErr w:type="spellEnd"/>
-      <w:r>
-        <w:rPr>
-          <w:rFonts w:ascii="Times New Roman" w:hAnsi="Times New Roman" w:cs="Times New Roman"/>
-          <w:sz w:val="28"/>
-          <w:szCs w:val="28"/>
-          <w:shd w:val="clear" w:color="auto" w:fill="F7F7FA"/>
-        </w:rPr>
-        <w:t xml:space="preserve"> превратилась из просто универсального языка в целую платформу и экосистему, которая объединяет различные технологии, используемые в целого ряда задач: от создания десктопных приложений до написания крупных веб-порталов и сервисов. Кроме того, язык </w:t>
-      </w:r>
-      <w:proofErr w:type="spellStart"/>
-      <w:r>
-        <w:rPr>
-          <w:rFonts w:ascii="Times New Roman" w:hAnsi="Times New Roman" w:cs="Times New Roman"/>
-          <w:sz w:val="28"/>
-          <w:szCs w:val="28"/>
-          <w:shd w:val="clear" w:color="auto" w:fill="F7F7FA"/>
-        </w:rPr>
-        <w:t>Java</w:t>
-      </w:r>
-      <w:proofErr w:type="spellEnd"/>
-      <w:r>
-        <w:rPr>
-          <w:rFonts w:ascii="Times New Roman" w:hAnsi="Times New Roman" w:cs="Times New Roman"/>
-          <w:sz w:val="28"/>
-          <w:szCs w:val="28"/>
-          <w:shd w:val="clear" w:color="auto" w:fill="F7F7FA"/>
-        </w:rPr>
-        <w:t xml:space="preserve"> активно применяется для создания программного обеспечения для целого ряда устройств: обычных ПК, планшетов, смартфонов и </w:t>
-      </w:r>
-      <w:proofErr w:type="gramStart"/>
-      <w:r>
-        <w:rPr>
-          <w:rFonts w:ascii="Times New Roman" w:hAnsi="Times New Roman" w:cs="Times New Roman"/>
-          <w:sz w:val="28"/>
-          <w:szCs w:val="28"/>
-          <w:shd w:val="clear" w:color="auto" w:fill="F7F7FA"/>
-        </w:rPr>
-        <w:t>мобильных телефонов</w:t>
-      </w:r>
-      <w:proofErr w:type="gramEnd"/>
-      <w:r>
-        <w:rPr>
-          <w:rFonts w:ascii="Times New Roman" w:hAnsi="Times New Roman" w:cs="Times New Roman"/>
-          <w:sz w:val="28"/>
-          <w:szCs w:val="28"/>
-          <w:shd w:val="clear" w:color="auto" w:fill="F7F7FA"/>
-        </w:rPr>
-        <w:t xml:space="preserve"> и даже бытовой техники. Достаточно вспомнить популярность мобильной ОС </w:t>
-      </w:r>
-      <w:proofErr w:type="spellStart"/>
-      <w:r>
-        <w:rPr>
-          <w:rFonts w:ascii="Times New Roman" w:hAnsi="Times New Roman" w:cs="Times New Roman"/>
-          <w:sz w:val="28"/>
-          <w:szCs w:val="28"/>
-          <w:shd w:val="clear" w:color="auto" w:fill="F7F7FA"/>
-        </w:rPr>
-        <w:t>Android</w:t>
-      </w:r>
-      <w:proofErr w:type="spellEnd"/>
-      <w:r>
-        <w:rPr>
-          <w:rFonts w:ascii="Times New Roman" w:hAnsi="Times New Roman" w:cs="Times New Roman"/>
-          <w:sz w:val="28"/>
-          <w:szCs w:val="28"/>
-          <w:shd w:val="clear" w:color="auto" w:fill="F7F7FA"/>
-        </w:rPr>
-        <w:t xml:space="preserve">, большинство программ для которой пишутся именно на </w:t>
-      </w:r>
-      <w:proofErr w:type="spellStart"/>
-      <w:r>
-        <w:rPr>
-          <w:rFonts w:ascii="Times New Roman" w:hAnsi="Times New Roman" w:cs="Times New Roman"/>
-          <w:sz w:val="28"/>
-          <w:szCs w:val="28"/>
-          <w:shd w:val="clear" w:color="auto" w:fill="F7F7FA"/>
-        </w:rPr>
-        <w:t>Java.</w:t>
-      </w:r>
-      <w:proofErr w:type="spellEnd"/>
-    </w:p>
-    <w:p>
-      <w:pPr>
-        <w:shd w:val="clear" w:color="auto" w:fill="F0F0F0"/>
-        <w:spacing w:before="390" w:after="390" w:line="240" w:lineRule="auto"/>
-        <w:ind w:firstLine="720"/>
-        <w:contextualSpacing/>
-        <w:jc w:val="both"/>
-        <w:rPr>
-          <w:rFonts w:ascii="Times New Roman" w:hAnsi="Times New Roman" w:cs="Times New Roman"/>
-          <w:sz w:val="28"/>
-          <w:szCs w:val="28"/>
-          <w:shd w:val="clear" w:color="auto" w:fill="F7F7FA"/>
-        </w:rPr>
-      </w:pPr>
-      <w:r>
-        <w:rPr>
-          <w:rFonts w:ascii="Times New Roman" w:hAnsi="Times New Roman" w:cs="Times New Roman"/>
-        </w:rPr>
-        <w:t xml:space="preserve">Клиентская часть приложения была написана с использованием графической библиотеки классов </w:t>
-      </w:r>
-      <w:r>
-        <w:rPr>
-          <w:rFonts w:ascii="Times New Roman" w:hAnsi="Times New Roman" w:cs="Times New Roman"/>
-          <w:lang w:val="en-US"/>
-        </w:rPr>
-        <w:t>Swing</w:t>
-      </w:r>
-      <w:r>
-        <w:rPr>
-          <w:rFonts w:ascii="Times New Roman" w:hAnsi="Times New Roman" w:cs="Times New Roman"/>
-        </w:rPr>
-        <w:t xml:space="preserve">, включающей в себя классы для описания интерфейса. Для удобной работы с данными была использована база данных </w:t>
-      </w:r>
-      <w:r>
-        <w:rPr>
-          <w:rFonts w:ascii="Times New Roman" w:hAnsi="Times New Roman" w:cs="Times New Roman"/>
-          <w:lang w:val="en-US"/>
-        </w:rPr>
-        <w:t>MySQL</w:t>
-      </w:r>
-      <w:r>
-        <w:rPr>
-          <w:rFonts w:ascii="Times New Roman" w:hAnsi="Times New Roman" w:cs="Times New Roman"/>
-        </w:rPr>
-        <w:t xml:space="preserve">, связанной с приложением при помощи паттернов проектирования </w:t>
-      </w:r>
-      <w:r>
-        <w:rPr>
-          <w:rFonts w:ascii="Times New Roman" w:hAnsi="Times New Roman" w:cs="Times New Roman"/>
-          <w:lang w:val="en-US"/>
-        </w:rPr>
-        <w:t>Factory</w:t>
-      </w:r>
-      <w:r>
-        <w:rPr>
-          <w:rFonts w:ascii="Times New Roman" w:hAnsi="Times New Roman" w:cs="Times New Roman"/>
-        </w:rPr>
-        <w:t xml:space="preserve">, </w:t>
-      </w:r>
-      <w:r>
-        <w:rPr>
-          <w:rFonts w:ascii="Times New Roman" w:hAnsi="Times New Roman" w:cs="Times New Roman"/>
-          <w:lang w:val="en-US"/>
-        </w:rPr>
-        <w:t>DAO</w:t>
-      </w:r>
-      <w:r>
-        <w:rPr>
-          <w:rFonts w:ascii="Times New Roman" w:hAnsi="Times New Roman" w:cs="Times New Roman"/>
-        </w:rPr>
-        <w:t xml:space="preserve">, а также был использован паттерн </w:t>
-      </w:r>
-      <w:r>
-        <w:rPr>
-          <w:rFonts w:ascii="Times New Roman" w:hAnsi="Times New Roman" w:cs="Times New Roman"/>
-          <w:lang w:val="en-US"/>
-        </w:rPr>
-        <w:t>Singleton</w:t>
-      </w:r>
-      <w:r>
-        <w:rPr>
-          <w:rFonts w:ascii="Times New Roman" w:hAnsi="Times New Roman" w:cs="Times New Roman"/>
-        </w:rPr>
-        <w:t xml:space="preserve"> для единоразового </w:t>
-      </w:r>
-      <w:r>
-        <w:rPr>
-          <w:rFonts w:ascii="Times New Roman" w:hAnsi="Times New Roman" w:cs="Times New Roman"/>
-        </w:rPr>
-        <w:t xml:space="preserve">создания объекта </w:t>
-      </w:r>
-      <w:r>
-        <w:rPr>
-          <w:rFonts w:ascii="Times New Roman" w:hAnsi="Times New Roman" w:cs="Times New Roman"/>
-        </w:rPr>
-        <w:t>подключения к базе данных.</w:t>
-      </w:r>
-    </w:p>
-    <w:p>
-      <w:pPr>
         <w:pStyle w:val="a3"/>
         <w:ind w:firstLine="720"/>
         <w:contextualSpacing/>
@@ -4614,8 +4235,70 @@
         <w:rPr>
           <w:color w:val="000000"/>
         </w:rPr>
+        <w:t xml:space="preserve">На сегодняшний момент язык Java является одним из самых распространенных и популярных языков программирования. Первая версия языка появилась еще в 1996 году в недрах компании Sun Microsystems, впоследствии поглощенной компанией Oracle. Java задумывался как универсальный язык программирования, который можно применять для различного рода задач. И к настоящему времени язык Java проделал большой путь, было издано множество различных версий. Текущей версией является Java 11, которая вышла в сентябре 2018 года. А Java превратилась из просто универсального языка в целую платформу и экосистему, которая объединяет различные технологии, используемые </w:t>
+      </w:r>
+      <w:r>
+        <w:rPr>
+          <w:color w:val="000000"/>
+        </w:rPr>
+        <w:t>в целом ряде</w:t>
+      </w:r>
+      <w:r>
+        <w:rPr>
+          <w:color w:val="000000"/>
+        </w:rPr>
+        <w:t xml:space="preserve"> задач: от создания десктопных приложений до написания крупных веб-порталов и сервисов. Кроме того, язык Java активно применяется для создания программного обеспечения для целого ряда устройств: обычных ПК, планшетов, смартфонов и мобильных телефонов и даже бытовой техники. Достаточно вспомнить популярность мобильной ОС Android, большинство программ для которой пишутся именно на Java.</w:t>
+      </w:r>
+    </w:p>
+    <w:p>
+      <w:pPr>
+        <w:pStyle w:val="a3"/>
+        <w:ind w:firstLine="720"/>
+        <w:contextualSpacing/>
+        <w:rPr>
+          <w:color w:val="000000"/>
+        </w:rPr>
+      </w:pPr>
+      <w:r>
+        <w:rPr>
+          <w:color w:val="000000"/>
+        </w:rPr>
+        <w:t xml:space="preserve">Клиентская часть приложения была написана с использованием графической библиотеки классов Swing, включающей в себя классы для </w:t>
+      </w:r>
+      <w:r>
+        <w:rPr>
+          <w:color w:val="000000"/>
+        </w:rPr>
         <w:lastRenderedPageBreak/>
-        <w:t> Использующие DAO бизнес-компоненты работают с более простым интерфейсом, предоставляемым объектом DAO своим клиентам. DAO полностью скрывает детали реализации источника данных от клиентов. Поскольку при изменениях реализации источника данных представляемый DAO интерфейс не изменяется, этот паттерн дает возможность DAO принимать различные схемы хранилищ без влияния на клиенты или бизнес-компоненты. По существу, DAO выполняет функцию адаптера между компонентом и источником данных.</w:t>
+        <w:t>описания интерфейса. Для удобной работы с данными была использована база данных MySQL, связанной с приложением при помощи паттернов проектирования Factory, DAO, а также был использован паттерн Singleton для единоразового создания объекта подключения к базе данных.</w:t>
+      </w:r>
+    </w:p>
+    <w:p>
+      <w:pPr>
+        <w:pStyle w:val="a3"/>
+        <w:ind w:firstLine="720"/>
+        <w:contextualSpacing/>
+        <w:rPr>
+          <w:color w:val="000000"/>
+        </w:rPr>
+      </w:pPr>
+      <w:r>
+        <w:rPr>
+          <w:color w:val="000000"/>
+        </w:rPr>
+        <w:t> Использующие DAO бизнес-компоненты работают с более простым интерфейсом, предоставляемым объектом DAO своим клиентам. DAO полностью скрывает детали реализации источника данных от клиентов. Поскольку при изменениях реализации источника данных представляемый DAO интерфейс не изменяется, этот паттерн дает возможность DAO принимать различные схемы</w:t>
+      </w:r>
+      <w:r>
+        <w:rPr>
+          <w:color w:val="000000"/>
+        </w:rPr>
+        <w:t xml:space="preserve"> хранилищ без влияния на клиента</w:t>
+      </w:r>
+      <w:r>
+        <w:rPr>
+          <w:color w:val="000000"/>
+        </w:rPr>
+        <w:t xml:space="preserve"> или бизнес-компоненты. По существу, DAO выполняет функцию адаптера между компонентом и источником данных.</w:t>
       </w:r>
     </w:p>
     <w:p>
@@ -4637,23 +4320,39 @@
         <w:rPr>
           <w:sz w:val="28"/>
           <w:szCs w:val="28"/>
-        </w:rPr>
-        <w:t>Для работы с DAO</w:t>
-      </w:r>
-      <w:r>
-        <w:rPr>
-          <w:sz w:val="28"/>
-          <w:szCs w:val="28"/>
           <w:lang w:val="ru-RU"/>
         </w:rPr>
+        <w:t xml:space="preserve">Для работы с </w:t>
+      </w:r>
+      <w:r>
+        <w:rPr>
+          <w:sz w:val="28"/>
+          <w:szCs w:val="28"/>
+        </w:rPr>
+        <w:t>DAO</w:t>
+      </w:r>
+      <w:r>
+        <w:rPr>
+          <w:sz w:val="28"/>
+          <w:szCs w:val="28"/>
+          <w:lang w:val="ru-RU"/>
+        </w:rPr>
         <w:t xml:space="preserve"> </w:t>
       </w:r>
       <w:r>
         <w:rPr>
           <w:sz w:val="28"/>
           <w:szCs w:val="28"/>
-        </w:rPr>
-        <w:t>объектами был применён паттерн Factory</w:t>
+          <w:lang w:val="ru-RU"/>
+        </w:rPr>
+        <w:t xml:space="preserve">объектами был применён паттерн </w:t>
+      </w:r>
+      <w:r>
+        <w:rPr>
+          <w:sz w:val="28"/>
+          <w:szCs w:val="28"/>
+        </w:rPr>
+        <w:t>Factory</w:t>
       </w:r>
       <w:r>
         <w:rPr>
@@ -4732,201 +4431,93 @@
     </w:p>
     <w:p>
       <w:pPr>
-        <w:shd w:val="clear" w:color="auto" w:fill="F7F7FA"/>
-        <w:spacing w:before="100" w:beforeAutospacing="1" w:after="100" w:afterAutospacing="1" w:line="312" w:lineRule="atLeast"/>
+        <w:pStyle w:val="a4"/>
+        <w:shd w:val="clear" w:color="auto" w:fill="FFFFFF"/>
+        <w:spacing w:after="0" w:line="360" w:lineRule="atLeast"/>
         <w:ind w:firstLine="720"/>
         <w:contextualSpacing/>
         <w:jc w:val="both"/>
-        <w:rPr>
-          <w:rFonts w:ascii="Times New Roman" w:eastAsia="Times New Roman" w:hAnsi="Times New Roman" w:cs="Times New Roman"/>
-          <w:color w:val="000000"/>
-          <w:sz w:val="28"/>
-          <w:szCs w:val="28"/>
-          <w:lang w:eastAsia="ru-RU"/>
-        </w:rPr>
-      </w:pPr>
-      <w:r>
-        <w:rPr>
-          <w:rFonts w:ascii="Times New Roman" w:eastAsia="Times New Roman" w:hAnsi="Times New Roman" w:cs="Times New Roman"/>
-          <w:color w:val="000000"/>
-          <w:sz w:val="28"/>
-          <w:szCs w:val="28"/>
-          <w:lang w:eastAsia="ru-RU"/>
-        </w:rPr>
-        <w:t>Одиночка (</w:t>
-      </w:r>
-      <w:proofErr w:type="spellStart"/>
-      <w:r>
-        <w:rPr>
-          <w:rFonts w:ascii="Times New Roman" w:eastAsia="Times New Roman" w:hAnsi="Times New Roman" w:cs="Times New Roman"/>
-          <w:color w:val="000000"/>
-          <w:sz w:val="28"/>
-          <w:szCs w:val="28"/>
-          <w:lang w:eastAsia="ru-RU"/>
-        </w:rPr>
-        <w:t>Singleton</w:t>
-      </w:r>
-      <w:proofErr w:type="spellEnd"/>
-      <w:r>
-        <w:rPr>
-          <w:rFonts w:ascii="Times New Roman" w:eastAsia="Times New Roman" w:hAnsi="Times New Roman" w:cs="Times New Roman"/>
-          <w:color w:val="000000"/>
-          <w:sz w:val="28"/>
-          <w:szCs w:val="28"/>
-          <w:lang w:eastAsia="ru-RU"/>
-        </w:rPr>
-        <w:t>) - порождающий паттерн, который гарантирует, что для определенного класса будет создан только один объект, а также предоставит к этому объекту точку доступа.</w:t>
-      </w:r>
-    </w:p>
-    <w:p>
-      <w:pPr>
-        <w:shd w:val="clear" w:color="auto" w:fill="F7F7FA"/>
-        <w:spacing w:before="100" w:beforeAutospacing="1" w:after="100" w:afterAutospacing="1" w:line="312" w:lineRule="atLeast"/>
+        <w:textAlignment w:val="baseline"/>
+        <w:rPr>
+          <w:sz w:val="28"/>
+          <w:szCs w:val="28"/>
+          <w:lang w:val="ru-RU" w:eastAsia="ru-RU"/>
+        </w:rPr>
+      </w:pPr>
+      <w:r>
+        <w:rPr>
+          <w:sz w:val="28"/>
+          <w:szCs w:val="28"/>
+          <w:lang w:val="ru-RU" w:eastAsia="ru-RU"/>
+        </w:rPr>
+        <w:t>Одиночка (Singleton) - порождающий паттерн, который гарантирует, что для определенного класса будет создан только один объект, а также предоставит к этому объекту точку доступа.</w:t>
+      </w:r>
+    </w:p>
+    <w:p>
+      <w:pPr>
+        <w:pStyle w:val="a4"/>
+        <w:shd w:val="clear" w:color="auto" w:fill="FFFFFF"/>
+        <w:spacing w:after="0" w:line="360" w:lineRule="atLeast"/>
         <w:ind w:firstLine="720"/>
         <w:contextualSpacing/>
         <w:jc w:val="both"/>
-        <w:rPr>
-          <w:rFonts w:ascii="Times New Roman" w:eastAsia="Times New Roman" w:hAnsi="Times New Roman" w:cs="Times New Roman"/>
-          <w:color w:val="000000"/>
-          <w:sz w:val="28"/>
-          <w:szCs w:val="28"/>
-          <w:lang w:eastAsia="ru-RU"/>
-        </w:rPr>
-      </w:pPr>
-      <w:r>
-        <w:rPr>
-          <w:rFonts w:ascii="Times New Roman" w:eastAsia="Times New Roman" w:hAnsi="Times New Roman" w:cs="Times New Roman"/>
-          <w:color w:val="000000"/>
-          <w:sz w:val="28"/>
-          <w:szCs w:val="28"/>
-          <w:lang w:eastAsia="ru-RU"/>
-        </w:rPr>
-        <w:t>Этот паттерн</w:t>
-      </w:r>
-      <w:r>
-        <w:rPr>
-          <w:rFonts w:ascii="Times New Roman" w:eastAsia="Times New Roman" w:hAnsi="Times New Roman" w:cs="Times New Roman"/>
-          <w:color w:val="000000"/>
-          <w:sz w:val="28"/>
-          <w:szCs w:val="28"/>
-          <w:lang w:eastAsia="ru-RU"/>
-        </w:rPr>
-        <w:t xml:space="preserve"> необходимо</w:t>
-      </w:r>
-      <w:r>
-        <w:rPr>
-          <w:rFonts w:ascii="Times New Roman" w:eastAsia="Times New Roman" w:hAnsi="Times New Roman" w:cs="Times New Roman"/>
-          <w:color w:val="000000"/>
-          <w:sz w:val="28"/>
-          <w:szCs w:val="28"/>
-          <w:lang w:eastAsia="ru-RU"/>
-        </w:rPr>
-        <w:t xml:space="preserve"> использовать для того</w:t>
-      </w:r>
-      <w:r>
-        <w:rPr>
-          <w:rFonts w:ascii="Times New Roman" w:eastAsia="Times New Roman" w:hAnsi="Times New Roman" w:cs="Times New Roman"/>
-          <w:color w:val="000000"/>
-          <w:sz w:val="28"/>
-          <w:szCs w:val="28"/>
-          <w:lang w:eastAsia="ru-RU"/>
-        </w:rPr>
-        <w:t>, чтобы для класса существовал только один экземпляр</w:t>
-      </w:r>
-    </w:p>
-    <w:p>
-      <w:pPr>
-        <w:shd w:val="clear" w:color="auto" w:fill="F7F7FA"/>
-        <w:spacing w:before="100" w:beforeAutospacing="1" w:after="100" w:afterAutospacing="1" w:line="312" w:lineRule="atLeast"/>
+        <w:textAlignment w:val="baseline"/>
+        <w:rPr>
+          <w:sz w:val="28"/>
+          <w:szCs w:val="28"/>
+          <w:lang w:val="ru-RU" w:eastAsia="ru-RU"/>
+        </w:rPr>
+      </w:pPr>
+      <w:r>
+        <w:rPr>
+          <w:sz w:val="28"/>
+          <w:szCs w:val="28"/>
+          <w:lang w:val="ru-RU" w:eastAsia="ru-RU"/>
+        </w:rPr>
+        <w:t>Этот паттерн необходимо использовать для того, чтобы для класса существовал только один экземпляр</w:t>
+      </w:r>
+    </w:p>
+    <w:p>
+      <w:pPr>
+        <w:pStyle w:val="a4"/>
+        <w:shd w:val="clear" w:color="auto" w:fill="FFFFFF"/>
+        <w:spacing w:before="0" w:beforeAutospacing="0" w:after="0" w:afterAutospacing="0" w:line="360" w:lineRule="atLeast"/>
         <w:ind w:firstLine="720"/>
         <w:contextualSpacing/>
         <w:jc w:val="both"/>
-        <w:rPr>
-          <w:rFonts w:ascii="Times New Roman" w:eastAsia="Times New Roman" w:hAnsi="Times New Roman" w:cs="Times New Roman"/>
-          <w:color w:val="000000"/>
-          <w:sz w:val="28"/>
-          <w:szCs w:val="28"/>
-          <w:lang w:eastAsia="ru-RU"/>
-        </w:rPr>
-      </w:pPr>
-      <w:proofErr w:type="spellStart"/>
-      <w:r>
-        <w:rPr>
-          <w:rFonts w:ascii="Times New Roman" w:eastAsia="Times New Roman" w:hAnsi="Times New Roman" w:cs="Times New Roman"/>
-          <w:color w:val="000000"/>
-          <w:sz w:val="28"/>
-          <w:szCs w:val="28"/>
-          <w:lang w:eastAsia="ru-RU"/>
-        </w:rPr>
-        <w:t>Singleton</w:t>
-      </w:r>
-      <w:proofErr w:type="spellEnd"/>
-      <w:r>
-        <w:rPr>
-          <w:rFonts w:ascii="Times New Roman" w:eastAsia="Times New Roman" w:hAnsi="Times New Roman" w:cs="Times New Roman"/>
-          <w:color w:val="000000"/>
-          <w:sz w:val="28"/>
-          <w:szCs w:val="28"/>
-          <w:lang w:eastAsia="ru-RU"/>
-        </w:rPr>
-        <w:t xml:space="preserve"> </w:t>
-      </w:r>
-      <w:r>
-        <w:rPr>
-          <w:rFonts w:ascii="Times New Roman" w:eastAsia="Times New Roman" w:hAnsi="Times New Roman" w:cs="Times New Roman"/>
-          <w:color w:val="000000"/>
-          <w:sz w:val="28"/>
-          <w:szCs w:val="28"/>
-          <w:lang w:eastAsia="ru-RU"/>
-        </w:rPr>
-        <w:t xml:space="preserve">позволяет создать объект только при его необходимости. Если объект не нужен, то он не будет создан. В этом отличие </w:t>
-      </w:r>
-      <w:proofErr w:type="spellStart"/>
-      <w:r>
-        <w:rPr>
-          <w:rFonts w:ascii="Times New Roman" w:eastAsia="Times New Roman" w:hAnsi="Times New Roman" w:cs="Times New Roman"/>
-          <w:color w:val="000000"/>
-          <w:sz w:val="28"/>
-          <w:szCs w:val="28"/>
-          <w:lang w:eastAsia="ru-RU"/>
-        </w:rPr>
-        <w:t>Singleton</w:t>
-      </w:r>
-      <w:proofErr w:type="spellEnd"/>
-      <w:r>
-        <w:rPr>
-          <w:rFonts w:ascii="Times New Roman" w:eastAsia="Times New Roman" w:hAnsi="Times New Roman" w:cs="Times New Roman"/>
-          <w:color w:val="000000"/>
-          <w:sz w:val="28"/>
-          <w:szCs w:val="28"/>
-          <w:lang w:eastAsia="ru-RU"/>
-        </w:rPr>
-        <w:t xml:space="preserve"> </w:t>
-      </w:r>
-      <w:r>
-        <w:rPr>
-          <w:rFonts w:ascii="Times New Roman" w:eastAsia="Times New Roman" w:hAnsi="Times New Roman" w:cs="Times New Roman"/>
-          <w:color w:val="000000"/>
-          <w:sz w:val="28"/>
-          <w:szCs w:val="28"/>
-          <w:lang w:eastAsia="ru-RU"/>
-        </w:rPr>
-        <w:t>от глобальных переменных.</w:t>
-      </w:r>
-    </w:p>
-    <w:p>
-      <w:pPr>
-        <w:pStyle w:val="a3"/>
+        <w:textAlignment w:val="baseline"/>
+        <w:rPr>
+          <w:sz w:val="28"/>
+          <w:szCs w:val="28"/>
+          <w:lang w:val="ru-RU" w:eastAsia="ru-RU"/>
+        </w:rPr>
+      </w:pPr>
+      <w:r>
+        <w:rPr>
+          <w:sz w:val="28"/>
+          <w:szCs w:val="28"/>
+          <w:lang w:val="ru-RU" w:eastAsia="ru-RU"/>
+        </w:rPr>
+        <w:t>Singleton позволяет создать объект только при его необходимости. Если объект не нужен, то он не будет создан. В этом отличие Singleton от глобальных переменных.</w:t>
+      </w:r>
+    </w:p>
+    <w:p>
+      <w:pPr>
+        <w:pStyle w:val="a4"/>
+        <w:shd w:val="clear" w:color="auto" w:fill="FFFFFF"/>
+        <w:spacing w:before="0" w:beforeAutospacing="0" w:after="0" w:afterAutospacing="0" w:line="360" w:lineRule="atLeast"/>
         <w:ind w:firstLine="720"/>
         <w:contextualSpacing/>
         <w:jc w:val="center"/>
-      </w:pPr>
-      <w:r>
-        <w:rPr>
-          <w:rFonts w:eastAsia="Times New Roman"/>
+        <w:textAlignment w:val="baseline"/>
+        <w:rPr>
+          <w:lang w:val="ru-RU"/>
+        </w:rPr>
+      </w:pPr>
+      <w:r>
+        <w:rPr>
           <w:noProof/>
           <w:color w:val="000000"/>
-          <w:lang w:eastAsia="ru-RU"/>
         </w:rPr>
         <w:drawing>
           <wp:inline distT="0" distB="0" distL="0" distR="0" wp14:anchorId="0744D867" wp14:editId="772EAC46">
@@ -5277,19 +4868,7 @@
         <w:t xml:space="preserve">Декомпозиция процесса </w:t>
       </w:r>
       <w:r>
-        <w:t>проверки</w:t>
-      </w:r>
-      <w:r>
-        <w:t xml:space="preserve"> актуальност</w:t>
-      </w:r>
-      <w:r>
-        <w:t>и</w:t>
-      </w:r>
-      <w:r>
-        <w:t xml:space="preserve"> информации о киносеансах</w:t>
-      </w:r>
-      <w:r>
-        <w:t xml:space="preserve"> </w:t>
+        <w:t xml:space="preserve">проверки актуальности информации о киносеансах </w:t>
       </w:r>
       <w:r>
         <w:t xml:space="preserve">(рисунок </w:t>
@@ -5367,13 +4946,7 @@
         <w:contextualSpacing/>
       </w:pPr>
       <w:r>
-        <w:t xml:space="preserve">предоставить </w:t>
-      </w:r>
-      <w:r>
-        <w:t>актуальную</w:t>
-      </w:r>
-      <w:r>
-        <w:t xml:space="preserve"> информацию пользователям</w:t>
+        <w:t>предоставить актуальную информацию пользователям</w:t>
       </w:r>
       <w:r>
         <w:t>;</w:t>
@@ -5468,27 +5041,7 @@
         <w:t xml:space="preserve">Декомпозиция </w:t>
       </w:r>
       <w:r>
-        <w:t>осу</w:t>
-      </w:r>
-      <w:bookmarkStart w:id="10" w:name="_GoBack"/>
-      <w:bookmarkEnd w:id="10"/>
-      <w:r>
-        <w:t>ществ</w:t>
-      </w:r>
-      <w:r>
-        <w:t>ление</w:t>
-      </w:r>
-      <w:r>
-        <w:t xml:space="preserve"> деятельност</w:t>
-      </w:r>
-      <w:r>
-        <w:t>и</w:t>
-      </w:r>
-      <w:r>
-        <w:t xml:space="preserve"> бухгалтерского отдела</w:t>
-      </w:r>
-      <w:r>
-        <w:t xml:space="preserve"> </w:t>
+        <w:t xml:space="preserve">осуществление деятельности бухгалтерского отдела </w:t>
       </w:r>
       <w:r>
         <w:t xml:space="preserve">(рисунок </w:t>
@@ -5625,10 +5178,7 @@
         <w:contextualSpacing/>
       </w:pPr>
       <w:r>
-        <w:t>составить статистику заполненности зала</w:t>
-      </w:r>
-      <w:r>
-        <w:t>;</w:t>
+        <w:t>составить статистику заполненности зала;</w:t>
       </w:r>
     </w:p>
     <w:p>
@@ -5658,19 +5208,7 @@
         <w:contextualSpacing/>
       </w:pPr>
       <w:r>
-        <w:t xml:space="preserve">Декомпозиция </w:t>
-      </w:r>
-      <w:r>
-        <w:t>процесса проанализировать статистику продаж</w:t>
-      </w:r>
-      <w:r>
-        <w:t xml:space="preserve"> (рисунок А.</w:t>
-      </w:r>
-      <w:r>
-        <w:t>7</w:t>
-      </w:r>
-      <w:r>
-        <w:t>, приложение А) состоит из следующих подпроцессов:</w:t>
+        <w:t>Декомпозиция процесса проанализировать статистику продаж (рисунок А.7, приложение А) состоит из следующих подпроцессов:</w:t>
       </w:r>
     </w:p>
     <w:p>
@@ -5687,10 +5225,7 @@
         <w:contextualSpacing/>
       </w:pPr>
       <w:r>
-        <w:t>просмотреть информацию о продажах</w:t>
-      </w:r>
-      <w:r>
-        <w:t>;</w:t>
+        <w:t>просмотреть информацию о продажах;</w:t>
       </w:r>
     </w:p>
     <w:p>
@@ -5707,10 +5242,7 @@
         <w:contextualSpacing/>
       </w:pPr>
       <w:r>
-        <w:t>сравнить с планом продаж</w:t>
-      </w:r>
-      <w:r>
-        <w:t>;</w:t>
+        <w:t>сравнить с планом продаж;</w:t>
       </w:r>
     </w:p>
     <w:p>
@@ -5727,10 +5259,7 @@
         <w:contextualSpacing/>
       </w:pPr>
       <w:r>
-        <w:t>сформировать предложения об изменении плана продаж</w:t>
-      </w:r>
-      <w:r>
-        <w:t>;</w:t>
+        <w:t>сформировать предложения об изменении плана продаж;</w:t>
       </w:r>
     </w:p>
     <w:p>
@@ -5740,13 +5269,7 @@
         <w:contextualSpacing/>
       </w:pPr>
       <w:r>
-        <w:t xml:space="preserve">Декомпозиция процесса </w:t>
-      </w:r>
-      <w:r>
-        <w:t>формирования отчёта о продажах</w:t>
-      </w:r>
-      <w:r>
-        <w:t xml:space="preserve"> (рисунок А.7, приложение А) состоит из следующих подпроцессов:</w:t>
+        <w:t>Декомпозиция процесса формирования отчёта о продажах (рисунок А.7, приложение А) состоит из следующих подпроцессов:</w:t>
       </w:r>
     </w:p>
     <w:p>
@@ -5763,10 +5286,7 @@
         <w:contextualSpacing/>
       </w:pPr>
       <w:r>
-        <w:t>получить результаты статистического анализа</w:t>
-      </w:r>
-      <w:r>
-        <w:t>;</w:t>
+        <w:t>получить результаты статистического анализа;</w:t>
       </w:r>
     </w:p>
     <w:p>
@@ -5783,10 +5303,7 @@
         <w:contextualSpacing/>
       </w:pPr>
       <w:r>
-        <w:t>оформить данные в соответствии с уставом предприятия</w:t>
-      </w:r>
-      <w:r>
-        <w:t>;</w:t>
+        <w:t>оформить данные в соответствии с уставом предприятия;</w:t>
       </w:r>
     </w:p>
     <w:p>
@@ -5833,7 +5350,7 @@
           <w:rFonts w:cs="Times New Roman"/>
         </w:rPr>
       </w:pPr>
-      <w:bookmarkStart w:id="11" w:name="_Toc529921955"/>
+      <w:bookmarkStart w:id="10" w:name="_Toc529921955"/>
       <w:r>
         <w:rPr>
           <w:rFonts w:cs="Times New Roman"/>
@@ -5841,68 +5358,49 @@
         <w:lastRenderedPageBreak/>
         <w:t>4 ИНФОРМАЦИОННАЯ МОДЕЛЬ СИСТЕМЫ И ЕЁ ОПИСАНИЕ</w:t>
       </w:r>
+      <w:bookmarkEnd w:id="10"/>
+    </w:p>
+    <w:p>
+      <w:pPr>
+        <w:pStyle w:val="a3"/>
+        <w:ind w:firstLine="720"/>
+        <w:contextualSpacing/>
+      </w:pPr>
+      <w:r>
+        <w:t xml:space="preserve">Все данные системы хранятся на сервере базы данных </w:t>
+      </w:r>
+      <w:r>
+        <w:rPr>
+          <w:lang w:val="en-US"/>
+        </w:rPr>
+        <w:t>MySQL</w:t>
+      </w:r>
+      <w:r>
+        <w:t>. Там хранятся все данные о пользователях, кинозалах, киносеансах и фильмах. Модель базы данных приведена на рисунке 4.1.</w:t>
+      </w:r>
+    </w:p>
+    <w:p>
+      <w:pPr>
+        <w:pStyle w:val="a3"/>
+        <w:ind w:firstLine="720"/>
+        <w:contextualSpacing/>
+      </w:pPr>
+      <w:r>
+        <w:t>База данных «</w:t>
+      </w:r>
+      <w:r>
+        <w:rPr>
+          <w:lang w:val="en-US"/>
+        </w:rPr>
+        <w:t>cinema</w:t>
+      </w:r>
+      <w:r>
+        <w:t xml:space="preserve">» состоит из 5 таблиц. Рассмотрим </w:t>
+      </w:r>
+      <w:bookmarkStart w:id="11" w:name="_GoBack"/>
       <w:bookmarkEnd w:id="11"/>
-    </w:p>
-    <w:p>
-      <w:pPr>
-        <w:pStyle w:val="a3"/>
-        <w:ind w:firstLine="720"/>
-        <w:contextualSpacing/>
-      </w:pPr>
-      <w:r>
-        <w:t xml:space="preserve">Все данные системы хранятся на сервере базы данных </w:t>
-      </w:r>
-      <w:r>
-        <w:rPr>
-          <w:lang w:val="en-US"/>
-        </w:rPr>
-        <w:t>MySQL</w:t>
-      </w:r>
-      <w:r>
-        <w:t xml:space="preserve">. Там хранятся все данные о пользователях, </w:t>
-      </w:r>
-      <w:r>
-        <w:t>кинозалах</w:t>
-      </w:r>
-      <w:r>
-        <w:t xml:space="preserve">, </w:t>
-      </w:r>
-      <w:r>
-        <w:t>киносеансах</w:t>
-      </w:r>
-      <w:r>
-        <w:t xml:space="preserve"> и </w:t>
-      </w:r>
-      <w:r>
-        <w:t>фильмах</w:t>
-      </w:r>
-      <w:r>
-        <w:t>. Модель базы данных приведена на рисунке 4.1.</w:t>
-      </w:r>
-    </w:p>
-    <w:p>
-      <w:pPr>
-        <w:pStyle w:val="a3"/>
-        <w:ind w:firstLine="720"/>
-        <w:contextualSpacing/>
-      </w:pPr>
-      <w:r>
-        <w:t>База данных «</w:t>
-      </w:r>
-      <w:r>
-        <w:rPr>
-          <w:lang w:val="en-US"/>
-        </w:rPr>
-        <w:t>cinema</w:t>
-      </w:r>
-      <w:r>
-        <w:t xml:space="preserve">» состоит из </w:t>
-      </w:r>
-      <w:r>
-        <w:t>5</w:t>
-      </w:r>
-      <w:r>
-        <w:t xml:space="preserve"> таблиц. Рассмотрим каждую из них подробнее.</w:t>
+      <w:r>
+        <w:t>каждую из них подробнее.</w:t>
       </w:r>
     </w:p>
     <w:p>
@@ -5951,13 +5449,7 @@
         <w:rPr>
           <w:lang w:val="en-US"/>
         </w:rPr>
-        <w:t>id</w:t>
-      </w:r>
-      <w:r>
-        <w:rPr>
-          <w:lang w:val="en-US"/>
-        </w:rPr>
-        <w:t xml:space="preserve"> – </w:t>
+        <w:t xml:space="preserve">id – </w:t>
       </w:r>
       <w:r>
         <w:t>уникальный идентификатор пользователя;</w:t>
@@ -6470,7 +5962,15 @@
           <w:szCs w:val="28"/>
           <w:lang w:val="en-US"/>
         </w:rPr>
-        <w:t xml:space="preserve">IDEF-0 </w:t>
+        <w:t>IDEF</w:t>
+      </w:r>
+      <w:r>
+        <w:rPr>
+          <w:rFonts w:ascii="Times New Roman" w:hAnsi="Times New Roman" w:cs="Times New Roman"/>
+          <w:sz w:val="28"/>
+          <w:szCs w:val="28"/>
+        </w:rPr>
+        <w:t xml:space="preserve">-0 </w:t>
       </w:r>
       <w:r>
         <w:rPr>
@@ -6724,13 +6224,7 @@
           <w:rFonts w:cs="Times New Roman"/>
         </w:rPr>
         <w:lastRenderedPageBreak/>
-        <w:t xml:space="preserve">ПРИЛОЖЕНИЕ </w:t>
-      </w:r>
-      <w:r>
-        <w:rPr>
-          <w:rFonts w:cs="Times New Roman"/>
-        </w:rPr>
-        <w:t>Ж</w:t>
+        <w:t>ПРИЛОЖЕНИЕ Ж</w:t>
       </w:r>
       <w:bookmarkEnd w:id="29"/>
     </w:p>
@@ -6763,7 +6257,7 @@
 </file>
 
 <file path=word/endnotes.xml><?xml version="1.0" encoding="utf-8"?>
-<w:endnotes xmlns:wpc="http://schemas.microsoft.com/office/word/2010/wordprocessingCanvas" xmlns:cx="http://schemas.microsoft.com/office/drawing/2014/chartex" xmlns:cx1="http://schemas.microsoft.com/office/drawing/2015/9/8/chartex" xmlns:cx2="http://schemas.microsoft.com/office/drawing/2015/10/21/chartex" xmlns:cx3="http://schemas.microsoft.com/office/drawing/2016/5/9/chartex" xmlns:cx4="http://schemas.microsoft.com/office/drawing/2016/5/10/chartex" xmlns:cx5="http://schemas.microsoft.com/office/drawing/2016/5/11/chartex" xmlns:cx6="http://schemas.microsoft.com/office/drawing/2016/5/12/chartex" xmlns:cx7="http://schemas.microsoft.com/office/drawing/2016/5/13/chartex" xmlns:cx8="http://schemas.microsoft.com/office/drawing/2016/5/14/chartex" xmlns:mc="http://schemas.openxmlformats.org/markup-compatibility/2006" xmlns:aink="http://schemas.microsoft.com/office/drawing/2016/ink" xmlns:am3d="http://schemas.microsoft.com/office/drawing/2017/model3d" xmlns:o="urn:schemas-microsoft-com:office:office" xmlns:r="http://schemas.openxmlformats.org/officeDocument/2006/relationships" xmlns:m="http://schemas.openxmlformats.org/officeDocument/2006/math" xmlns:v="urn:schemas-microsoft-com:vml" xmlns:wp14="http://schemas.microsoft.com/office/word/2010/wordprocessingDrawing" xmlns:wp="http://schemas.openxmlformats.org/drawingml/2006/wordprocessingDrawing" xmlns:w10="urn:schemas-microsoft-com:office:word" xmlns:w="http://schemas.openxmlformats.org/wordprocessingml/2006/main" xmlns:w14="http://schemas.microsoft.com/office/word/2010/wordml" xmlns:w15="http://schemas.microsoft.com/office/word/2012/wordml" xmlns:w16cid="http://schemas.microsoft.com/office/word/2016/wordml/cid" xmlns:w16se="http://schemas.microsoft.com/office/word/2015/wordml/symex" xmlns:wpg="http://schemas.microsoft.com/office/word/2010/wordprocessingGroup" xmlns:wpi="http://schemas.microsoft.com/office/word/2010/wordprocessingInk" xmlns:wne="http://schemas.microsoft.com/office/word/2006/wordml" xmlns:wps="http://schemas.microsoft.com/office/word/2010/wordprocessingShape" mc:Ignorable="w14 w15 w16se w16cid wp14">
+<w:endnotes xmlns:wpc="http://schemas.microsoft.com/office/word/2010/wordprocessingCanvas" xmlns:cx="http://schemas.microsoft.com/office/drawing/2014/chartex" xmlns:cx1="http://schemas.microsoft.com/office/drawing/2015/9/8/chartex" xmlns:mc="http://schemas.openxmlformats.org/markup-compatibility/2006" xmlns:o="urn:schemas-microsoft-com:office:office" xmlns:r="http://schemas.openxmlformats.org/officeDocument/2006/relationships" xmlns:m="http://schemas.openxmlformats.org/officeDocument/2006/math" xmlns:v="urn:schemas-microsoft-com:vml" xmlns:wp14="http://schemas.microsoft.com/office/word/2010/wordprocessingDrawing" xmlns:wp="http://schemas.openxmlformats.org/drawingml/2006/wordprocessingDrawing" xmlns:w10="urn:schemas-microsoft-com:office:word" xmlns:w="http://schemas.openxmlformats.org/wordprocessingml/2006/main" xmlns:w14="http://schemas.microsoft.com/office/word/2010/wordml" xmlns:w15="http://schemas.microsoft.com/office/word/2012/wordml" xmlns:w16se="http://schemas.microsoft.com/office/word/2015/wordml/symex" xmlns:wpg="http://schemas.microsoft.com/office/word/2010/wordprocessingGroup" xmlns:wpi="http://schemas.microsoft.com/office/word/2010/wordprocessingInk" xmlns:wne="http://schemas.microsoft.com/office/word/2006/wordml" xmlns:wps="http://schemas.microsoft.com/office/word/2010/wordprocessingShape" mc:Ignorable="w14 w15 w16se wp14">
   <w:endnote w:type="separator" w:id="-1">
     <w:p>
       <w:pPr>
@@ -6788,7 +6282,7 @@
 </file>
 
 <file path=word/footnotes.xml><?xml version="1.0" encoding="utf-8"?>
-<w:footnotes xmlns:wpc="http://schemas.microsoft.com/office/word/2010/wordprocessingCanvas" xmlns:cx="http://schemas.microsoft.com/office/drawing/2014/chartex" xmlns:cx1="http://schemas.microsoft.com/office/drawing/2015/9/8/chartex" xmlns:cx2="http://schemas.microsoft.com/office/drawing/2015/10/21/chartex" xmlns:cx3="http://schemas.microsoft.com/office/drawing/2016/5/9/chartex" xmlns:cx4="http://schemas.microsoft.com/office/drawing/2016/5/10/chartex" xmlns:cx5="http://schemas.microsoft.com/office/drawing/2016/5/11/chartex" xmlns:cx6="http://schemas.microsoft.com/office/drawing/2016/5/12/chartex" xmlns:cx7="http://schemas.microsoft.com/office/drawing/2016/5/13/chartex" xmlns:cx8="http://schemas.microsoft.com/office/drawing/2016/5/14/chartex" xmlns:mc="http://schemas.openxmlformats.org/markup-compatibility/2006" xmlns:aink="http://schemas.microsoft.com/office/drawing/2016/ink" xmlns:am3d="http://schemas.microsoft.com/office/drawing/2017/model3d" xmlns:o="urn:schemas-microsoft-com:office:office" xmlns:r="http://schemas.openxmlformats.org/officeDocument/2006/relationships" xmlns:m="http://schemas.openxmlformats.org/officeDocument/2006/math" xmlns:v="urn:schemas-microsoft-com:vml" xmlns:wp14="http://schemas.microsoft.com/office/word/2010/wordprocessingDrawing" xmlns:wp="http://schemas.openxmlformats.org/drawingml/2006/wordprocessingDrawing" xmlns:w10="urn:schemas-microsoft-com:office:word" xmlns:w="http://schemas.openxmlformats.org/wordprocessingml/2006/main" xmlns:w14="http://schemas.microsoft.com/office/word/2010/wordml" xmlns:w15="http://schemas.microsoft.com/office/word/2012/wordml" xmlns:w16cid="http://schemas.microsoft.com/office/word/2016/wordml/cid" xmlns:w16se="http://schemas.microsoft.com/office/word/2015/wordml/symex" xmlns:wpg="http://schemas.microsoft.com/office/word/2010/wordprocessingGroup" xmlns:wpi="http://schemas.microsoft.com/office/word/2010/wordprocessingInk" xmlns:wne="http://schemas.microsoft.com/office/word/2006/wordml" xmlns:wps="http://schemas.microsoft.com/office/word/2010/wordprocessingShape" mc:Ignorable="w14 w15 w16se w16cid wp14">
+<w:footnotes xmlns:wpc="http://schemas.microsoft.com/office/word/2010/wordprocessingCanvas" xmlns:cx="http://schemas.microsoft.com/office/drawing/2014/chartex" xmlns:cx1="http://schemas.microsoft.com/office/drawing/2015/9/8/chartex" xmlns:mc="http://schemas.openxmlformats.org/markup-compatibility/2006" xmlns:o="urn:schemas-microsoft-com:office:office" xmlns:r="http://schemas.openxmlformats.org/officeDocument/2006/relationships" xmlns:m="http://schemas.openxmlformats.org/officeDocument/2006/math" xmlns:v="urn:schemas-microsoft-com:vml" xmlns:wp14="http://schemas.microsoft.com/office/word/2010/wordprocessingDrawing" xmlns:wp="http://schemas.openxmlformats.org/drawingml/2006/wordprocessingDrawing" xmlns:w10="urn:schemas-microsoft-com:office:word" xmlns:w="http://schemas.openxmlformats.org/wordprocessingml/2006/main" xmlns:w14="http://schemas.microsoft.com/office/word/2010/wordml" xmlns:w15="http://schemas.microsoft.com/office/word/2012/wordml" xmlns:w16se="http://schemas.microsoft.com/office/word/2015/wordml/symex" xmlns:wpg="http://schemas.microsoft.com/office/word/2010/wordprocessingGroup" xmlns:wpi="http://schemas.microsoft.com/office/word/2010/wordprocessingInk" xmlns:wne="http://schemas.microsoft.com/office/word/2006/wordml" xmlns:wps="http://schemas.microsoft.com/office/word/2010/wordprocessingShape" mc:Ignorable="w14 w15 w16se wp14">
   <w:footnote w:type="separator" w:id="-1">
     <w:p>
       <w:pPr>
@@ -6813,7 +6307,7 @@
 </file>
 
 <file path=word/numbering.xml><?xml version="1.0" encoding="utf-8"?>
-<w:numbering xmlns:wpc="http://schemas.microsoft.com/office/word/2010/wordprocessingCanvas" xmlns:cx="http://schemas.microsoft.com/office/drawing/2014/chartex" xmlns:cx1="http://schemas.microsoft.com/office/drawing/2015/9/8/chartex" xmlns:cx2="http://schemas.microsoft.com/office/drawing/2015/10/21/chartex" xmlns:cx3="http://schemas.microsoft.com/office/drawing/2016/5/9/chartex" xmlns:cx4="http://schemas.microsoft.com/office/drawing/2016/5/10/chartex" xmlns:cx5="http://schemas.microsoft.com/office/drawing/2016/5/11/chartex" xmlns:cx6="http://schemas.microsoft.com/office/drawing/2016/5/12/chartex" xmlns:cx7="http://schemas.microsoft.com/office/drawing/2016/5/13/chartex" xmlns:cx8="http://schemas.microsoft.com/office/drawing/2016/5/14/chartex" xmlns:mc="http://schemas.openxmlformats.org/markup-compatibility/2006" xmlns:aink="http://schemas.microsoft.com/office/drawing/2016/ink" xmlns:am3d="http://schemas.microsoft.com/office/drawing/2017/model3d" xmlns:o="urn:schemas-microsoft-com:office:office" xmlns:r="http://schemas.openxmlformats.org/officeDocument/2006/relationships" xmlns:m="http://schemas.openxmlformats.org/officeDocument/2006/math" xmlns:v="urn:schemas-microsoft-com:vml" xmlns:wp14="http://schemas.microsoft.com/office/word/2010/wordprocessingDrawing" xmlns:wp="http://schemas.openxmlformats.org/drawingml/2006/wordprocessingDrawing" xmlns:w10="urn:schemas-microsoft-com:office:word" xmlns:w="http://schemas.openxmlformats.org/wordprocessingml/2006/main" xmlns:w14="http://schemas.microsoft.com/office/word/2010/wordml" xmlns:w15="http://schemas.microsoft.com/office/word/2012/wordml" xmlns:w16cid="http://schemas.microsoft.com/office/word/2016/wordml/cid" xmlns:w16se="http://schemas.microsoft.com/office/word/2015/wordml/symex" xmlns:wpg="http://schemas.microsoft.com/office/word/2010/wordprocessingGroup" xmlns:wpi="http://schemas.microsoft.com/office/word/2010/wordprocessingInk" xmlns:wne="http://schemas.microsoft.com/office/word/2006/wordml" xmlns:wps="http://schemas.microsoft.com/office/word/2010/wordprocessingShape" mc:Ignorable="w14 w15 w16se w16cid wp14">
+<w:numbering xmlns:wpc="http://schemas.microsoft.com/office/word/2010/wordprocessingCanvas" xmlns:cx="http://schemas.microsoft.com/office/drawing/2014/chartex" xmlns:cx1="http://schemas.microsoft.com/office/drawing/2015/9/8/chartex" xmlns:mc="http://schemas.openxmlformats.org/markup-compatibility/2006" xmlns:o="urn:schemas-microsoft-com:office:office" xmlns:r="http://schemas.openxmlformats.org/officeDocument/2006/relationships" xmlns:m="http://schemas.openxmlformats.org/officeDocument/2006/math" xmlns:v="urn:schemas-microsoft-com:vml" xmlns:wp14="http://schemas.microsoft.com/office/word/2010/wordprocessingDrawing" xmlns:wp="http://schemas.openxmlformats.org/drawingml/2006/wordprocessingDrawing" xmlns:w10="urn:schemas-microsoft-com:office:word" xmlns:w="http://schemas.openxmlformats.org/wordprocessingml/2006/main" xmlns:w14="http://schemas.microsoft.com/office/word/2010/wordml" xmlns:w15="http://schemas.microsoft.com/office/word/2012/wordml" xmlns:w16se="http://schemas.microsoft.com/office/word/2015/wordml/symex" xmlns:wpg="http://schemas.microsoft.com/office/word/2010/wordprocessingGroup" xmlns:wpi="http://schemas.microsoft.com/office/word/2010/wordprocessingInk" xmlns:wne="http://schemas.microsoft.com/office/word/2006/wordml" xmlns:wps="http://schemas.microsoft.com/office/word/2010/wordprocessingShape" mc:Ignorable="w14 w15 w16se wp14">
   <w:abstractNum w:abstractNumId="0" w15:restartNumberingAfterBreak="0">
     <w:nsid w:val="02D272E3"/>
     <w:multiLevelType w:val="hybridMultilevel"/>
@@ -7384,57 +6878,21 @@
   </w:num>
   <w:num w:numId="2">
     <w:abstractNumId w:val="1"/>
-    <w:lvlOverride w:ilvl="0"/>
-    <w:lvlOverride w:ilvl="1"/>
-    <w:lvlOverride w:ilvl="2"/>
-    <w:lvlOverride w:ilvl="3"/>
-    <w:lvlOverride w:ilvl="4"/>
-    <w:lvlOverride w:ilvl="5"/>
-    <w:lvlOverride w:ilvl="6"/>
-    <w:lvlOverride w:ilvl="7"/>
-    <w:lvlOverride w:ilvl="8"/>
   </w:num>
   <w:num w:numId="3">
     <w:abstractNumId w:val="3"/>
-    <w:lvlOverride w:ilvl="0"/>
-    <w:lvlOverride w:ilvl="1"/>
-    <w:lvlOverride w:ilvl="2"/>
-    <w:lvlOverride w:ilvl="3"/>
-    <w:lvlOverride w:ilvl="4"/>
-    <w:lvlOverride w:ilvl="5"/>
-    <w:lvlOverride w:ilvl="6"/>
-    <w:lvlOverride w:ilvl="7"/>
-    <w:lvlOverride w:ilvl="8"/>
   </w:num>
   <w:num w:numId="4">
     <w:abstractNumId w:val="2"/>
-    <w:lvlOverride w:ilvl="0"/>
-    <w:lvlOverride w:ilvl="1"/>
-    <w:lvlOverride w:ilvl="2"/>
-    <w:lvlOverride w:ilvl="3"/>
-    <w:lvlOverride w:ilvl="4"/>
-    <w:lvlOverride w:ilvl="5"/>
-    <w:lvlOverride w:ilvl="6"/>
-    <w:lvlOverride w:ilvl="7"/>
-    <w:lvlOverride w:ilvl="8"/>
   </w:num>
   <w:num w:numId="5">
     <w:abstractNumId w:val="4"/>
-    <w:lvlOverride w:ilvl="0"/>
-    <w:lvlOverride w:ilvl="1"/>
-    <w:lvlOverride w:ilvl="2"/>
-    <w:lvlOverride w:ilvl="3"/>
-    <w:lvlOverride w:ilvl="4"/>
-    <w:lvlOverride w:ilvl="5"/>
-    <w:lvlOverride w:ilvl="6"/>
-    <w:lvlOverride w:ilvl="7"/>
-    <w:lvlOverride w:ilvl="8"/>
   </w:num>
 </w:numbering>
 </file>
 
 <file path=word/styles.xml><?xml version="1.0" encoding="utf-8"?>
-<w:styles xmlns:mc="http://schemas.openxmlformats.org/markup-compatibility/2006" xmlns:r="http://schemas.openxmlformats.org/officeDocument/2006/relationships" xmlns:w="http://schemas.openxmlformats.org/wordprocessingml/2006/main" xmlns:w14="http://schemas.microsoft.com/office/word/2010/wordml" xmlns:w15="http://schemas.microsoft.com/office/word/2012/wordml" xmlns:w16cid="http://schemas.microsoft.com/office/word/2016/wordml/cid" xmlns:w16se="http://schemas.microsoft.com/office/word/2015/wordml/symex" mc:Ignorable="w14 w15 w16se w16cid">
+<w:styles xmlns:mc="http://schemas.openxmlformats.org/markup-compatibility/2006" xmlns:r="http://schemas.openxmlformats.org/officeDocument/2006/relationships" xmlns:w="http://schemas.openxmlformats.org/wordprocessingml/2006/main" xmlns:w14="http://schemas.microsoft.com/office/word/2010/wordml" xmlns:w15="http://schemas.microsoft.com/office/word/2012/wordml" xmlns:w16se="http://schemas.microsoft.com/office/word/2015/wordml/symex" mc:Ignorable="w14 w15 w16se">
   <w:docDefaults>
     <w:rPrDefault>
       <w:rPr>
@@ -7450,7 +6908,7 @@
       </w:pPr>
     </w:pPrDefault>
   </w:docDefaults>
-  <w:latentStyles w:defLockedState="0" w:defUIPriority="99" w:defSemiHidden="0" w:defUnhideWhenUsed="0" w:defQFormat="0" w:count="375">
+  <w:latentStyles w:defLockedState="0" w:defUIPriority="99" w:defSemiHidden="0" w:defUnhideWhenUsed="0" w:defQFormat="0" w:count="371">
     <w:lsdException w:name="Normal" w:uiPriority="0" w:qFormat="1"/>
     <w:lsdException w:name="heading 1" w:uiPriority="9" w:qFormat="1"/>
     <w:lsdException w:name="heading 2" w:semiHidden="1" w:uiPriority="9" w:unhideWhenUsed="1" w:qFormat="1"/>
@@ -7556,6 +7014,7 @@
     <w:lsdException w:name="HTML Sample" w:semiHidden="1" w:unhideWhenUsed="1"/>
     <w:lsdException w:name="HTML Typewriter" w:semiHidden="1" w:unhideWhenUsed="1"/>
     <w:lsdException w:name="HTML Variable" w:semiHidden="1" w:unhideWhenUsed="1"/>
+    <w:lsdException w:name="Normal Table" w:semiHidden="1" w:unhideWhenUsed="1"/>
     <w:lsdException w:name="annotation subject" w:semiHidden="1" w:unhideWhenUsed="1"/>
     <w:lsdException w:name="No List" w:semiHidden="1" w:unhideWhenUsed="1"/>
     <w:lsdException w:name="Outline List 1" w:semiHidden="1" w:unhideWhenUsed="1"/>
@@ -7599,8 +7058,10 @@
     <w:lsdException w:name="Table Elegant" w:semiHidden="1" w:unhideWhenUsed="1"/>
     <w:lsdException w:name="Table Professional" w:semiHidden="1" w:unhideWhenUsed="1"/>
     <w:lsdException w:name="Table Subtle 1" w:semiHidden="1" w:unhideWhenUsed="1"/>
+    <w:lsdException w:name="Table Subtle 2" w:semiHidden="1" w:unhideWhenUsed="1"/>
     <w:lsdException w:name="Table Web 1" w:semiHidden="1" w:unhideWhenUsed="1"/>
     <w:lsdException w:name="Table Web 2" w:semiHidden="1" w:unhideWhenUsed="1"/>
+    <w:lsdException w:name="Table Web 3" w:semiHidden="1" w:unhideWhenUsed="1"/>
     <w:lsdException w:name="Balloon Text" w:semiHidden="1" w:unhideWhenUsed="1"/>
     <w:lsdException w:name="Table Grid" w:uiPriority="39"/>
     <w:lsdException w:name="Table Theme" w:semiHidden="1" w:unhideWhenUsed="1"/>
@@ -7819,10 +7280,6 @@
     <w:lsdException w:name="List Table 5 Dark Accent 6" w:uiPriority="50"/>
     <w:lsdException w:name="List Table 6 Colorful Accent 6" w:uiPriority="51"/>
     <w:lsdException w:name="List Table 7 Colorful Accent 6" w:uiPriority="52"/>
-    <w:lsdException w:name="Mention" w:semiHidden="1" w:unhideWhenUsed="1"/>
-    <w:lsdException w:name="Smart Hyperlink" w:semiHidden="1" w:unhideWhenUsed="1"/>
-    <w:lsdException w:name="Hashtag" w:semiHidden="1" w:unhideWhenUsed="1"/>
-    <w:lsdException w:name="Unresolved Mention" w:semiHidden="1" w:unhideWhenUsed="1"/>
   </w:latentStyles>
   <w:style w:type="paragraph" w:default="1" w:styleId="a">
     <w:name w:val="Normal"/>
@@ -8387,7 +7844,7 @@
 </file>
 
 <file path=customXml/itemProps1.xml><?xml version="1.0" encoding="utf-8"?>
-<ds:datastoreItem xmlns:ds="http://schemas.openxmlformats.org/officeDocument/2006/customXml" ds:itemID="{30809F29-01BC-403D-8FF7-DC07A76125D8}">
+<ds:datastoreItem xmlns:ds="http://schemas.openxmlformats.org/officeDocument/2006/customXml" ds:itemID="{C920B17E-9079-4F93-ACC4-3FA46B426BC8}">
   <ds:schemaRefs>
     <ds:schemaRef ds:uri="http://schemas.openxmlformats.org/officeDocument/2006/bibliography"/>
   </ds:schemaRefs>

</xml_diff>

<commit_message>
FINISHED BUSSINESS LOGIC OF PROGRAM
</commit_message>
<xml_diff>
--- a/Автоматизированная система работы кинотеатра.docx
+++ b/Автоматизированная система работы кинотеатра.docx
@@ -4235,42 +4235,138 @@
         <w:rPr>
           <w:color w:val="000000"/>
         </w:rPr>
-        <w:t xml:space="preserve">На сегодняшний момент язык Java является одним из самых распространенных и популярных языков программирования. Первая версия языка появилась еще в 1996 году в недрах компании Sun Microsystems, впоследствии поглощенной компанией Oracle. Java задумывался как универсальный язык программирования, который можно применять для различного рода задач. И к настоящему времени язык Java проделал большой путь, было издано множество различных версий. Текущей версией является Java 11, которая вышла в сентябре 2018 года. А Java превратилась из просто универсального языка в целую платформу и экосистему, которая объединяет различные технологии, используемые </w:t>
-      </w:r>
-      <w:r>
+        <w:t>На сегодняшний момент язык Java является одним из самых распространенных и популярных языков программирования. Первая версия языка появилась еще в 1996 году в недрах компании Sun Microsystems, впоследствии поглощенной компанией Oracle. Java задумывался как универсальный язык программирования, который можно применять для различного рода задач. И к настоящему времени язык Java проделал большой путь, было издано множество различных версий. Текущей версией является Java 11, которая вышла в сентябре 2018 года. А Java превратилась из просто универсального языка в целую платформу и экосистему, которая объединяет различные технологии, используемые в целом ряде задач: от создания десктопных приложений до написания крупных веб-порталов и сервисов. Кроме того, язык Java активно применяется для создания программного обеспечения для целого ряда устройств: обычных ПК, планшетов, смартфонов и мобильных телефонов и даже бытовой техники. Достаточно вспомнить популярность мобильной ОС Android, большинство программ для которой пишутся именно на Java.</w:t>
+      </w:r>
+    </w:p>
+    <w:p>
+      <w:pPr>
+        <w:pStyle w:val="a3"/>
+        <w:ind w:firstLine="720"/>
+        <w:contextualSpacing/>
         <w:rPr>
           <w:color w:val="000000"/>
         </w:rPr>
-        <w:t>в целом ряде</w:t>
-      </w:r>
+      </w:pPr>
       <w:r>
         <w:rPr>
           <w:color w:val="000000"/>
         </w:rPr>
-        <w:t xml:space="preserve"> задач: от создания десктопных приложений до написания крупных веб-порталов и сервисов. Кроме того, язык Java активно применяется для создания программного обеспечения для целого ряда устройств: обычных ПК, планшетов, смартфонов и мобильных телефонов и даже бытовой техники. Достаточно вспомнить популярность мобильной ОС Android, большинство программ для которой пишутся именно на Java.</w:t>
-      </w:r>
-    </w:p>
-    <w:p>
-      <w:pPr>
-        <w:pStyle w:val="a3"/>
-        <w:ind w:firstLine="720"/>
-        <w:contextualSpacing/>
+        <w:t>Клиентская часть приложения была написана с использованием графической библиотеки классов Swing,</w:t>
+      </w:r>
+      <w:r>
         <w:rPr>
           <w:color w:val="000000"/>
         </w:rPr>
-      </w:pPr>
+        <w:t xml:space="preserve"> </w:t>
+      </w:r>
+      <w:r>
+        <w:rPr>
+          <w:color w:val="222222"/>
+          <w:shd w:val="clear" w:color="auto" w:fill="FFFFFF"/>
+        </w:rPr>
+        <w:t> </w:t>
+      </w:r>
+      <w:r>
+        <w:rPr>
+          <w:shd w:val="clear" w:color="auto" w:fill="FFFFFF"/>
+        </w:rPr>
+        <w:t>библиотека</w:t>
+      </w:r>
+      <w:r>
+        <w:rPr>
+          <w:color w:val="222222"/>
+          <w:shd w:val="clear" w:color="auto" w:fill="FFFFFF"/>
+        </w:rPr>
+        <w:t> для создания </w:t>
+      </w:r>
+      <w:r>
+        <w:rPr>
+          <w:shd w:val="clear" w:color="auto" w:fill="FFFFFF"/>
+        </w:rPr>
+        <w:t xml:space="preserve">графического </w:t>
+      </w:r>
+      <w:r>
+        <w:rPr>
+          <w:shd w:val="clear" w:color="auto" w:fill="FFFFFF"/>
+        </w:rPr>
+        <w:lastRenderedPageBreak/>
+        <w:t>интерфейса</w:t>
+      </w:r>
+      <w:r>
+        <w:rPr>
+          <w:color w:val="222222"/>
+          <w:shd w:val="clear" w:color="auto" w:fill="FFFFFF"/>
+        </w:rPr>
+        <w:t> для программ на языке </w:t>
+      </w:r>
+      <w:r>
+        <w:rPr>
+          <w:shd w:val="clear" w:color="auto" w:fill="FFFFFF"/>
+        </w:rPr>
+        <w:t>Java</w:t>
+      </w:r>
+      <w:r>
+        <w:rPr>
+          <w:color w:val="222222"/>
+          <w:shd w:val="clear" w:color="auto" w:fill="FFFFFF"/>
+        </w:rPr>
+        <w:t>. Swing был разработан компанией </w:t>
+      </w:r>
+      <w:r>
+        <w:rPr>
+          <w:shd w:val="clear" w:color="auto" w:fill="FFFFFF"/>
+        </w:rPr>
+        <w:t>Sun Microsystems</w:t>
+      </w:r>
+      <w:r>
+        <w:rPr>
+          <w:color w:val="222222"/>
+          <w:shd w:val="clear" w:color="auto" w:fill="FFFFFF"/>
+        </w:rPr>
+        <w:t>. Он содержит ряд графических </w:t>
+      </w:r>
+      <w:r>
+        <w:rPr>
+          <w:shd w:val="clear" w:color="auto" w:fill="FFFFFF"/>
+        </w:rPr>
+        <w:t>компонентов</w:t>
+      </w:r>
+      <w:r>
+        <w:rPr>
+          <w:color w:val="222222"/>
+          <w:shd w:val="clear" w:color="auto" w:fill="FFFFFF"/>
+        </w:rPr>
+        <w:t> , таких как кнопки, поля ввода, таблицы и т. д.</w:t>
+      </w:r>
       <w:r>
         <w:rPr>
           <w:color w:val="000000"/>
         </w:rPr>
-        <w:t xml:space="preserve">Клиентская часть приложения была написана с использованием графической библиотеки классов Swing, включающей в себя классы для </w:t>
+        <w:t xml:space="preserve">. Для удобной работы с данными была </w:t>
       </w:r>
       <w:r>
         <w:rPr>
           <w:color w:val="000000"/>
         </w:rPr>
-        <w:lastRenderedPageBreak/>
-        <w:t>описания интерфейса. Для удобной работы с данными была использована база данных MySQL, связанной с приложением при помощи паттернов проектирования Factory, DAO, а также был использован паттерн Singleton для единоразового создания объекта подключения к базе данных.</w:t>
+        <w:t>использована база данных MySQL.</w:t>
+      </w:r>
+      <w:r>
+        <w:rPr>
+          <w:color w:val="000000"/>
+        </w:rPr>
+        <w:t xml:space="preserve"> </w:t>
+      </w:r>
+      <w:r>
+        <w:rPr>
+          <w:color w:val="000000"/>
+        </w:rPr>
+        <w:t>Связь между сущностями базы данных и моделью приложения обеспечена паттернами проектирования Factory и</w:t>
+      </w:r>
+      <w:r>
+        <w:rPr>
+          <w:color w:val="000000"/>
+        </w:rPr>
+        <w:t xml:space="preserve"> DAO, а также был использован паттерн Singleton для единоразового создания объекта подключения к базе данных.</w:t>
       </w:r>
     </w:p>
     <w:p>
@@ -5395,41 +5491,41 @@
         <w:t>cinema</w:t>
       </w:r>
       <w:r>
-        <w:t xml:space="preserve">» состоит из 5 таблиц. Рассмотрим </w:t>
+        <w:t>» состоит из 5 таблиц. Рассмотрим каждую из них подробнее.</w:t>
+      </w:r>
+    </w:p>
+    <w:p>
+      <w:pPr>
+        <w:pStyle w:val="a3"/>
+        <w:ind w:firstLine="720"/>
+        <w:contextualSpacing/>
+      </w:pPr>
+      <w:r>
+        <w:t xml:space="preserve">Таблица </w:t>
+      </w:r>
+      <w:r>
+        <w:rPr>
+          <w:lang w:val="en-US"/>
+        </w:rPr>
+        <w:t>users</w:t>
+      </w:r>
+      <w:r>
+        <w:t xml:space="preserve"> служит для хранения информации о пользователях:</w:t>
+      </w:r>
+    </w:p>
+    <w:p>
+      <w:pPr>
+        <w:pStyle w:val="a3"/>
+        <w:ind w:firstLine="720"/>
+        <w:contextualSpacing/>
+      </w:pPr>
+      <w:r>
+        <w:t xml:space="preserve">Обязательные </w:t>
       </w:r>
       <w:bookmarkStart w:id="11" w:name="_GoBack"/>
       <w:bookmarkEnd w:id="11"/>
       <w:r>
-        <w:t>каждую из них подробнее.</w:t>
-      </w:r>
-    </w:p>
-    <w:p>
-      <w:pPr>
-        <w:pStyle w:val="a3"/>
-        <w:ind w:firstLine="720"/>
-        <w:contextualSpacing/>
-      </w:pPr>
-      <w:r>
-        <w:t xml:space="preserve">Таблица </w:t>
-      </w:r>
-      <w:r>
-        <w:rPr>
-          <w:lang w:val="en-US"/>
-        </w:rPr>
-        <w:t>users</w:t>
-      </w:r>
-      <w:r>
-        <w:t xml:space="preserve"> служит для хранения информации о пользователях:</w:t>
-      </w:r>
-    </w:p>
-    <w:p>
-      <w:pPr>
-        <w:pStyle w:val="a3"/>
-        <w:ind w:firstLine="720"/>
-        <w:contextualSpacing/>
-      </w:pPr>
-      <w:r>
-        <w:t>Обязательные поля:</w:t>
+        <w:t>поля:</w:t>
       </w:r>
     </w:p>
     <w:p>
@@ -7844,7 +7940,7 @@
 </file>
 
 <file path=customXml/itemProps1.xml><?xml version="1.0" encoding="utf-8"?>
-<ds:datastoreItem xmlns:ds="http://schemas.openxmlformats.org/officeDocument/2006/customXml" ds:itemID="{C920B17E-9079-4F93-ACC4-3FA46B426BC8}">
+<ds:datastoreItem xmlns:ds="http://schemas.openxmlformats.org/officeDocument/2006/customXml" ds:itemID="{3AFF75D7-0450-4C1D-BCC6-390AAEFACF30}">
   <ds:schemaRefs>
     <ds:schemaRef ds:uri="http://schemas.openxmlformats.org/officeDocument/2006/bibliography"/>
   </ds:schemaRefs>

</xml_diff>

<commit_message>
refactored code & partly ready zapiska
</commit_message>
<xml_diff>
--- a/Автоматизированная система работы кинотеатра.docx
+++ b/Автоматизированная система работы кинотеатра.docx
@@ -5482,16 +5482,41 @@
         <w:contextualSpacing/>
       </w:pPr>
       <w:r>
-        <w:t>База данных «</w:t>
-      </w:r>
-      <w:r>
-        <w:rPr>
-          <w:lang w:val="en-US"/>
-        </w:rPr>
-        <w:t>cinema</w:t>
-      </w:r>
-      <w:r>
-        <w:t>» состоит из 5 таблиц. Рассмотрим каждую из них подробнее.</w:t>
+        <w:drawing>
+          <wp:inline distT="0" distB="0" distL="0" distR="0" wp14:anchorId="37DF57CC" wp14:editId="5712CCF2">
+            <wp:extent cx="5398730" cy="4038600"/>
+            <wp:effectExtent l="0" t="0" r="0" b="0"/>
+            <wp:docPr id="2" name="Рисунок 2"/>
+            <wp:cNvGraphicFramePr>
+              <a:graphicFrameLocks xmlns:a="http://schemas.openxmlformats.org/drawingml/2006/main" noChangeAspect="1"/>
+            </wp:cNvGraphicFramePr>
+            <a:graphic xmlns:a="http://schemas.openxmlformats.org/drawingml/2006/main">
+              <a:graphicData uri="http://schemas.openxmlformats.org/drawingml/2006/picture">
+                <pic:pic xmlns:pic="http://schemas.openxmlformats.org/drawingml/2006/picture">
+                  <pic:nvPicPr>
+                    <pic:cNvPr id="1" name=""/>
+                    <pic:cNvPicPr/>
+                  </pic:nvPicPr>
+                  <pic:blipFill>
+                    <a:blip r:embed="rId9"/>
+                    <a:stretch>
+                      <a:fillRect/>
+                    </a:stretch>
+                  </pic:blipFill>
+                  <pic:spPr>
+                    <a:xfrm>
+                      <a:off x="0" y="0"/>
+                      <a:ext cx="5400614" cy="4040010"/>
+                    </a:xfrm>
+                    <a:prstGeom prst="rect">
+                      <a:avLst/>
+                    </a:prstGeom>
+                  </pic:spPr>
+                </pic:pic>
+              </a:graphicData>
+            </a:graphic>
+          </wp:inline>
+        </w:drawing>
       </w:r>
     </w:p>
     <w:p>
@@ -5499,18 +5524,62 @@
         <w:pStyle w:val="a3"/>
         <w:ind w:firstLine="720"/>
         <w:contextualSpacing/>
-      </w:pPr>
-      <w:r>
-        <w:t xml:space="preserve">Таблица </w:t>
-      </w:r>
-      <w:r>
-        <w:rPr>
+        <w:jc w:val="center"/>
+        <w:rPr>
+          <w:sz w:val="24"/>
+          <w:szCs w:val="24"/>
+        </w:rPr>
+      </w:pPr>
+      <w:r>
+        <w:rPr>
+          <w:sz w:val="24"/>
+          <w:szCs w:val="24"/>
+        </w:rPr>
+        <w:t xml:space="preserve">Рисунок </w:t>
+      </w:r>
+      <w:r>
+        <w:rPr>
+          <w:sz w:val="24"/>
+          <w:szCs w:val="24"/>
+        </w:rPr>
+        <w:t>4</w:t>
+      </w:r>
+      <w:r>
+        <w:rPr>
+          <w:sz w:val="24"/>
+          <w:szCs w:val="24"/>
+        </w:rPr>
+        <w:t xml:space="preserve">.1 – </w:t>
+      </w:r>
+      <w:r>
+        <w:rPr>
+          <w:sz w:val="24"/>
+          <w:szCs w:val="24"/>
           <w:lang w:val="en-US"/>
         </w:rPr>
-        <w:t>users</w:t>
-      </w:r>
-      <w:r>
-        <w:t xml:space="preserve"> служит для хранения информации о пользователях:</w:t>
+        <w:t>ER</w:t>
+      </w:r>
+      <w:r>
+        <w:rPr>
+          <w:sz w:val="24"/>
+          <w:szCs w:val="24"/>
+        </w:rPr>
+        <w:t>-диаграмма базы данных “</w:t>
+      </w:r>
+      <w:r>
+        <w:rPr>
+          <w:sz w:val="24"/>
+          <w:szCs w:val="24"/>
+          <w:lang w:val="en-US"/>
+        </w:rPr>
+        <w:t>cinema</w:t>
+      </w:r>
+      <w:r>
+        <w:rPr>
+          <w:sz w:val="24"/>
+          <w:szCs w:val="24"/>
+        </w:rPr>
+        <w:t>”</w:t>
       </w:r>
     </w:p>
     <w:p>
@@ -5520,12 +5589,35 @@
         <w:contextualSpacing/>
       </w:pPr>
       <w:r>
-        <w:t xml:space="preserve">Обязательные </w:t>
-      </w:r>
-      <w:bookmarkStart w:id="11" w:name="_GoBack"/>
-      <w:bookmarkEnd w:id="11"/>
-      <w:r>
-        <w:t>поля:</w:t>
+        <w:t>База данных «</w:t>
+      </w:r>
+      <w:r>
+        <w:rPr>
+          <w:lang w:val="en-US"/>
+        </w:rPr>
+        <w:t>cinema</w:t>
+      </w:r>
+      <w:r>
+        <w:t>» состоит из 5 таблиц. Рассмотрим каждую из них подробнее.</w:t>
+      </w:r>
+    </w:p>
+    <w:p>
+      <w:pPr>
+        <w:pStyle w:val="a3"/>
+        <w:ind w:firstLine="720"/>
+        <w:contextualSpacing/>
+      </w:pPr>
+      <w:r>
+        <w:t xml:space="preserve">Таблица </w:t>
+      </w:r>
+      <w:r>
+        <w:rPr>
+          <w:lang w:val="en-US"/>
+        </w:rPr>
+        <w:t>user</w:t>
+      </w:r>
+      <w:r>
+        <w:t xml:space="preserve"> служит для хранения информации о пользователях:</w:t>
       </w:r>
     </w:p>
     <w:p>
@@ -5545,7 +5637,13 @@
         <w:rPr>
           <w:lang w:val="en-US"/>
         </w:rPr>
-        <w:t xml:space="preserve">id – </w:t>
+        <w:t>ID</w:t>
+      </w:r>
+      <w:r>
+        <w:rPr>
+          <w:lang w:val="en-US"/>
+        </w:rPr>
+        <w:t xml:space="preserve"> – </w:t>
       </w:r>
       <w:r>
         <w:t>уникальный идентификатор пользователя;</w:t>
@@ -5623,14 +5721,39 @@
     <w:p>
       <w:pPr>
         <w:pStyle w:val="a3"/>
+        <w:numPr>
+          <w:ilvl w:val="0"/>
+          <w:numId w:val="5"/>
+        </w:numPr>
         <w:tabs>
           <w:tab w:val="left" w:pos="993"/>
         </w:tabs>
-        <w:ind w:left="709" w:firstLine="720"/>
-        <w:contextualSpacing/>
-      </w:pPr>
-      <w:r>
-        <w:t>Необязательные поля:</w:t>
+        <w:ind w:left="0" w:firstLine="720"/>
+        <w:contextualSpacing/>
+      </w:pPr>
+      <w:r>
+        <w:rPr>
+          <w:lang w:val="en-US"/>
+        </w:rPr>
+        <w:t>surname</w:t>
+      </w:r>
+      <w:r>
+        <w:t xml:space="preserve"> </w:t>
+      </w:r>
+      <w:r>
+        <w:t xml:space="preserve">– </w:t>
+      </w:r>
+      <w:r>
+        <w:t xml:space="preserve">фамилия </w:t>
+      </w:r>
+      <w:r>
+        <w:t>пользователя</w:t>
+      </w:r>
+      <w:r>
+        <w:rPr>
+          <w:lang w:val="en-US"/>
+        </w:rPr>
+        <w:t>;</w:t>
       </w:r>
     </w:p>
     <w:p>
@@ -5653,7 +5776,19 @@
         <w:t>name</w:t>
       </w:r>
       <w:r>
-        <w:t xml:space="preserve"> – имя пользователя</w:t>
+        <w:t xml:space="preserve"> –</w:t>
+      </w:r>
+      <w:r>
+        <w:rPr>
+          <w:lang w:val="en-US"/>
+        </w:rPr>
+        <w:t xml:space="preserve"> </w:t>
+      </w:r>
+      <w:r>
+        <w:t xml:space="preserve">имя </w:t>
+      </w:r>
+      <w:r>
+        <w:t>пользователя</w:t>
       </w:r>
       <w:r>
         <w:rPr>
@@ -5679,16 +5814,10 @@
         <w:rPr>
           <w:lang w:val="en-US"/>
         </w:rPr>
-        <w:t>surname</w:t>
-      </w:r>
-      <w:r>
-        <w:t xml:space="preserve"> – фамилия пользователя</w:t>
-      </w:r>
-      <w:r>
-        <w:rPr>
-          <w:lang w:val="en-US"/>
-        </w:rPr>
-        <w:t>;</w:t>
+        <w:t>email</w:t>
+      </w:r>
+      <w:r>
+        <w:t xml:space="preserve"> – адрес электронной почты пользователя;</w:t>
       </w:r>
     </w:p>
     <w:p>
@@ -5708,47 +5837,1529 @@
         <w:rPr>
           <w:lang w:val="en-US"/>
         </w:rPr>
-        <w:t>email</w:t>
-      </w:r>
-      <w:r>
-        <w:t xml:space="preserve"> – адрес электронной почты пользователя;</w:t>
-      </w:r>
-    </w:p>
-    <w:p>
-      <w:pPr>
-        <w:pStyle w:val="a3"/>
+        <w:t>birthday</w:t>
+      </w:r>
+      <w:r>
+        <w:t xml:space="preserve"> – дата рождения пользователя</w:t>
+      </w:r>
+      <w:r>
+        <w:rPr>
+          <w:lang w:val="en-US"/>
+        </w:rPr>
+        <w:t>.</w:t>
+      </w:r>
+    </w:p>
+    <w:p>
+      <w:pPr>
+        <w:ind w:firstLine="720"/>
+        <w:contextualSpacing/>
+        <w:rPr>
+          <w:rFonts w:ascii="Times New Roman" w:hAnsi="Times New Roman" w:cs="Times New Roman"/>
+          <w:sz w:val="28"/>
+          <w:szCs w:val="28"/>
+        </w:rPr>
+      </w:pPr>
+      <w:r>
+        <w:rPr>
+          <w:rFonts w:ascii="Times New Roman" w:hAnsi="Times New Roman" w:cs="Times New Roman"/>
+          <w:sz w:val="28"/>
+          <w:szCs w:val="28"/>
+        </w:rPr>
+        <w:t xml:space="preserve">Таблицы </w:t>
+      </w:r>
+      <w:r>
+        <w:rPr>
+          <w:rFonts w:ascii="Times New Roman" w:hAnsi="Times New Roman" w:cs="Times New Roman"/>
+          <w:sz w:val="28"/>
+          <w:szCs w:val="28"/>
+          <w:lang w:val="en-US"/>
+        </w:rPr>
+        <w:t>hall</w:t>
+      </w:r>
+      <w:r>
+        <w:rPr>
+          <w:rFonts w:ascii="Times New Roman" w:hAnsi="Times New Roman" w:cs="Times New Roman"/>
+          <w:sz w:val="28"/>
+          <w:szCs w:val="28"/>
+        </w:rPr>
+        <w:t xml:space="preserve"> служит для хранения информации о кинозалах кинотеатра:</w:t>
+      </w:r>
+      <w:r>
+        <w:rPr>
+          <w:rFonts w:ascii="Times New Roman" w:hAnsi="Times New Roman" w:cs="Times New Roman"/>
+          <w:sz w:val="28"/>
+          <w:szCs w:val="28"/>
+        </w:rPr>
+        <w:t xml:space="preserve"> </w:t>
+      </w:r>
+    </w:p>
+    <w:p>
+      <w:pPr>
+        <w:pStyle w:val="a6"/>
         <w:numPr>
           <w:ilvl w:val="0"/>
-          <w:numId w:val="5"/>
+          <w:numId w:val="6"/>
         </w:numPr>
-        <w:tabs>
-          <w:tab w:val="left" w:pos="993"/>
-        </w:tabs>
-        <w:ind w:left="0" w:firstLine="720"/>
-        <w:contextualSpacing/>
-      </w:pPr>
-      <w:r>
-        <w:rPr>
+        <w:rPr>
+          <w:rFonts w:ascii="Times New Roman" w:hAnsi="Times New Roman" w:cs="Times New Roman"/>
+          <w:sz w:val="28"/>
+          <w:szCs w:val="28"/>
+        </w:rPr>
+      </w:pPr>
+      <w:r>
+        <w:rPr>
+          <w:rFonts w:ascii="Times New Roman" w:hAnsi="Times New Roman" w:cs="Times New Roman"/>
+          <w:sz w:val="28"/>
+          <w:szCs w:val="28"/>
           <w:lang w:val="en-US"/>
         </w:rPr>
-        <w:t>birthday</w:t>
-      </w:r>
-      <w:r>
-        <w:t xml:space="preserve"> – дата рождения пользователя</w:t>
-      </w:r>
-      <w:r>
-        <w:rPr>
+        <w:t xml:space="preserve">ID – </w:t>
+      </w:r>
+      <w:r>
+        <w:rPr>
+          <w:rFonts w:ascii="Times New Roman" w:hAnsi="Times New Roman" w:cs="Times New Roman"/>
+          <w:sz w:val="28"/>
+          <w:szCs w:val="28"/>
+        </w:rPr>
+        <w:t>уникальный идентификатор кинозала</w:t>
+      </w:r>
+      <w:r>
+        <w:rPr>
+          <w:rFonts w:ascii="Times New Roman" w:hAnsi="Times New Roman" w:cs="Times New Roman"/>
+          <w:sz w:val="28"/>
+          <w:szCs w:val="28"/>
           <w:lang w:val="en-US"/>
         </w:rPr>
-        <w:t>.</w:t>
+        <w:t>;</w:t>
+      </w:r>
+    </w:p>
+    <w:p>
+      <w:pPr>
+        <w:pStyle w:val="a6"/>
+        <w:numPr>
+          <w:ilvl w:val="0"/>
+          <w:numId w:val="6"/>
+        </w:numPr>
+        <w:rPr>
+          <w:rFonts w:ascii="Times New Roman" w:hAnsi="Times New Roman" w:cs="Times New Roman"/>
+          <w:sz w:val="28"/>
+          <w:szCs w:val="28"/>
+        </w:rPr>
+      </w:pPr>
+      <w:r>
+        <w:rPr>
+          <w:rFonts w:ascii="Times New Roman" w:hAnsi="Times New Roman" w:cs="Times New Roman"/>
+          <w:sz w:val="28"/>
+          <w:szCs w:val="28"/>
+          <w:lang w:val="en-US"/>
+        </w:rPr>
+        <w:lastRenderedPageBreak/>
+        <w:t xml:space="preserve">type – </w:t>
+      </w:r>
+      <w:r>
+        <w:rPr>
+          <w:rFonts w:ascii="Times New Roman" w:hAnsi="Times New Roman" w:cs="Times New Roman"/>
+          <w:sz w:val="28"/>
+          <w:szCs w:val="28"/>
+        </w:rPr>
+        <w:t>тип кинозала</w:t>
+      </w:r>
+      <w:r>
+        <w:rPr>
+          <w:rFonts w:ascii="Times New Roman" w:hAnsi="Times New Roman" w:cs="Times New Roman"/>
+          <w:sz w:val="28"/>
+          <w:szCs w:val="28"/>
+          <w:lang w:val="en-US"/>
+        </w:rPr>
+        <w:t>;</w:t>
+      </w:r>
+    </w:p>
+    <w:p>
+      <w:pPr>
+        <w:pStyle w:val="a6"/>
+        <w:numPr>
+          <w:ilvl w:val="0"/>
+          <w:numId w:val="6"/>
+        </w:numPr>
+        <w:rPr>
+          <w:rFonts w:ascii="Times New Roman" w:hAnsi="Times New Roman" w:cs="Times New Roman"/>
+          <w:sz w:val="28"/>
+          <w:szCs w:val="28"/>
+        </w:rPr>
+      </w:pPr>
+      <w:r>
+        <w:rPr>
+          <w:rFonts w:ascii="Times New Roman" w:hAnsi="Times New Roman" w:cs="Times New Roman"/>
+          <w:sz w:val="28"/>
+          <w:szCs w:val="28"/>
+          <w:lang w:val="en-US"/>
+        </w:rPr>
+        <w:t>name</w:t>
+      </w:r>
+      <w:r>
+        <w:rPr>
+          <w:rFonts w:ascii="Times New Roman" w:hAnsi="Times New Roman" w:cs="Times New Roman"/>
+          <w:sz w:val="28"/>
+          <w:szCs w:val="28"/>
+        </w:rPr>
+        <w:t xml:space="preserve"> – название кинозала</w:t>
+      </w:r>
+      <w:r>
+        <w:rPr>
+          <w:rFonts w:ascii="Times New Roman" w:hAnsi="Times New Roman" w:cs="Times New Roman"/>
+          <w:sz w:val="28"/>
+          <w:szCs w:val="28"/>
+          <w:lang w:val="en-US"/>
+        </w:rPr>
+        <w:t>;</w:t>
+      </w:r>
+    </w:p>
+    <w:p>
+      <w:pPr>
+        <w:pStyle w:val="a6"/>
+        <w:numPr>
+          <w:ilvl w:val="0"/>
+          <w:numId w:val="6"/>
+        </w:numPr>
+        <w:rPr>
+          <w:rFonts w:ascii="Times New Roman" w:hAnsi="Times New Roman" w:cs="Times New Roman"/>
+          <w:sz w:val="28"/>
+          <w:szCs w:val="28"/>
+        </w:rPr>
+      </w:pPr>
+      <w:r>
+        <w:rPr>
+          <w:rFonts w:ascii="Times New Roman" w:hAnsi="Times New Roman" w:cs="Times New Roman"/>
+          <w:sz w:val="28"/>
+          <w:szCs w:val="28"/>
+          <w:lang w:val="en-US"/>
+        </w:rPr>
+        <w:t>floor</w:t>
+      </w:r>
+      <w:r>
+        <w:rPr>
+          <w:rFonts w:ascii="Times New Roman" w:hAnsi="Times New Roman" w:cs="Times New Roman"/>
+          <w:sz w:val="28"/>
+          <w:szCs w:val="28"/>
+        </w:rPr>
+        <w:t xml:space="preserve"> – </w:t>
+      </w:r>
+      <w:r>
+        <w:rPr>
+          <w:rFonts w:ascii="Times New Roman" w:hAnsi="Times New Roman" w:cs="Times New Roman"/>
+          <w:sz w:val="28"/>
+          <w:szCs w:val="28"/>
+        </w:rPr>
+        <w:t>этаж, на котором располагается зал</w:t>
+      </w:r>
+      <w:r>
+        <w:rPr>
+          <w:rFonts w:ascii="Times New Roman" w:hAnsi="Times New Roman" w:cs="Times New Roman"/>
+          <w:sz w:val="28"/>
+          <w:szCs w:val="28"/>
+        </w:rPr>
+        <w:t>;</w:t>
+      </w:r>
+    </w:p>
+    <w:p>
+      <w:pPr>
+        <w:pStyle w:val="a6"/>
+        <w:numPr>
+          <w:ilvl w:val="0"/>
+          <w:numId w:val="6"/>
+        </w:numPr>
+        <w:rPr>
+          <w:rFonts w:ascii="Times New Roman" w:hAnsi="Times New Roman" w:cs="Times New Roman"/>
+          <w:sz w:val="28"/>
+          <w:szCs w:val="28"/>
+        </w:rPr>
+      </w:pPr>
+      <w:r>
+        <w:rPr>
+          <w:rFonts w:ascii="Times New Roman" w:hAnsi="Times New Roman" w:cs="Times New Roman"/>
+          <w:sz w:val="28"/>
+          <w:szCs w:val="28"/>
+          <w:lang w:val="en-US"/>
+        </w:rPr>
+        <w:t xml:space="preserve">description – </w:t>
+      </w:r>
+      <w:r>
+        <w:rPr>
+          <w:rFonts w:ascii="Times New Roman" w:hAnsi="Times New Roman" w:cs="Times New Roman"/>
+          <w:sz w:val="28"/>
+          <w:szCs w:val="28"/>
+        </w:rPr>
+        <w:t>дополнительное описание кинозала</w:t>
+      </w:r>
+      <w:r>
+        <w:rPr>
+          <w:rFonts w:ascii="Times New Roman" w:hAnsi="Times New Roman" w:cs="Times New Roman"/>
+          <w:sz w:val="28"/>
+          <w:szCs w:val="28"/>
+          <w:lang w:val="en-US"/>
+        </w:rPr>
+        <w:t>;</w:t>
+      </w:r>
+    </w:p>
+    <w:p>
+      <w:pPr>
+        <w:pStyle w:val="a6"/>
+        <w:numPr>
+          <w:ilvl w:val="0"/>
+          <w:numId w:val="6"/>
+        </w:numPr>
+        <w:rPr>
+          <w:rFonts w:ascii="Times New Roman" w:hAnsi="Times New Roman" w:cs="Times New Roman"/>
+          <w:sz w:val="28"/>
+          <w:szCs w:val="28"/>
+        </w:rPr>
+      </w:pPr>
+      <w:r>
+        <w:rPr>
+          <w:rFonts w:ascii="Times New Roman" w:hAnsi="Times New Roman" w:cs="Times New Roman"/>
+          <w:sz w:val="28"/>
+          <w:szCs w:val="28"/>
+          <w:lang w:val="en-US"/>
+        </w:rPr>
+        <w:t>managerPhone</w:t>
+      </w:r>
+      <w:r>
+        <w:rPr>
+          <w:rFonts w:ascii="Times New Roman" w:hAnsi="Times New Roman" w:cs="Times New Roman"/>
+          <w:sz w:val="28"/>
+          <w:szCs w:val="28"/>
+        </w:rPr>
+        <w:t xml:space="preserve"> – номер телефона менеджера кинозала</w:t>
+      </w:r>
+      <w:r>
+        <w:rPr>
+          <w:rFonts w:ascii="Times New Roman" w:hAnsi="Times New Roman" w:cs="Times New Roman"/>
+          <w:sz w:val="28"/>
+          <w:szCs w:val="28"/>
+        </w:rPr>
+        <w:t>;</w:t>
+      </w:r>
+    </w:p>
+    <w:p>
+      <w:pPr>
+        <w:pStyle w:val="a6"/>
+        <w:numPr>
+          <w:ilvl w:val="0"/>
+          <w:numId w:val="6"/>
+        </w:numPr>
+        <w:rPr>
+          <w:rFonts w:ascii="Times New Roman" w:hAnsi="Times New Roman" w:cs="Times New Roman"/>
+          <w:sz w:val="28"/>
+          <w:szCs w:val="28"/>
+        </w:rPr>
+      </w:pPr>
+      <w:r>
+        <w:rPr>
+          <w:rFonts w:ascii="Times New Roman" w:hAnsi="Times New Roman" w:cs="Times New Roman"/>
+          <w:sz w:val="28"/>
+          <w:szCs w:val="28"/>
+          <w:lang w:val="en-US"/>
+        </w:rPr>
+        <w:t>capacity</w:t>
+      </w:r>
+      <w:r>
+        <w:rPr>
+          <w:rFonts w:ascii="Times New Roman" w:hAnsi="Times New Roman" w:cs="Times New Roman"/>
+          <w:sz w:val="28"/>
+          <w:szCs w:val="28"/>
+        </w:rPr>
+        <w:t xml:space="preserve"> – </w:t>
+      </w:r>
+      <w:r>
+        <w:rPr>
+          <w:rFonts w:ascii="Times New Roman" w:hAnsi="Times New Roman" w:cs="Times New Roman"/>
+          <w:sz w:val="28"/>
+          <w:szCs w:val="28"/>
+        </w:rPr>
+        <w:t>количество посадочных мест в кинозале</w:t>
+      </w:r>
+      <w:r>
+        <w:rPr>
+          <w:rFonts w:ascii="Times New Roman" w:hAnsi="Times New Roman" w:cs="Times New Roman"/>
+          <w:sz w:val="28"/>
+          <w:szCs w:val="28"/>
+        </w:rPr>
+        <w:t>;</w:t>
       </w:r>
     </w:p>
     <w:p>
       <w:pPr>
         <w:ind w:firstLine="720"/>
-        <w:contextualSpacing/>
-        <w:rPr>
-          <w:rFonts w:ascii="Times New Roman" w:hAnsi="Times New Roman" w:cs="Times New Roman"/>
+        <w:rPr>
+          <w:rFonts w:ascii="Times New Roman" w:hAnsi="Times New Roman" w:cs="Times New Roman"/>
+          <w:sz w:val="28"/>
+          <w:szCs w:val="28"/>
+        </w:rPr>
+      </w:pPr>
+      <w:r>
+        <w:rPr>
+          <w:rFonts w:ascii="Times New Roman" w:hAnsi="Times New Roman" w:cs="Times New Roman"/>
+          <w:sz w:val="28"/>
+          <w:szCs w:val="28"/>
+        </w:rPr>
+        <w:t xml:space="preserve">Таблица </w:t>
+      </w:r>
+      <w:r>
+        <w:rPr>
+          <w:rFonts w:ascii="Times New Roman" w:hAnsi="Times New Roman" w:cs="Times New Roman"/>
+          <w:sz w:val="28"/>
+          <w:szCs w:val="28"/>
+          <w:lang w:val="en-US"/>
+        </w:rPr>
+        <w:t>film</w:t>
+      </w:r>
+      <w:r>
+        <w:rPr>
+          <w:rFonts w:ascii="Times New Roman" w:hAnsi="Times New Roman" w:cs="Times New Roman"/>
+          <w:sz w:val="28"/>
+          <w:szCs w:val="28"/>
+        </w:rPr>
+        <w:t xml:space="preserve"> </w:t>
+      </w:r>
+      <w:r>
+        <w:rPr>
+          <w:rFonts w:ascii="Times New Roman" w:hAnsi="Times New Roman" w:cs="Times New Roman"/>
+          <w:sz w:val="28"/>
+          <w:szCs w:val="28"/>
+        </w:rPr>
+        <w:t>служит для хранения информация о кинофильмах, доступных в прокате:</w:t>
+      </w:r>
+    </w:p>
+    <w:p>
+      <w:pPr>
+        <w:pStyle w:val="a6"/>
+        <w:numPr>
+          <w:ilvl w:val="0"/>
+          <w:numId w:val="7"/>
+        </w:numPr>
+        <w:rPr>
+          <w:rFonts w:ascii="Times New Roman" w:hAnsi="Times New Roman" w:cs="Times New Roman"/>
+          <w:sz w:val="28"/>
+          <w:szCs w:val="28"/>
+        </w:rPr>
+      </w:pPr>
+      <w:r>
+        <w:rPr>
+          <w:rFonts w:ascii="Times New Roman" w:hAnsi="Times New Roman" w:cs="Times New Roman"/>
+          <w:sz w:val="28"/>
+          <w:szCs w:val="28"/>
+          <w:lang w:val="en-US"/>
+        </w:rPr>
+        <w:t xml:space="preserve">ID – </w:t>
+      </w:r>
+      <w:r>
+        <w:rPr>
+          <w:rFonts w:ascii="Times New Roman" w:hAnsi="Times New Roman" w:cs="Times New Roman"/>
+          <w:sz w:val="28"/>
+          <w:szCs w:val="28"/>
+        </w:rPr>
+        <w:t>уникальный идентификатор кинофильма</w:t>
+      </w:r>
+      <w:r>
+        <w:rPr>
+          <w:rFonts w:ascii="Times New Roman" w:hAnsi="Times New Roman" w:cs="Times New Roman"/>
+          <w:sz w:val="28"/>
+          <w:szCs w:val="28"/>
+          <w:lang w:val="en-US"/>
+        </w:rPr>
+        <w:t>;</w:t>
+      </w:r>
+    </w:p>
+    <w:p>
+      <w:pPr>
+        <w:pStyle w:val="a6"/>
+        <w:numPr>
+          <w:ilvl w:val="0"/>
+          <w:numId w:val="7"/>
+        </w:numPr>
+        <w:rPr>
+          <w:rFonts w:ascii="Times New Roman" w:hAnsi="Times New Roman" w:cs="Times New Roman"/>
+          <w:sz w:val="28"/>
+          <w:szCs w:val="28"/>
+        </w:rPr>
+      </w:pPr>
+      <w:r>
+        <w:rPr>
+          <w:rFonts w:ascii="Times New Roman" w:hAnsi="Times New Roman" w:cs="Times New Roman"/>
+          <w:sz w:val="28"/>
+          <w:szCs w:val="28"/>
+          <w:lang w:val="en-US"/>
+        </w:rPr>
+        <w:t xml:space="preserve">name – </w:t>
+      </w:r>
+      <w:r>
+        <w:rPr>
+          <w:rFonts w:ascii="Times New Roman" w:hAnsi="Times New Roman" w:cs="Times New Roman"/>
+          <w:sz w:val="28"/>
+          <w:szCs w:val="28"/>
+        </w:rPr>
+        <w:t>название кинофильма</w:t>
+      </w:r>
+      <w:r>
+        <w:rPr>
+          <w:rFonts w:ascii="Times New Roman" w:hAnsi="Times New Roman" w:cs="Times New Roman"/>
+          <w:sz w:val="28"/>
+          <w:szCs w:val="28"/>
+          <w:lang w:val="en-US"/>
+        </w:rPr>
+        <w:t>;</w:t>
+      </w:r>
+    </w:p>
+    <w:p>
+      <w:pPr>
+        <w:pStyle w:val="a6"/>
+        <w:numPr>
+          <w:ilvl w:val="0"/>
+          <w:numId w:val="7"/>
+        </w:numPr>
+        <w:rPr>
+          <w:rFonts w:ascii="Times New Roman" w:hAnsi="Times New Roman" w:cs="Times New Roman"/>
+          <w:sz w:val="28"/>
+          <w:szCs w:val="28"/>
+        </w:rPr>
+      </w:pPr>
+      <w:r>
+        <w:rPr>
+          <w:rFonts w:ascii="Times New Roman" w:hAnsi="Times New Roman" w:cs="Times New Roman"/>
+          <w:sz w:val="28"/>
+          <w:szCs w:val="28"/>
+          <w:lang w:val="en-US"/>
+        </w:rPr>
+        <w:t xml:space="preserve">description </w:t>
+      </w:r>
+      <w:r>
+        <w:rPr>
+          <w:rFonts w:ascii="Times New Roman" w:hAnsi="Times New Roman" w:cs="Times New Roman"/>
+          <w:sz w:val="28"/>
+          <w:szCs w:val="28"/>
+        </w:rPr>
+        <w:t>– описание фильма</w:t>
+      </w:r>
+      <w:r>
+        <w:rPr>
+          <w:rFonts w:ascii="Times New Roman" w:hAnsi="Times New Roman" w:cs="Times New Roman"/>
+          <w:sz w:val="28"/>
+          <w:szCs w:val="28"/>
+          <w:lang w:val="en-US"/>
+        </w:rPr>
+        <w:t>;</w:t>
+      </w:r>
+    </w:p>
+    <w:p>
+      <w:pPr>
+        <w:pStyle w:val="a6"/>
+        <w:numPr>
+          <w:ilvl w:val="0"/>
+          <w:numId w:val="7"/>
+        </w:numPr>
+        <w:rPr>
+          <w:rFonts w:ascii="Times New Roman" w:hAnsi="Times New Roman" w:cs="Times New Roman"/>
+          <w:sz w:val="28"/>
+          <w:szCs w:val="28"/>
+        </w:rPr>
+      </w:pPr>
+      <w:r>
+        <w:rPr>
+          <w:rFonts w:ascii="Times New Roman" w:hAnsi="Times New Roman" w:cs="Times New Roman"/>
+          <w:sz w:val="28"/>
+          <w:szCs w:val="28"/>
+          <w:lang w:val="en-US"/>
+        </w:rPr>
+        <w:t xml:space="preserve">Genre – </w:t>
+      </w:r>
+      <w:r>
+        <w:rPr>
+          <w:rFonts w:ascii="Times New Roman" w:hAnsi="Times New Roman" w:cs="Times New Roman"/>
+          <w:sz w:val="28"/>
+          <w:szCs w:val="28"/>
+        </w:rPr>
+        <w:t>жанр фильма</w:t>
+      </w:r>
+      <w:r>
+        <w:rPr>
+          <w:rFonts w:ascii="Times New Roman" w:hAnsi="Times New Roman" w:cs="Times New Roman"/>
+          <w:sz w:val="28"/>
+          <w:szCs w:val="28"/>
+          <w:lang w:val="en-US"/>
+        </w:rPr>
+        <w:t>;</w:t>
+      </w:r>
+    </w:p>
+    <w:p>
+      <w:pPr>
+        <w:pStyle w:val="a6"/>
+        <w:numPr>
+          <w:ilvl w:val="0"/>
+          <w:numId w:val="7"/>
+        </w:numPr>
+        <w:rPr>
+          <w:rFonts w:ascii="Times New Roman" w:hAnsi="Times New Roman" w:cs="Times New Roman"/>
+          <w:sz w:val="28"/>
+          <w:szCs w:val="28"/>
+        </w:rPr>
+      </w:pPr>
+      <w:r>
+        <w:rPr>
+          <w:rFonts w:ascii="Times New Roman" w:hAnsi="Times New Roman" w:cs="Times New Roman"/>
+          <w:sz w:val="28"/>
+          <w:szCs w:val="28"/>
+          <w:lang w:val="en-US"/>
+        </w:rPr>
+        <w:t>Country</w:t>
+      </w:r>
+      <w:r>
+        <w:rPr>
+          <w:rFonts w:ascii="Times New Roman" w:hAnsi="Times New Roman" w:cs="Times New Roman"/>
+          <w:sz w:val="28"/>
+          <w:szCs w:val="28"/>
+        </w:rPr>
+        <w:t xml:space="preserve"> – </w:t>
+      </w:r>
+      <w:r>
+        <w:rPr>
+          <w:rFonts w:ascii="Times New Roman" w:hAnsi="Times New Roman" w:cs="Times New Roman"/>
+          <w:sz w:val="28"/>
+          <w:szCs w:val="28"/>
+        </w:rPr>
+        <w:t>страна, которая выпустила фильм</w:t>
+      </w:r>
+      <w:r>
+        <w:rPr>
+          <w:rFonts w:ascii="Times New Roman" w:hAnsi="Times New Roman" w:cs="Times New Roman"/>
+          <w:sz w:val="28"/>
+          <w:szCs w:val="28"/>
+        </w:rPr>
+        <w:t>;</w:t>
+      </w:r>
+    </w:p>
+    <w:p>
+      <w:pPr>
+        <w:pStyle w:val="a6"/>
+        <w:numPr>
+          <w:ilvl w:val="0"/>
+          <w:numId w:val="7"/>
+        </w:numPr>
+        <w:rPr>
+          <w:rFonts w:ascii="Times New Roman" w:hAnsi="Times New Roman" w:cs="Times New Roman"/>
+          <w:sz w:val="28"/>
+          <w:szCs w:val="28"/>
+        </w:rPr>
+      </w:pPr>
+      <w:r>
+        <w:rPr>
+          <w:rFonts w:ascii="Times New Roman" w:hAnsi="Times New Roman" w:cs="Times New Roman"/>
+          <w:sz w:val="28"/>
+          <w:szCs w:val="28"/>
+          <w:lang w:val="en-US"/>
+        </w:rPr>
+        <w:t xml:space="preserve">Director – </w:t>
+      </w:r>
+      <w:r>
+        <w:rPr>
+          <w:rFonts w:ascii="Times New Roman" w:hAnsi="Times New Roman" w:cs="Times New Roman"/>
+          <w:sz w:val="28"/>
+          <w:szCs w:val="28"/>
+        </w:rPr>
+        <w:t>режиссёр фильма;</w:t>
+      </w:r>
+    </w:p>
+    <w:p>
+      <w:pPr>
+        <w:pStyle w:val="a6"/>
+        <w:numPr>
+          <w:ilvl w:val="0"/>
+          <w:numId w:val="7"/>
+        </w:numPr>
+        <w:rPr>
+          <w:rFonts w:ascii="Times New Roman" w:hAnsi="Times New Roman" w:cs="Times New Roman"/>
+          <w:sz w:val="28"/>
+          <w:szCs w:val="28"/>
+        </w:rPr>
+      </w:pPr>
+      <w:r>
+        <w:rPr>
+          <w:rFonts w:ascii="Times New Roman" w:hAnsi="Times New Roman" w:cs="Times New Roman"/>
+          <w:sz w:val="28"/>
+          <w:szCs w:val="28"/>
+          <w:lang w:val="en-US"/>
+        </w:rPr>
+        <w:t>Is</w:t>
+      </w:r>
+      <w:r>
+        <w:rPr>
+          <w:rFonts w:ascii="Times New Roman" w:hAnsi="Times New Roman" w:cs="Times New Roman"/>
+          <w:sz w:val="28"/>
+          <w:szCs w:val="28"/>
+        </w:rPr>
+        <w:t>3</w:t>
+      </w:r>
+      <w:r>
+        <w:rPr>
+          <w:rFonts w:ascii="Times New Roman" w:hAnsi="Times New Roman" w:cs="Times New Roman"/>
+          <w:sz w:val="28"/>
+          <w:szCs w:val="28"/>
+          <w:lang w:val="en-US"/>
+        </w:rPr>
+        <w:t>D</w:t>
+      </w:r>
+      <w:r>
+        <w:rPr>
+          <w:rFonts w:ascii="Times New Roman" w:hAnsi="Times New Roman" w:cs="Times New Roman"/>
+          <w:sz w:val="28"/>
+          <w:szCs w:val="28"/>
+        </w:rPr>
+        <w:t xml:space="preserve"> – </w:t>
+      </w:r>
+      <w:r>
+        <w:rPr>
+          <w:rFonts w:ascii="Times New Roman" w:hAnsi="Times New Roman" w:cs="Times New Roman"/>
+          <w:sz w:val="28"/>
+          <w:szCs w:val="28"/>
+        </w:rPr>
+        <w:t>показывают ли фильм в 3</w:t>
+      </w:r>
+      <w:r>
+        <w:rPr>
+          <w:rFonts w:ascii="Times New Roman" w:hAnsi="Times New Roman" w:cs="Times New Roman"/>
+          <w:sz w:val="28"/>
+          <w:szCs w:val="28"/>
+          <w:lang w:val="en-US"/>
+        </w:rPr>
+        <w:t>D</w:t>
+      </w:r>
+      <w:r>
+        <w:rPr>
+          <w:rFonts w:ascii="Times New Roman" w:hAnsi="Times New Roman" w:cs="Times New Roman"/>
+          <w:sz w:val="28"/>
+          <w:szCs w:val="28"/>
+        </w:rPr>
+        <w:t>;</w:t>
+      </w:r>
+    </w:p>
+    <w:p>
+      <w:pPr>
+        <w:pStyle w:val="a6"/>
+        <w:numPr>
+          <w:ilvl w:val="0"/>
+          <w:numId w:val="7"/>
+        </w:numPr>
+        <w:rPr>
+          <w:rFonts w:ascii="Times New Roman" w:hAnsi="Times New Roman" w:cs="Times New Roman"/>
+          <w:sz w:val="28"/>
+          <w:szCs w:val="28"/>
+        </w:rPr>
+      </w:pPr>
+      <w:r>
+        <w:rPr>
+          <w:rFonts w:ascii="Times New Roman" w:hAnsi="Times New Roman" w:cs="Times New Roman"/>
+          <w:sz w:val="28"/>
+          <w:szCs w:val="28"/>
+          <w:lang w:val="en-US"/>
+        </w:rPr>
+        <w:t xml:space="preserve">ageLimit – </w:t>
+      </w:r>
+      <w:r>
+        <w:rPr>
+          <w:rFonts w:ascii="Times New Roman" w:hAnsi="Times New Roman" w:cs="Times New Roman"/>
+          <w:sz w:val="28"/>
+          <w:szCs w:val="28"/>
+        </w:rPr>
+        <w:t>возрастное ограничение</w:t>
+      </w:r>
+      <w:r>
+        <w:rPr>
+          <w:rFonts w:ascii="Times New Roman" w:hAnsi="Times New Roman" w:cs="Times New Roman"/>
+          <w:sz w:val="28"/>
+          <w:szCs w:val="28"/>
+          <w:lang w:val="en-US"/>
+        </w:rPr>
+        <w:t>;</w:t>
+      </w:r>
+    </w:p>
+    <w:p>
+      <w:pPr>
+        <w:pStyle w:val="a6"/>
+        <w:numPr>
+          <w:ilvl w:val="0"/>
+          <w:numId w:val="7"/>
+        </w:numPr>
+        <w:rPr>
+          <w:rFonts w:ascii="Times New Roman" w:hAnsi="Times New Roman" w:cs="Times New Roman"/>
+          <w:sz w:val="28"/>
+          <w:szCs w:val="28"/>
+        </w:rPr>
+      </w:pPr>
+      <w:r>
+        <w:rPr>
+          <w:rFonts w:ascii="Times New Roman" w:hAnsi="Times New Roman" w:cs="Times New Roman"/>
+          <w:sz w:val="28"/>
+          <w:szCs w:val="28"/>
+          <w:lang w:val="en-US"/>
+        </w:rPr>
+        <w:t xml:space="preserve">yearProduction – </w:t>
+      </w:r>
+      <w:r>
+        <w:rPr>
+          <w:rFonts w:ascii="Times New Roman" w:hAnsi="Times New Roman" w:cs="Times New Roman"/>
+          <w:sz w:val="28"/>
+          <w:szCs w:val="28"/>
+        </w:rPr>
+        <w:t>год выхода фильма</w:t>
+      </w:r>
+      <w:r>
+        <w:rPr>
+          <w:rFonts w:ascii="Times New Roman" w:hAnsi="Times New Roman" w:cs="Times New Roman"/>
+          <w:sz w:val="28"/>
+          <w:szCs w:val="28"/>
+          <w:lang w:val="en-US"/>
+        </w:rPr>
+        <w:t>;</w:t>
+      </w:r>
+    </w:p>
+    <w:p>
+      <w:pPr>
+        <w:ind w:firstLine="720"/>
+        <w:rPr>
+          <w:rFonts w:ascii="Times New Roman" w:hAnsi="Times New Roman" w:cs="Times New Roman"/>
+          <w:sz w:val="28"/>
+          <w:szCs w:val="28"/>
+        </w:rPr>
+      </w:pPr>
+      <w:r>
+        <w:rPr>
+          <w:rFonts w:ascii="Times New Roman" w:hAnsi="Times New Roman" w:cs="Times New Roman"/>
+          <w:sz w:val="28"/>
+          <w:szCs w:val="28"/>
+        </w:rPr>
+        <w:t xml:space="preserve">Таблица </w:t>
+      </w:r>
+      <w:r>
+        <w:rPr>
+          <w:rFonts w:ascii="Times New Roman" w:hAnsi="Times New Roman" w:cs="Times New Roman"/>
+          <w:sz w:val="28"/>
+          <w:szCs w:val="28"/>
+          <w:lang w:val="en-US"/>
+        </w:rPr>
+        <w:t>s</w:t>
+      </w:r>
+      <w:r>
+        <w:rPr>
+          <w:rFonts w:ascii="Times New Roman" w:hAnsi="Times New Roman" w:cs="Times New Roman"/>
+          <w:sz w:val="28"/>
+          <w:szCs w:val="28"/>
+        </w:rPr>
+        <w:t>é</w:t>
+      </w:r>
+      <w:r>
+        <w:rPr>
+          <w:rFonts w:ascii="Times New Roman" w:hAnsi="Times New Roman" w:cs="Times New Roman"/>
+          <w:sz w:val="28"/>
+          <w:szCs w:val="28"/>
+          <w:lang w:val="en-US"/>
+        </w:rPr>
+        <w:t>ance</w:t>
+      </w:r>
+      <w:r>
+        <w:rPr>
+          <w:rFonts w:ascii="Times New Roman" w:hAnsi="Times New Roman" w:cs="Times New Roman"/>
+          <w:sz w:val="28"/>
+          <w:szCs w:val="28"/>
+        </w:rPr>
+        <w:t xml:space="preserve"> </w:t>
+      </w:r>
+      <w:r>
+        <w:rPr>
+          <w:rFonts w:ascii="Times New Roman" w:hAnsi="Times New Roman" w:cs="Times New Roman"/>
+          <w:sz w:val="28"/>
+          <w:szCs w:val="28"/>
+        </w:rPr>
+        <w:t>служит для хранения информации о киносеансах:</w:t>
+      </w:r>
+    </w:p>
+    <w:p>
+      <w:pPr>
+        <w:pStyle w:val="a6"/>
+        <w:numPr>
+          <w:ilvl w:val="0"/>
+          <w:numId w:val="8"/>
+        </w:numPr>
+        <w:rPr>
+          <w:rFonts w:ascii="Times New Roman" w:hAnsi="Times New Roman" w:cs="Times New Roman"/>
+          <w:sz w:val="28"/>
+          <w:szCs w:val="28"/>
+        </w:rPr>
+      </w:pPr>
+      <w:r>
+        <w:rPr>
+          <w:rFonts w:ascii="Times New Roman" w:hAnsi="Times New Roman" w:cs="Times New Roman"/>
+          <w:sz w:val="28"/>
+          <w:szCs w:val="28"/>
+          <w:lang w:val="en-US"/>
+        </w:rPr>
+        <w:t xml:space="preserve">ID – </w:t>
+      </w:r>
+      <w:r>
+        <w:rPr>
+          <w:rFonts w:ascii="Times New Roman" w:hAnsi="Times New Roman" w:cs="Times New Roman"/>
+          <w:sz w:val="28"/>
+          <w:szCs w:val="28"/>
+        </w:rPr>
+        <w:t>уникальный идентификатор киносеанса</w:t>
+      </w:r>
+      <w:r>
+        <w:rPr>
+          <w:rFonts w:ascii="Times New Roman" w:hAnsi="Times New Roman" w:cs="Times New Roman"/>
+          <w:sz w:val="28"/>
+          <w:szCs w:val="28"/>
+          <w:lang w:val="en-US"/>
+        </w:rPr>
+        <w:t>;</w:t>
+      </w:r>
+    </w:p>
+    <w:p>
+      <w:pPr>
+        <w:pStyle w:val="a6"/>
+        <w:numPr>
+          <w:ilvl w:val="0"/>
+          <w:numId w:val="8"/>
+        </w:numPr>
+        <w:rPr>
+          <w:rFonts w:ascii="Times New Roman" w:hAnsi="Times New Roman" w:cs="Times New Roman"/>
+          <w:sz w:val="28"/>
+          <w:szCs w:val="28"/>
+        </w:rPr>
+      </w:pPr>
+      <w:r>
+        <w:rPr>
+          <w:rFonts w:ascii="Times New Roman" w:hAnsi="Times New Roman" w:cs="Times New Roman"/>
+          <w:sz w:val="28"/>
+          <w:szCs w:val="28"/>
+          <w:lang w:val="en-US"/>
+        </w:rPr>
+        <w:t>hallID</w:t>
+      </w:r>
+      <w:r>
+        <w:rPr>
+          <w:rFonts w:ascii="Times New Roman" w:hAnsi="Times New Roman" w:cs="Times New Roman"/>
+          <w:sz w:val="28"/>
+          <w:szCs w:val="28"/>
+        </w:rPr>
+        <w:t xml:space="preserve"> – </w:t>
+      </w:r>
+      <w:r>
+        <w:rPr>
+          <w:rFonts w:ascii="Times New Roman" w:hAnsi="Times New Roman" w:cs="Times New Roman"/>
+          <w:sz w:val="28"/>
+          <w:szCs w:val="28"/>
+        </w:rPr>
+        <w:t>идентификатор кинозала, в котором проходит киносеанс</w:t>
+      </w:r>
+      <w:r>
+        <w:rPr>
+          <w:rFonts w:ascii="Times New Roman" w:hAnsi="Times New Roman" w:cs="Times New Roman"/>
+          <w:sz w:val="28"/>
+          <w:szCs w:val="28"/>
+        </w:rPr>
+        <w:t>;</w:t>
+      </w:r>
+    </w:p>
+    <w:p>
+      <w:pPr>
+        <w:pStyle w:val="a6"/>
+        <w:numPr>
+          <w:ilvl w:val="0"/>
+          <w:numId w:val="8"/>
+        </w:numPr>
+        <w:rPr>
+          <w:rFonts w:ascii="Times New Roman" w:hAnsi="Times New Roman" w:cs="Times New Roman"/>
+          <w:sz w:val="28"/>
+          <w:szCs w:val="28"/>
+        </w:rPr>
+      </w:pPr>
+      <w:r>
+        <w:rPr>
+          <w:rFonts w:ascii="Times New Roman" w:hAnsi="Times New Roman" w:cs="Times New Roman"/>
+          <w:sz w:val="28"/>
+          <w:szCs w:val="28"/>
+          <w:lang w:val="en-US"/>
+        </w:rPr>
+        <w:t>filmID</w:t>
+      </w:r>
+      <w:r>
+        <w:rPr>
+          <w:rFonts w:ascii="Times New Roman" w:hAnsi="Times New Roman" w:cs="Times New Roman"/>
+          <w:sz w:val="28"/>
+          <w:szCs w:val="28"/>
+        </w:rPr>
+        <w:t xml:space="preserve"> – </w:t>
+      </w:r>
+      <w:r>
+        <w:rPr>
+          <w:rFonts w:ascii="Times New Roman" w:hAnsi="Times New Roman" w:cs="Times New Roman"/>
+          <w:sz w:val="28"/>
+          <w:szCs w:val="28"/>
+        </w:rPr>
+        <w:t>идентификатор кинофильма, который показывают на данном киносеансе</w:t>
+      </w:r>
+      <w:r>
+        <w:rPr>
+          <w:rFonts w:ascii="Times New Roman" w:hAnsi="Times New Roman" w:cs="Times New Roman"/>
+          <w:sz w:val="28"/>
+          <w:szCs w:val="28"/>
+        </w:rPr>
+        <w:t>;</w:t>
+      </w:r>
+    </w:p>
+    <w:p>
+      <w:pPr>
+        <w:pStyle w:val="a6"/>
+        <w:numPr>
+          <w:ilvl w:val="0"/>
+          <w:numId w:val="8"/>
+        </w:numPr>
+        <w:rPr>
+          <w:rFonts w:ascii="Times New Roman" w:hAnsi="Times New Roman" w:cs="Times New Roman"/>
+          <w:sz w:val="28"/>
+          <w:szCs w:val="28"/>
+        </w:rPr>
+      </w:pPr>
+      <w:r>
+        <w:rPr>
+          <w:rFonts w:ascii="Times New Roman" w:hAnsi="Times New Roman" w:cs="Times New Roman"/>
+          <w:sz w:val="28"/>
+          <w:szCs w:val="28"/>
+          <w:lang w:val="en-US"/>
+        </w:rPr>
+        <w:t>seanceTime</w:t>
+      </w:r>
+      <w:r>
+        <w:rPr>
+          <w:rFonts w:ascii="Times New Roman" w:hAnsi="Times New Roman" w:cs="Times New Roman"/>
+          <w:sz w:val="28"/>
+          <w:szCs w:val="28"/>
+        </w:rPr>
+        <w:t xml:space="preserve"> – </w:t>
+      </w:r>
+      <w:r>
+        <w:rPr>
+          <w:rFonts w:ascii="Times New Roman" w:hAnsi="Times New Roman" w:cs="Times New Roman"/>
+          <w:sz w:val="28"/>
+          <w:szCs w:val="28"/>
+        </w:rPr>
+        <w:t>время, в которое начинается кинопоказ</w:t>
+      </w:r>
+      <w:r>
+        <w:rPr>
+          <w:rFonts w:ascii="Times New Roman" w:hAnsi="Times New Roman" w:cs="Times New Roman"/>
+          <w:sz w:val="28"/>
+          <w:szCs w:val="28"/>
+        </w:rPr>
+        <w:t>;</w:t>
+      </w:r>
+    </w:p>
+    <w:p>
+      <w:pPr>
+        <w:pStyle w:val="a6"/>
+        <w:numPr>
+          <w:ilvl w:val="0"/>
+          <w:numId w:val="8"/>
+        </w:numPr>
+        <w:rPr>
+          <w:rFonts w:ascii="Times New Roman" w:hAnsi="Times New Roman" w:cs="Times New Roman"/>
+          <w:sz w:val="28"/>
+          <w:szCs w:val="28"/>
+        </w:rPr>
+      </w:pPr>
+      <w:r>
+        <w:rPr>
+          <w:rFonts w:ascii="Times New Roman" w:hAnsi="Times New Roman" w:cs="Times New Roman"/>
+          <w:sz w:val="28"/>
+          <w:szCs w:val="28"/>
+          <w:lang w:val="en-US"/>
+        </w:rPr>
+        <w:t>seanceDate</w:t>
+      </w:r>
+      <w:r>
+        <w:rPr>
+          <w:rFonts w:ascii="Times New Roman" w:hAnsi="Times New Roman" w:cs="Times New Roman"/>
+          <w:sz w:val="28"/>
+          <w:szCs w:val="28"/>
+        </w:rPr>
+        <w:t xml:space="preserve"> – </w:t>
+      </w:r>
+      <w:r>
+        <w:rPr>
+          <w:rFonts w:ascii="Times New Roman" w:hAnsi="Times New Roman" w:cs="Times New Roman"/>
+          <w:sz w:val="28"/>
+          <w:szCs w:val="28"/>
+        </w:rPr>
+        <w:t>дата, в которую проводится кинопоказ</w:t>
+      </w:r>
+      <w:r>
+        <w:rPr>
+          <w:rFonts w:ascii="Times New Roman" w:hAnsi="Times New Roman" w:cs="Times New Roman"/>
+          <w:sz w:val="28"/>
+          <w:szCs w:val="28"/>
+        </w:rPr>
+        <w:t>;</w:t>
+      </w:r>
+    </w:p>
+    <w:p>
+      <w:pPr>
+        <w:pStyle w:val="a6"/>
+        <w:numPr>
+          <w:ilvl w:val="0"/>
+          <w:numId w:val="8"/>
+        </w:numPr>
+        <w:rPr>
+          <w:rFonts w:ascii="Times New Roman" w:hAnsi="Times New Roman" w:cs="Times New Roman"/>
+          <w:sz w:val="28"/>
+          <w:szCs w:val="28"/>
+        </w:rPr>
+      </w:pPr>
+      <w:r>
+        <w:rPr>
+          <w:rFonts w:ascii="Times New Roman" w:hAnsi="Times New Roman" w:cs="Times New Roman"/>
+          <w:sz w:val="28"/>
+          <w:szCs w:val="28"/>
+          <w:lang w:val="en-US"/>
+        </w:rPr>
+        <w:t>ticketCost</w:t>
+      </w:r>
+      <w:r>
+        <w:rPr>
+          <w:rFonts w:ascii="Times New Roman" w:hAnsi="Times New Roman" w:cs="Times New Roman"/>
+          <w:sz w:val="28"/>
+          <w:szCs w:val="28"/>
+        </w:rPr>
+        <w:t xml:space="preserve"> – </w:t>
+      </w:r>
+      <w:r>
+        <w:rPr>
+          <w:rFonts w:ascii="Times New Roman" w:hAnsi="Times New Roman" w:cs="Times New Roman"/>
+          <w:sz w:val="28"/>
+          <w:szCs w:val="28"/>
+        </w:rPr>
+        <w:t>стоимость билетов на данных киносеанс</w:t>
+      </w:r>
+      <w:r>
+        <w:rPr>
+          <w:rFonts w:ascii="Times New Roman" w:hAnsi="Times New Roman" w:cs="Times New Roman"/>
+          <w:sz w:val="28"/>
+          <w:szCs w:val="28"/>
+        </w:rPr>
+        <w:t>;</w:t>
+      </w:r>
+    </w:p>
+    <w:p>
+      <w:pPr>
+        <w:pStyle w:val="a6"/>
+        <w:numPr>
+          <w:ilvl w:val="0"/>
+          <w:numId w:val="8"/>
+        </w:numPr>
+        <w:rPr>
+          <w:rFonts w:ascii="Times New Roman" w:hAnsi="Times New Roman" w:cs="Times New Roman"/>
+          <w:sz w:val="28"/>
+          <w:szCs w:val="28"/>
+        </w:rPr>
+      </w:pPr>
+      <w:r>
+        <w:rPr>
+          <w:rFonts w:ascii="Times New Roman" w:hAnsi="Times New Roman" w:cs="Times New Roman"/>
+          <w:sz w:val="28"/>
+          <w:szCs w:val="28"/>
+          <w:lang w:val="en-US"/>
+        </w:rPr>
+        <w:t>ticketsLeft</w:t>
+      </w:r>
+      <w:r>
+        <w:rPr>
+          <w:rFonts w:ascii="Times New Roman" w:hAnsi="Times New Roman" w:cs="Times New Roman"/>
+          <w:sz w:val="28"/>
+          <w:szCs w:val="28"/>
+        </w:rPr>
+        <w:t xml:space="preserve"> – </w:t>
+      </w:r>
+      <w:r>
+        <w:rPr>
+          <w:rFonts w:ascii="Times New Roman" w:hAnsi="Times New Roman" w:cs="Times New Roman"/>
+          <w:sz w:val="28"/>
+          <w:szCs w:val="28"/>
+        </w:rPr>
+        <w:t>количество не распроданных билетов на кинопоказ</w:t>
+      </w:r>
+      <w:r>
+        <w:rPr>
+          <w:rFonts w:ascii="Times New Roman" w:hAnsi="Times New Roman" w:cs="Times New Roman"/>
+          <w:sz w:val="28"/>
+          <w:szCs w:val="28"/>
+        </w:rPr>
+        <w:t>;</w:t>
+      </w:r>
+    </w:p>
+    <w:p>
+      <w:pPr>
+        <w:ind w:firstLine="720"/>
+        <w:rPr>
+          <w:rFonts w:ascii="Times New Roman" w:hAnsi="Times New Roman" w:cs="Times New Roman"/>
+          <w:sz w:val="28"/>
+          <w:szCs w:val="28"/>
+        </w:rPr>
+      </w:pPr>
+      <w:r>
+        <w:rPr>
+          <w:rFonts w:ascii="Times New Roman" w:hAnsi="Times New Roman" w:cs="Times New Roman"/>
+          <w:sz w:val="28"/>
+          <w:szCs w:val="28"/>
+        </w:rPr>
+        <w:t xml:space="preserve">Таблица </w:t>
+      </w:r>
+      <w:r>
+        <w:rPr>
+          <w:rFonts w:ascii="Times New Roman" w:hAnsi="Times New Roman" w:cs="Times New Roman"/>
+          <w:sz w:val="28"/>
+          <w:szCs w:val="28"/>
+          <w:lang w:val="en-US"/>
+        </w:rPr>
+        <w:t>ticket</w:t>
+      </w:r>
+      <w:r>
+        <w:rPr>
+          <w:rFonts w:ascii="Times New Roman" w:hAnsi="Times New Roman" w:cs="Times New Roman"/>
+          <w:sz w:val="28"/>
+          <w:szCs w:val="28"/>
+        </w:rPr>
+        <w:t xml:space="preserve"> </w:t>
+      </w:r>
+      <w:r>
+        <w:rPr>
+          <w:rFonts w:ascii="Times New Roman" w:hAnsi="Times New Roman" w:cs="Times New Roman"/>
+          <w:sz w:val="28"/>
+          <w:szCs w:val="28"/>
+        </w:rPr>
+        <w:t>служит для хранения информации о билетах на киносеансы:</w:t>
+      </w:r>
+    </w:p>
+    <w:p>
+      <w:pPr>
+        <w:pStyle w:val="a6"/>
+        <w:numPr>
+          <w:ilvl w:val="0"/>
+          <w:numId w:val="10"/>
+        </w:numPr>
+        <w:rPr>
+          <w:rFonts w:ascii="Times New Roman" w:hAnsi="Times New Roman" w:cs="Times New Roman"/>
+          <w:sz w:val="28"/>
+          <w:szCs w:val="28"/>
+        </w:rPr>
+      </w:pPr>
+      <w:r>
+        <w:rPr>
+          <w:rFonts w:ascii="Times New Roman" w:hAnsi="Times New Roman" w:cs="Times New Roman"/>
+          <w:sz w:val="28"/>
+          <w:szCs w:val="28"/>
+          <w:lang w:val="en-US"/>
+        </w:rPr>
+        <w:t>ID</w:t>
+      </w:r>
+      <w:r>
+        <w:rPr>
+          <w:rFonts w:ascii="Times New Roman" w:hAnsi="Times New Roman" w:cs="Times New Roman"/>
+          <w:sz w:val="28"/>
+          <w:szCs w:val="28"/>
+        </w:rPr>
+        <w:t xml:space="preserve"> – </w:t>
+      </w:r>
+      <w:r>
+        <w:rPr>
+          <w:rFonts w:ascii="Times New Roman" w:hAnsi="Times New Roman" w:cs="Times New Roman"/>
+          <w:sz w:val="28"/>
+          <w:szCs w:val="28"/>
+        </w:rPr>
+        <w:t>уникальный идентификатор билетов на кинопоказ</w:t>
+      </w:r>
+      <w:r>
+        <w:rPr>
+          <w:rFonts w:ascii="Times New Roman" w:hAnsi="Times New Roman" w:cs="Times New Roman"/>
+          <w:sz w:val="28"/>
+          <w:szCs w:val="28"/>
+        </w:rPr>
+        <w:t>;</w:t>
+      </w:r>
+    </w:p>
+    <w:p>
+      <w:pPr>
+        <w:pStyle w:val="a6"/>
+        <w:numPr>
+          <w:ilvl w:val="0"/>
+          <w:numId w:val="10"/>
+        </w:numPr>
+        <w:rPr>
+          <w:rFonts w:ascii="Times New Roman" w:hAnsi="Times New Roman" w:cs="Times New Roman"/>
+          <w:sz w:val="28"/>
+          <w:szCs w:val="28"/>
+        </w:rPr>
+      </w:pPr>
+      <w:r>
+        <w:rPr>
+          <w:rFonts w:ascii="Times New Roman" w:hAnsi="Times New Roman" w:cs="Times New Roman"/>
+          <w:sz w:val="28"/>
+          <w:szCs w:val="28"/>
+          <w:lang w:val="en-US"/>
+        </w:rPr>
+        <w:t>seanceID</w:t>
+      </w:r>
+      <w:r>
+        <w:rPr>
+          <w:rFonts w:ascii="Times New Roman" w:hAnsi="Times New Roman" w:cs="Times New Roman"/>
+          <w:sz w:val="28"/>
+          <w:szCs w:val="28"/>
+        </w:rPr>
+        <w:t xml:space="preserve"> – </w:t>
+      </w:r>
+      <w:r>
+        <w:rPr>
+          <w:rFonts w:ascii="Times New Roman" w:hAnsi="Times New Roman" w:cs="Times New Roman"/>
+          <w:sz w:val="28"/>
+          <w:szCs w:val="28"/>
+        </w:rPr>
+        <w:t>идентификатор киносеанса, на который куплен билет</w:t>
+      </w:r>
+      <w:r>
+        <w:rPr>
+          <w:rFonts w:ascii="Times New Roman" w:hAnsi="Times New Roman" w:cs="Times New Roman"/>
+          <w:sz w:val="28"/>
+          <w:szCs w:val="28"/>
+        </w:rPr>
+        <w:t>;</w:t>
+      </w:r>
+    </w:p>
+    <w:p>
+      <w:pPr>
+        <w:pStyle w:val="a6"/>
+        <w:numPr>
+          <w:ilvl w:val="0"/>
+          <w:numId w:val="10"/>
+        </w:numPr>
+        <w:rPr>
+          <w:rFonts w:ascii="Times New Roman" w:hAnsi="Times New Roman" w:cs="Times New Roman"/>
+          <w:sz w:val="28"/>
+          <w:szCs w:val="28"/>
+        </w:rPr>
+      </w:pPr>
+      <w:r>
+        <w:rPr>
+          <w:rFonts w:ascii="Times New Roman" w:hAnsi="Times New Roman" w:cs="Times New Roman"/>
+          <w:sz w:val="28"/>
+          <w:szCs w:val="28"/>
+          <w:lang w:val="en-US"/>
+        </w:rPr>
+        <w:t>userID</w:t>
+      </w:r>
+      <w:r>
+        <w:rPr>
+          <w:rFonts w:ascii="Times New Roman" w:hAnsi="Times New Roman" w:cs="Times New Roman"/>
+          <w:sz w:val="28"/>
+          <w:szCs w:val="28"/>
+        </w:rPr>
+        <w:t xml:space="preserve"> – </w:t>
+      </w:r>
+      <w:r>
+        <w:rPr>
+          <w:rFonts w:ascii="Times New Roman" w:hAnsi="Times New Roman" w:cs="Times New Roman"/>
+          <w:sz w:val="28"/>
+          <w:szCs w:val="28"/>
+        </w:rPr>
+        <w:t>идентификатор пользователя, который купил билет</w:t>
+      </w:r>
+      <w:r>
+        <w:rPr>
+          <w:rFonts w:ascii="Times New Roman" w:hAnsi="Times New Roman" w:cs="Times New Roman"/>
+          <w:sz w:val="28"/>
+          <w:szCs w:val="28"/>
+        </w:rPr>
+        <w:t>;</w:t>
+      </w:r>
+    </w:p>
+    <w:p>
+      <w:pPr>
+        <w:pStyle w:val="a6"/>
+        <w:numPr>
+          <w:ilvl w:val="0"/>
+          <w:numId w:val="10"/>
+        </w:numPr>
+        <w:rPr>
+          <w:rFonts w:ascii="Times New Roman" w:hAnsi="Times New Roman" w:cs="Times New Roman"/>
+          <w:sz w:val="28"/>
+          <w:szCs w:val="28"/>
+        </w:rPr>
+      </w:pPr>
+      <w:r>
+        <w:rPr>
+          <w:rFonts w:ascii="Times New Roman" w:hAnsi="Times New Roman" w:cs="Times New Roman"/>
+          <w:sz w:val="28"/>
+          <w:szCs w:val="28"/>
+          <w:lang w:val="en-US"/>
+        </w:rPr>
+        <w:t xml:space="preserve">amount – </w:t>
+      </w:r>
+      <w:r>
+        <w:rPr>
+          <w:rFonts w:ascii="Times New Roman" w:hAnsi="Times New Roman" w:cs="Times New Roman"/>
+          <w:sz w:val="28"/>
+          <w:szCs w:val="28"/>
+        </w:rPr>
+        <w:t>количество купленных билетов</w:t>
+      </w:r>
+      <w:r>
+        <w:rPr>
+          <w:rFonts w:ascii="Times New Roman" w:hAnsi="Times New Roman" w:cs="Times New Roman"/>
+          <w:sz w:val="28"/>
+          <w:szCs w:val="28"/>
+          <w:lang w:val="en-US"/>
+        </w:rPr>
+        <w:t>;</w:t>
+      </w:r>
+    </w:p>
+    <w:p>
+      <w:pPr>
+        <w:pStyle w:val="a6"/>
+        <w:numPr>
+          <w:ilvl w:val="0"/>
+          <w:numId w:val="10"/>
+        </w:numPr>
+        <w:rPr>
+          <w:rFonts w:ascii="Times New Roman" w:hAnsi="Times New Roman" w:cs="Times New Roman"/>
+          <w:sz w:val="28"/>
+          <w:szCs w:val="28"/>
+        </w:rPr>
+      </w:pPr>
+      <w:r>
+        <w:rPr>
+          <w:rFonts w:ascii="Times New Roman" w:hAnsi="Times New Roman" w:cs="Times New Roman"/>
+          <w:sz w:val="28"/>
+          <w:szCs w:val="28"/>
+          <w:lang w:val="en-US"/>
+        </w:rPr>
+        <w:t xml:space="preserve">cost – </w:t>
+      </w:r>
+      <w:r>
+        <w:rPr>
+          <w:rFonts w:ascii="Times New Roman" w:hAnsi="Times New Roman" w:cs="Times New Roman"/>
+          <w:sz w:val="28"/>
+          <w:szCs w:val="28"/>
+        </w:rPr>
+        <w:t>общая стоимость билетов</w:t>
+      </w:r>
+      <w:r>
+        <w:rPr>
+          <w:rFonts w:ascii="Times New Roman" w:hAnsi="Times New Roman" w:cs="Times New Roman"/>
+          <w:sz w:val="28"/>
+          <w:szCs w:val="28"/>
+          <w:lang w:val="en-US"/>
+        </w:rPr>
+        <w:t>;</w:t>
+      </w:r>
+    </w:p>
+    <w:p>
+      <w:pPr>
+        <w:pStyle w:val="a6"/>
+        <w:numPr>
+          <w:ilvl w:val="0"/>
+          <w:numId w:val="10"/>
+        </w:numPr>
+        <w:rPr>
+          <w:rFonts w:ascii="Times New Roman" w:hAnsi="Times New Roman" w:cs="Times New Roman"/>
+          <w:sz w:val="28"/>
+          <w:szCs w:val="28"/>
+        </w:rPr>
+      </w:pPr>
+      <w:r>
+        <w:rPr>
+          <w:rFonts w:ascii="Times New Roman" w:hAnsi="Times New Roman" w:cs="Times New Roman"/>
+          <w:sz w:val="28"/>
+          <w:szCs w:val="28"/>
+          <w:lang w:val="en-US"/>
+        </w:rPr>
+        <w:t>seatNumber</w:t>
+      </w:r>
+      <w:r>
+        <w:rPr>
+          <w:rFonts w:ascii="Times New Roman" w:hAnsi="Times New Roman" w:cs="Times New Roman"/>
+          <w:sz w:val="28"/>
+          <w:szCs w:val="28"/>
+        </w:rPr>
+        <w:t xml:space="preserve"> – </w:t>
+      </w:r>
+      <w:r>
+        <w:rPr>
+          <w:rFonts w:ascii="Times New Roman" w:hAnsi="Times New Roman" w:cs="Times New Roman"/>
+          <w:sz w:val="28"/>
+          <w:szCs w:val="28"/>
+        </w:rPr>
+        <w:t>номер мест, на которые куплены билеты</w:t>
+      </w:r>
+      <w:r>
+        <w:rPr>
+          <w:rFonts w:ascii="Times New Roman" w:hAnsi="Times New Roman" w:cs="Times New Roman"/>
+          <w:sz w:val="28"/>
+          <w:szCs w:val="28"/>
+        </w:rPr>
+        <w:t>;</w:t>
+      </w:r>
+    </w:p>
+    <w:p>
+      <w:pPr>
+        <w:pStyle w:val="a6"/>
+        <w:numPr>
+          <w:ilvl w:val="0"/>
+          <w:numId w:val="10"/>
+        </w:numPr>
+        <w:rPr>
+          <w:rFonts w:ascii="Times New Roman" w:hAnsi="Times New Roman" w:cs="Times New Roman"/>
+          <w:sz w:val="28"/>
+          <w:szCs w:val="28"/>
+        </w:rPr>
+      </w:pPr>
+      <w:r>
+        <w:rPr>
+          <w:rFonts w:ascii="Times New Roman" w:hAnsi="Times New Roman" w:cs="Times New Roman"/>
+          <w:sz w:val="28"/>
+          <w:szCs w:val="28"/>
+          <w:lang w:val="en-US"/>
+        </w:rPr>
+        <w:t xml:space="preserve">valid – </w:t>
+      </w:r>
+      <w:r>
+        <w:rPr>
+          <w:rFonts w:ascii="Times New Roman" w:hAnsi="Times New Roman" w:cs="Times New Roman"/>
+          <w:sz w:val="28"/>
+          <w:szCs w:val="28"/>
+        </w:rPr>
+        <w:t>идентификатор действительности билетов</w:t>
+      </w:r>
+      <w:r>
+        <w:rPr>
+          <w:rFonts w:ascii="Times New Roman" w:hAnsi="Times New Roman" w:cs="Times New Roman"/>
+          <w:sz w:val="28"/>
+          <w:szCs w:val="28"/>
+          <w:lang w:val="en-US"/>
+        </w:rPr>
+        <w:t>;</w:t>
+      </w:r>
+    </w:p>
+    <w:p>
+      <w:pPr>
+        <w:rPr>
+          <w:rFonts w:ascii="Times New Roman" w:hAnsi="Times New Roman" w:cs="Times New Roman"/>
+          <w:sz w:val="28"/>
+          <w:szCs w:val="28"/>
         </w:rPr>
       </w:pPr>
     </w:p>
@@ -5764,7 +7375,7 @@
           <w:lang w:eastAsia="ru-RU"/>
         </w:rPr>
       </w:pPr>
-      <w:bookmarkStart w:id="12" w:name="_Toc529921956"/>
+      <w:bookmarkStart w:id="11" w:name="_Toc529921956"/>
       <w:r>
         <w:rPr>
           <w:rFonts w:eastAsia="Times New Roman" w:cs="Times New Roman"/>
@@ -5773,7 +7384,7 @@
         <w:lastRenderedPageBreak/>
         <w:t>5 МОДЕЛИ ПРЕДСТАВЛЕНИЯ СИСТЕМЫ И ИХ ОПИСАНИЕ</w:t>
       </w:r>
-      <w:bookmarkEnd w:id="12"/>
+      <w:bookmarkEnd w:id="11"/>
     </w:p>
     <w:p>
       <w:pPr>
@@ -5783,16 +7394,634 @@
         <w:contextualSpacing/>
         <w:rPr>
           <w:rFonts w:cs="Times New Roman"/>
-        </w:rPr>
-      </w:pPr>
-      <w:bookmarkStart w:id="13" w:name="_Toc529921957"/>
+          <w:b/>
+        </w:rPr>
+      </w:pPr>
+      <w:bookmarkStart w:id="12" w:name="_Toc529921957"/>
       <w:r>
         <w:rPr>
           <w:rFonts w:cs="Times New Roman"/>
+          <w:b/>
         </w:rPr>
         <w:t>5.1 Диаграмма классов</w:t>
       </w:r>
-      <w:bookmarkEnd w:id="13"/>
+      <w:bookmarkEnd w:id="12"/>
+    </w:p>
+    <w:p>
+      <w:pPr>
+        <w:contextualSpacing/>
+      </w:pPr>
+      <w:r>
+        <w:drawing>
+          <wp:inline distT="0" distB="0" distL="0" distR="0" wp14:anchorId="29492A09" wp14:editId="5B915F23">
+            <wp:extent cx="6152515" cy="3152140"/>
+            <wp:effectExtent l="0" t="0" r="635" b="0"/>
+            <wp:docPr id="7" name="Рисунок 7"/>
+            <wp:cNvGraphicFramePr>
+              <a:graphicFrameLocks xmlns:a="http://schemas.openxmlformats.org/drawingml/2006/main" noChangeAspect="1"/>
+            </wp:cNvGraphicFramePr>
+            <a:graphic xmlns:a="http://schemas.openxmlformats.org/drawingml/2006/main">
+              <a:graphicData uri="http://schemas.openxmlformats.org/drawingml/2006/picture">
+                <pic:pic xmlns:pic="http://schemas.openxmlformats.org/drawingml/2006/picture">
+                  <pic:nvPicPr>
+                    <pic:cNvPr id="1" name=""/>
+                    <pic:cNvPicPr/>
+                  </pic:nvPicPr>
+                  <pic:blipFill>
+                    <a:blip r:embed="rId10"/>
+                    <a:stretch>
+                      <a:fillRect/>
+                    </a:stretch>
+                  </pic:blipFill>
+                  <pic:spPr>
+                    <a:xfrm>
+                      <a:off x="0" y="0"/>
+                      <a:ext cx="6152515" cy="3152140"/>
+                    </a:xfrm>
+                    <a:prstGeom prst="rect">
+                      <a:avLst/>
+                    </a:prstGeom>
+                  </pic:spPr>
+                </pic:pic>
+              </a:graphicData>
+            </a:graphic>
+          </wp:inline>
+        </w:drawing>
+      </w:r>
+    </w:p>
+    <w:p>
+      <w:pPr>
+        <w:contextualSpacing/>
+        <w:jc w:val="center"/>
+        <w:rPr>
+          <w:rFonts w:ascii="Times New Roman" w:hAnsi="Times New Roman" w:cs="Times New Roman"/>
+          <w:sz w:val="24"/>
+          <w:szCs w:val="24"/>
+        </w:rPr>
+      </w:pPr>
+      <w:r>
+        <w:rPr>
+          <w:rFonts w:ascii="Times New Roman" w:hAnsi="Times New Roman" w:cs="Times New Roman"/>
+          <w:sz w:val="24"/>
+          <w:szCs w:val="24"/>
+        </w:rPr>
+        <w:t>Рисунок 5.1 – Диаграмма классов предметной области</w:t>
+      </w:r>
+    </w:p>
+    <w:p>
+      <w:pPr>
+        <w:contextualSpacing/>
+        <w:jc w:val="center"/>
+        <w:rPr>
+          <w:rFonts w:ascii="Times New Roman" w:hAnsi="Times New Roman" w:cs="Times New Roman"/>
+          <w:sz w:val="24"/>
+          <w:szCs w:val="24"/>
+        </w:rPr>
+      </w:pPr>
+    </w:p>
+    <w:p>
+      <w:pPr>
+        <w:contextualSpacing/>
+        <w:jc w:val="center"/>
+        <w:rPr>
+          <w:rFonts w:ascii="Times New Roman" w:hAnsi="Times New Roman" w:cs="Times New Roman"/>
+          <w:sz w:val="24"/>
+          <w:szCs w:val="24"/>
+        </w:rPr>
+      </w:pPr>
+      <w:r>
+        <w:rPr>
+          <w:rFonts w:ascii="Times New Roman" w:hAnsi="Times New Roman" w:cs="Times New Roman"/>
+          <w:sz w:val="24"/>
+          <w:szCs w:val="24"/>
+        </w:rPr>
+        <w:drawing>
+          <wp:inline distT="0" distB="0" distL="0" distR="0" wp14:anchorId="304527D8" wp14:editId="3475A9BF">
+            <wp:extent cx="5259549" cy="3372647"/>
+            <wp:effectExtent l="0" t="0" r="0" b="0"/>
+            <wp:docPr id="6" name="Рисунок 6"/>
+            <wp:cNvGraphicFramePr>
+              <a:graphicFrameLocks xmlns:a="http://schemas.openxmlformats.org/drawingml/2006/main" noChangeAspect="1"/>
+            </wp:cNvGraphicFramePr>
+            <a:graphic xmlns:a="http://schemas.openxmlformats.org/drawingml/2006/main">
+              <a:graphicData uri="http://schemas.openxmlformats.org/drawingml/2006/picture">
+                <pic:pic xmlns:pic="http://schemas.openxmlformats.org/drawingml/2006/picture">
+                  <pic:nvPicPr>
+                    <pic:cNvPr id="1" name=""/>
+                    <pic:cNvPicPr/>
+                  </pic:nvPicPr>
+                  <pic:blipFill>
+                    <a:blip r:embed="rId11"/>
+                    <a:stretch>
+                      <a:fillRect/>
+                    </a:stretch>
+                  </pic:blipFill>
+                  <pic:spPr>
+                    <a:xfrm>
+                      <a:off x="0" y="0"/>
+                      <a:ext cx="5266685" cy="3377223"/>
+                    </a:xfrm>
+                    <a:prstGeom prst="rect">
+                      <a:avLst/>
+                    </a:prstGeom>
+                  </pic:spPr>
+                </pic:pic>
+              </a:graphicData>
+            </a:graphic>
+          </wp:inline>
+        </w:drawing>
+      </w:r>
+    </w:p>
+    <w:p>
+      <w:pPr>
+        <w:contextualSpacing/>
+        <w:jc w:val="center"/>
+        <w:rPr>
+          <w:rFonts w:ascii="Times New Roman" w:hAnsi="Times New Roman" w:cs="Times New Roman"/>
+          <w:sz w:val="24"/>
+          <w:szCs w:val="24"/>
+        </w:rPr>
+      </w:pPr>
+      <w:r>
+        <w:rPr>
+          <w:rFonts w:ascii="Times New Roman" w:hAnsi="Times New Roman" w:cs="Times New Roman"/>
+          <w:sz w:val="24"/>
+          <w:szCs w:val="24"/>
+        </w:rPr>
+        <w:t>Рисунок 5.2 – Диаграмма классов, для управления пользователями</w:t>
+      </w:r>
+    </w:p>
+    <w:p>
+      <w:pPr>
+        <w:contextualSpacing/>
+        <w:jc w:val="center"/>
+        <w:rPr>
+          <w:rFonts w:ascii="Times New Roman" w:hAnsi="Times New Roman" w:cs="Times New Roman"/>
+          <w:sz w:val="24"/>
+          <w:szCs w:val="24"/>
+        </w:rPr>
+      </w:pPr>
+    </w:p>
+    <w:p>
+      <w:pPr>
+        <w:contextualSpacing/>
+        <w:jc w:val="center"/>
+        <w:rPr>
+          <w:rFonts w:ascii="Times New Roman" w:hAnsi="Times New Roman" w:cs="Times New Roman"/>
+          <w:sz w:val="24"/>
+          <w:szCs w:val="24"/>
+        </w:rPr>
+      </w:pPr>
+    </w:p>
+    <w:p>
+      <w:pPr>
+        <w:contextualSpacing/>
+        <w:jc w:val="center"/>
+        <w:rPr>
+          <w:rFonts w:ascii="Times New Roman" w:hAnsi="Times New Roman" w:cs="Times New Roman"/>
+          <w:sz w:val="24"/>
+          <w:szCs w:val="24"/>
+        </w:rPr>
+      </w:pPr>
+    </w:p>
+    <w:p>
+      <w:pPr>
+        <w:contextualSpacing/>
+        <w:rPr>
+          <w:rFonts w:ascii="Times New Roman" w:hAnsi="Times New Roman" w:cs="Times New Roman"/>
+          <w:sz w:val="24"/>
+          <w:szCs w:val="24"/>
+        </w:rPr>
+      </w:pPr>
+    </w:p>
+    <w:p>
+      <w:pPr>
+        <w:contextualSpacing/>
+        <w:jc w:val="center"/>
+        <w:rPr>
+          <w:rFonts w:ascii="Times New Roman" w:hAnsi="Times New Roman" w:cs="Times New Roman"/>
+          <w:sz w:val="24"/>
+          <w:szCs w:val="24"/>
+        </w:rPr>
+      </w:pPr>
+      <w:r>
+        <w:rPr>
+          <w:rFonts w:ascii="Times New Roman" w:hAnsi="Times New Roman" w:cs="Times New Roman"/>
+          <w:sz w:val="24"/>
+          <w:szCs w:val="24"/>
+        </w:rPr>
+        <w:lastRenderedPageBreak/>
+        <w:drawing>
+          <wp:inline distT="0" distB="0" distL="0" distR="0" wp14:anchorId="06F44E86" wp14:editId="43F6C5CB">
+            <wp:extent cx="5145035" cy="2736396"/>
+            <wp:effectExtent l="0" t="0" r="0" b="6985"/>
+            <wp:docPr id="5" name="Рисунок 5"/>
+            <wp:cNvGraphicFramePr>
+              <a:graphicFrameLocks xmlns:a="http://schemas.openxmlformats.org/drawingml/2006/main" noChangeAspect="1"/>
+            </wp:cNvGraphicFramePr>
+            <a:graphic xmlns:a="http://schemas.openxmlformats.org/drawingml/2006/main">
+              <a:graphicData uri="http://schemas.openxmlformats.org/drawingml/2006/picture">
+                <pic:pic xmlns:pic="http://schemas.openxmlformats.org/drawingml/2006/picture">
+                  <pic:nvPicPr>
+                    <pic:cNvPr id="1" name=""/>
+                    <pic:cNvPicPr/>
+                  </pic:nvPicPr>
+                  <pic:blipFill>
+                    <a:blip r:embed="rId12"/>
+                    <a:stretch>
+                      <a:fillRect/>
+                    </a:stretch>
+                  </pic:blipFill>
+                  <pic:spPr>
+                    <a:xfrm>
+                      <a:off x="0" y="0"/>
+                      <a:ext cx="5145035" cy="2736396"/>
+                    </a:xfrm>
+                    <a:prstGeom prst="rect">
+                      <a:avLst/>
+                    </a:prstGeom>
+                  </pic:spPr>
+                </pic:pic>
+              </a:graphicData>
+            </a:graphic>
+          </wp:inline>
+        </w:drawing>
+      </w:r>
+    </w:p>
+    <w:p>
+      <w:pPr>
+        <w:contextualSpacing/>
+        <w:jc w:val="center"/>
+        <w:rPr>
+          <w:rFonts w:ascii="Times New Roman" w:hAnsi="Times New Roman" w:cs="Times New Roman"/>
+          <w:sz w:val="24"/>
+          <w:szCs w:val="24"/>
+        </w:rPr>
+      </w:pPr>
+      <w:r>
+        <w:rPr>
+          <w:rFonts w:ascii="Times New Roman" w:hAnsi="Times New Roman" w:cs="Times New Roman"/>
+          <w:sz w:val="24"/>
+          <w:szCs w:val="24"/>
+        </w:rPr>
+        <w:t>Рисунок 5.3 – Диаграмма классов, для осуществления работы серверного приложения</w:t>
+      </w:r>
+      <w:r>
+        <w:rPr>
+          <w:rFonts w:ascii="Times New Roman" w:hAnsi="Times New Roman" w:cs="Times New Roman"/>
+          <w:sz w:val="24"/>
+          <w:szCs w:val="24"/>
+        </w:rPr>
+        <w:drawing>
+          <wp:inline distT="0" distB="0" distL="0" distR="0" wp14:anchorId="0EC09666" wp14:editId="3AC846C3">
+            <wp:extent cx="5350836" cy="4405674"/>
+            <wp:effectExtent l="0" t="0" r="2540" b="0"/>
+            <wp:docPr id="8" name="Рисунок 8"/>
+            <wp:cNvGraphicFramePr>
+              <a:graphicFrameLocks xmlns:a="http://schemas.openxmlformats.org/drawingml/2006/main" noChangeAspect="1"/>
+            </wp:cNvGraphicFramePr>
+            <a:graphic xmlns:a="http://schemas.openxmlformats.org/drawingml/2006/main">
+              <a:graphicData uri="http://schemas.openxmlformats.org/drawingml/2006/picture">
+                <pic:pic xmlns:pic="http://schemas.openxmlformats.org/drawingml/2006/picture">
+                  <pic:nvPicPr>
+                    <pic:cNvPr id="1" name=""/>
+                    <pic:cNvPicPr/>
+                  </pic:nvPicPr>
+                  <pic:blipFill>
+                    <a:blip r:embed="rId13"/>
+                    <a:stretch>
+                      <a:fillRect/>
+                    </a:stretch>
+                  </pic:blipFill>
+                  <pic:spPr>
+                    <a:xfrm>
+                      <a:off x="0" y="0"/>
+                      <a:ext cx="5350836" cy="4405674"/>
+                    </a:xfrm>
+                    <a:prstGeom prst="rect">
+                      <a:avLst/>
+                    </a:prstGeom>
+                  </pic:spPr>
+                </pic:pic>
+              </a:graphicData>
+            </a:graphic>
+          </wp:inline>
+        </w:drawing>
+      </w:r>
+    </w:p>
+    <w:p>
+      <w:pPr>
+        <w:contextualSpacing/>
+        <w:jc w:val="center"/>
+        <w:rPr>
+          <w:rFonts w:ascii="Times New Roman" w:hAnsi="Times New Roman" w:cs="Times New Roman"/>
+          <w:sz w:val="24"/>
+          <w:szCs w:val="24"/>
+        </w:rPr>
+      </w:pPr>
+      <w:r>
+        <w:rPr>
+          <w:rFonts w:ascii="Times New Roman" w:hAnsi="Times New Roman" w:cs="Times New Roman"/>
+          <w:sz w:val="24"/>
+          <w:szCs w:val="24"/>
+        </w:rPr>
+        <w:t>Рисунок 5.</w:t>
+      </w:r>
+      <w:r>
+        <w:rPr>
+          <w:rFonts w:ascii="Times New Roman" w:hAnsi="Times New Roman" w:cs="Times New Roman"/>
+          <w:sz w:val="24"/>
+          <w:szCs w:val="24"/>
+        </w:rPr>
+        <w:t>4</w:t>
+      </w:r>
+      <w:r>
+        <w:rPr>
+          <w:rFonts w:ascii="Times New Roman" w:hAnsi="Times New Roman" w:cs="Times New Roman"/>
+          <w:sz w:val="24"/>
+          <w:szCs w:val="24"/>
+        </w:rPr>
+        <w:t xml:space="preserve">– Диаграмма классов, для осуществления работы </w:t>
+      </w:r>
+      <w:r>
+        <w:rPr>
+          <w:rFonts w:ascii="Times New Roman" w:hAnsi="Times New Roman" w:cs="Times New Roman"/>
+          <w:sz w:val="24"/>
+          <w:szCs w:val="24"/>
+        </w:rPr>
+        <w:t>клиентского приложения</w:t>
+      </w:r>
+    </w:p>
+    <w:p>
+      <w:pPr>
+        <w:contextualSpacing/>
+        <w:jc w:val="center"/>
+        <w:rPr>
+          <w:rFonts w:ascii="Times New Roman" w:hAnsi="Times New Roman" w:cs="Times New Roman"/>
+          <w:sz w:val="24"/>
+          <w:szCs w:val="24"/>
+        </w:rPr>
+      </w:pPr>
+      <w:r>
+        <w:rPr>
+          <w:rFonts w:ascii="Times New Roman" w:hAnsi="Times New Roman" w:cs="Times New Roman"/>
+          <w:sz w:val="24"/>
+          <w:szCs w:val="24"/>
+        </w:rPr>
+        <w:lastRenderedPageBreak/>
+        <w:drawing>
+          <wp:inline distT="0" distB="0" distL="0" distR="0" wp14:anchorId="071E7E4B" wp14:editId="1F83C6B1">
+            <wp:extent cx="6152515" cy="3547110"/>
+            <wp:effectExtent l="0" t="0" r="635" b="0"/>
+            <wp:docPr id="9" name="Рисунок 9"/>
+            <wp:cNvGraphicFramePr>
+              <a:graphicFrameLocks xmlns:a="http://schemas.openxmlformats.org/drawingml/2006/main" noChangeAspect="1"/>
+            </wp:cNvGraphicFramePr>
+            <a:graphic xmlns:a="http://schemas.openxmlformats.org/drawingml/2006/main">
+              <a:graphicData uri="http://schemas.openxmlformats.org/drawingml/2006/picture">
+                <pic:pic xmlns:pic="http://schemas.openxmlformats.org/drawingml/2006/picture">
+                  <pic:nvPicPr>
+                    <pic:cNvPr id="1" name=""/>
+                    <pic:cNvPicPr/>
+                  </pic:nvPicPr>
+                  <pic:blipFill>
+                    <a:blip r:embed="rId14"/>
+                    <a:stretch>
+                      <a:fillRect/>
+                    </a:stretch>
+                  </pic:blipFill>
+                  <pic:spPr>
+                    <a:xfrm>
+                      <a:off x="0" y="0"/>
+                      <a:ext cx="6152515" cy="3547110"/>
+                    </a:xfrm>
+                    <a:prstGeom prst="rect">
+                      <a:avLst/>
+                    </a:prstGeom>
+                  </pic:spPr>
+                </pic:pic>
+              </a:graphicData>
+            </a:graphic>
+          </wp:inline>
+        </w:drawing>
+      </w:r>
+    </w:p>
+    <w:p>
+      <w:pPr>
+        <w:contextualSpacing/>
+        <w:jc w:val="center"/>
+        <w:rPr>
+          <w:rFonts w:ascii="Times New Roman" w:hAnsi="Times New Roman" w:cs="Times New Roman"/>
+          <w:sz w:val="24"/>
+          <w:szCs w:val="24"/>
+        </w:rPr>
+      </w:pPr>
+      <w:r>
+        <w:rPr>
+          <w:rFonts w:ascii="Times New Roman" w:hAnsi="Times New Roman" w:cs="Times New Roman"/>
+          <w:sz w:val="24"/>
+          <w:szCs w:val="24"/>
+        </w:rPr>
+        <w:t>Рисунок 5.5 – Диаграмма классов, для графического интерфейса</w:t>
+      </w:r>
+    </w:p>
+    <w:p>
+      <w:pPr>
+        <w:contextualSpacing/>
+        <w:jc w:val="center"/>
+        <w:rPr>
+          <w:rFonts w:ascii="Times New Roman" w:hAnsi="Times New Roman" w:cs="Times New Roman"/>
+          <w:sz w:val="24"/>
+          <w:szCs w:val="24"/>
+        </w:rPr>
+      </w:pPr>
+    </w:p>
+    <w:p>
+      <w:pPr>
+        <w:contextualSpacing/>
+        <w:jc w:val="center"/>
+        <w:rPr>
+          <w:rFonts w:ascii="Times New Roman" w:hAnsi="Times New Roman" w:cs="Times New Roman"/>
+          <w:sz w:val="24"/>
+          <w:szCs w:val="24"/>
+        </w:rPr>
+      </w:pPr>
+      <w:r>
+        <w:rPr>
+          <w:rFonts w:ascii="Times New Roman" w:hAnsi="Times New Roman" w:cs="Times New Roman"/>
+          <w:sz w:val="24"/>
+          <w:szCs w:val="24"/>
+        </w:rPr>
+        <w:drawing>
+          <wp:inline distT="0" distB="0" distL="0" distR="0" wp14:anchorId="797F9495" wp14:editId="744EAFAA">
+            <wp:extent cx="6152515" cy="3133725"/>
+            <wp:effectExtent l="0" t="0" r="635" b="9525"/>
+            <wp:docPr id="10" name="Рисунок 10"/>
+            <wp:cNvGraphicFramePr>
+              <a:graphicFrameLocks xmlns:a="http://schemas.openxmlformats.org/drawingml/2006/main" noChangeAspect="1"/>
+            </wp:cNvGraphicFramePr>
+            <a:graphic xmlns:a="http://schemas.openxmlformats.org/drawingml/2006/main">
+              <a:graphicData uri="http://schemas.openxmlformats.org/drawingml/2006/picture">
+                <pic:pic xmlns:pic="http://schemas.openxmlformats.org/drawingml/2006/picture">
+                  <pic:nvPicPr>
+                    <pic:cNvPr id="1" name=""/>
+                    <pic:cNvPicPr/>
+                  </pic:nvPicPr>
+                  <pic:blipFill>
+                    <a:blip r:embed="rId15"/>
+                    <a:stretch>
+                      <a:fillRect/>
+                    </a:stretch>
+                  </pic:blipFill>
+                  <pic:spPr>
+                    <a:xfrm>
+                      <a:off x="0" y="0"/>
+                      <a:ext cx="6152515" cy="3133725"/>
+                    </a:xfrm>
+                    <a:prstGeom prst="rect">
+                      <a:avLst/>
+                    </a:prstGeom>
+                  </pic:spPr>
+                </pic:pic>
+              </a:graphicData>
+            </a:graphic>
+          </wp:inline>
+        </w:drawing>
+      </w:r>
+    </w:p>
+    <w:p>
+      <w:pPr>
+        <w:contextualSpacing/>
+        <w:jc w:val="center"/>
+        <w:rPr>
+          <w:rFonts w:ascii="Times New Roman" w:hAnsi="Times New Roman" w:cs="Times New Roman"/>
+          <w:sz w:val="24"/>
+          <w:szCs w:val="24"/>
+        </w:rPr>
+      </w:pPr>
+      <w:r>
+        <w:rPr>
+          <w:rFonts w:ascii="Times New Roman" w:hAnsi="Times New Roman" w:cs="Times New Roman"/>
+          <w:sz w:val="24"/>
+          <w:szCs w:val="24"/>
+        </w:rPr>
+        <w:t xml:space="preserve">Рисунок 5.6 – Диаграмма классов, </w:t>
+      </w:r>
+      <w:bookmarkStart w:id="13" w:name="_Toc529921958"/>
+      <w:r>
+        <w:rPr>
+          <w:rFonts w:ascii="Times New Roman" w:hAnsi="Times New Roman" w:cs="Times New Roman"/>
+          <w:sz w:val="24"/>
+          <w:szCs w:val="24"/>
+        </w:rPr>
+        <w:t>являющихся вспомогательными</w:t>
+      </w:r>
+    </w:p>
+    <w:p>
+      <w:pPr>
+        <w:contextualSpacing/>
+        <w:jc w:val="center"/>
+        <w:rPr>
+          <w:rFonts w:ascii="Times New Roman" w:hAnsi="Times New Roman" w:cs="Times New Roman"/>
+          <w:sz w:val="24"/>
+          <w:szCs w:val="24"/>
+        </w:rPr>
+      </w:pPr>
+      <w:r>
+        <w:rPr>
+          <w:rFonts w:cs="Times New Roman"/>
+          <w:b/>
+          <w:lang w:val="en-US"/>
+        </w:rPr>
+        <w:lastRenderedPageBreak/>
+        <w:drawing>
+          <wp:inline distT="0" distB="0" distL="0" distR="0" wp14:anchorId="39DCFB2F" wp14:editId="6D9CFB1D">
+            <wp:extent cx="5714224" cy="3311525"/>
+            <wp:effectExtent l="0" t="0" r="1270" b="3175"/>
+            <wp:docPr id="11" name="Рисунок 11"/>
+            <wp:cNvGraphicFramePr>
+              <a:graphicFrameLocks xmlns:a="http://schemas.openxmlformats.org/drawingml/2006/main" noChangeAspect="1"/>
+            </wp:cNvGraphicFramePr>
+            <a:graphic xmlns:a="http://schemas.openxmlformats.org/drawingml/2006/main">
+              <a:graphicData uri="http://schemas.openxmlformats.org/drawingml/2006/picture">
+                <pic:pic xmlns:pic="http://schemas.openxmlformats.org/drawingml/2006/picture">
+                  <pic:nvPicPr>
+                    <pic:cNvPr id="1" name=""/>
+                    <pic:cNvPicPr/>
+                  </pic:nvPicPr>
+                  <pic:blipFill>
+                    <a:blip r:embed="rId16"/>
+                    <a:stretch>
+                      <a:fillRect/>
+                    </a:stretch>
+                  </pic:blipFill>
+                  <pic:spPr>
+                    <a:xfrm>
+                      <a:off x="0" y="0"/>
+                      <a:ext cx="5727395" cy="3319158"/>
+                    </a:xfrm>
+                    <a:prstGeom prst="rect">
+                      <a:avLst/>
+                    </a:prstGeom>
+                  </pic:spPr>
+                </pic:pic>
+              </a:graphicData>
+            </a:graphic>
+          </wp:inline>
+        </w:drawing>
+      </w:r>
+    </w:p>
+    <w:p>
+      <w:pPr>
+        <w:contextualSpacing/>
+        <w:jc w:val="center"/>
+        <w:rPr>
+          <w:rFonts w:ascii="Times New Roman" w:hAnsi="Times New Roman" w:cs="Times New Roman"/>
+          <w:sz w:val="24"/>
+          <w:szCs w:val="24"/>
+        </w:rPr>
+      </w:pPr>
+      <w:r>
+        <w:rPr>
+          <w:rFonts w:ascii="Times New Roman" w:hAnsi="Times New Roman" w:cs="Times New Roman"/>
+          <w:sz w:val="24"/>
+          <w:szCs w:val="24"/>
+        </w:rPr>
+        <w:t>Рисунок 5.</w:t>
+      </w:r>
+      <w:r>
+        <w:rPr>
+          <w:rFonts w:ascii="Times New Roman" w:hAnsi="Times New Roman" w:cs="Times New Roman"/>
+          <w:sz w:val="24"/>
+          <w:szCs w:val="24"/>
+        </w:rPr>
+        <w:t>7 – Диаграмма классов,</w:t>
+      </w:r>
+      <w:r>
+        <w:rPr>
+          <w:rFonts w:ascii="Times New Roman" w:hAnsi="Times New Roman" w:cs="Times New Roman"/>
+          <w:sz w:val="24"/>
+          <w:szCs w:val="24"/>
+        </w:rPr>
+        <w:t xml:space="preserve"> </w:t>
+      </w:r>
+      <w:r>
+        <w:rPr>
+          <w:rFonts w:ascii="Times New Roman" w:hAnsi="Times New Roman" w:cs="Times New Roman"/>
+          <w:sz w:val="24"/>
+          <w:szCs w:val="24"/>
+        </w:rPr>
+        <w:t xml:space="preserve">реализующих паттерн </w:t>
+      </w:r>
+      <w:r>
+        <w:rPr>
+          <w:rFonts w:ascii="Times New Roman" w:hAnsi="Times New Roman" w:cs="Times New Roman"/>
+          <w:sz w:val="24"/>
+          <w:szCs w:val="24"/>
+          <w:lang w:val="en-US"/>
+        </w:rPr>
+        <w:t>DAO</w:t>
+      </w:r>
     </w:p>
     <w:p>
       <w:pPr>
@@ -5802,16 +8031,74 @@
         <w:contextualSpacing/>
         <w:rPr>
           <w:rFonts w:cs="Times New Roman"/>
-        </w:rPr>
-      </w:pPr>
-      <w:bookmarkStart w:id="14" w:name="_Toc529921958"/>
+          <w:b/>
+        </w:rPr>
+      </w:pPr>
       <w:r>
         <w:rPr>
           <w:rFonts w:cs="Times New Roman"/>
+          <w:b/>
         </w:rPr>
         <w:t>5.2 Диаграмма вариантов использования</w:t>
       </w:r>
-      <w:bookmarkEnd w:id="14"/>
+      <w:bookmarkEnd w:id="13"/>
+    </w:p>
+    <w:p>
+      <w:r>
+        <w:drawing>
+          <wp:inline distT="0" distB="0" distL="0" distR="0" wp14:anchorId="0F0AE0D3" wp14:editId="5F7BF622">
+            <wp:extent cx="6152515" cy="4297045"/>
+            <wp:effectExtent l="0" t="0" r="635" b="8255"/>
+            <wp:docPr id="3" name="Рисунок 3"/>
+            <wp:cNvGraphicFramePr>
+              <a:graphicFrameLocks xmlns:a="http://schemas.openxmlformats.org/drawingml/2006/main" noChangeAspect="1"/>
+            </wp:cNvGraphicFramePr>
+            <a:graphic xmlns:a="http://schemas.openxmlformats.org/drawingml/2006/main">
+              <a:graphicData uri="http://schemas.openxmlformats.org/drawingml/2006/picture">
+                <pic:pic xmlns:pic="http://schemas.openxmlformats.org/drawingml/2006/picture">
+                  <pic:nvPicPr>
+                    <pic:cNvPr id="1" name=""/>
+                    <pic:cNvPicPr/>
+                  </pic:nvPicPr>
+                  <pic:blipFill>
+                    <a:blip r:embed="rId17"/>
+                    <a:stretch>
+                      <a:fillRect/>
+                    </a:stretch>
+                  </pic:blipFill>
+                  <pic:spPr>
+                    <a:xfrm>
+                      <a:off x="0" y="0"/>
+                      <a:ext cx="6152515" cy="4297045"/>
+                    </a:xfrm>
+                    <a:prstGeom prst="rect">
+                      <a:avLst/>
+                    </a:prstGeom>
+                  </pic:spPr>
+                </pic:pic>
+              </a:graphicData>
+            </a:graphic>
+          </wp:inline>
+        </w:drawing>
+      </w:r>
+    </w:p>
+    <w:p>
+      <w:pPr>
+        <w:jc w:val="center"/>
+        <w:rPr>
+          <w:rFonts w:ascii="Times New Roman" w:hAnsi="Times New Roman" w:cs="Times New Roman"/>
+          <w:sz w:val="24"/>
+          <w:szCs w:val="24"/>
+        </w:rPr>
+      </w:pPr>
+      <w:r>
+        <w:rPr>
+          <w:rFonts w:ascii="Times New Roman" w:hAnsi="Times New Roman" w:cs="Times New Roman"/>
+          <w:sz w:val="24"/>
+          <w:szCs w:val="24"/>
+        </w:rPr>
+        <w:t>Рисунок 5.8 – Диаграмма вариантов использования приложения</w:t>
+      </w:r>
     </w:p>
     <w:p>
       <w:pPr>
@@ -5821,28 +8108,83 @@
         <w:contextualSpacing/>
         <w:rPr>
           <w:rFonts w:cs="Times New Roman"/>
-        </w:rPr>
-      </w:pPr>
-      <w:bookmarkStart w:id="15" w:name="_Toc529921959"/>
+          <w:b/>
+        </w:rPr>
+      </w:pPr>
+      <w:bookmarkStart w:id="14" w:name="_Toc529921959"/>
       <w:r>
         <w:rPr>
           <w:rFonts w:cs="Times New Roman"/>
-        </w:rPr>
+          <w:b/>
+        </w:rPr>
+        <w:lastRenderedPageBreak/>
         <w:t>5.</w:t>
       </w:r>
       <w:r>
         <w:rPr>
           <w:rFonts w:cs="Times New Roman"/>
+          <w:b/>
         </w:rPr>
         <w:t>3</w:t>
       </w:r>
       <w:r>
         <w:rPr>
           <w:rFonts w:cs="Times New Roman"/>
+          <w:b/>
         </w:rPr>
         <w:t xml:space="preserve"> Диаграмма состояний</w:t>
       </w:r>
-      <w:bookmarkEnd w:id="15"/>
+      <w:bookmarkEnd w:id="14"/>
+    </w:p>
+    <w:p>
+      <w:pPr>
+        <w:contextualSpacing/>
+      </w:pPr>
+      <w:r>
+        <w:pict>
+          <v:shapetype id="_x0000_t75" coordsize="21600,21600" o:spt="75" o:preferrelative="t" path="m@4@5l@4@11@9@11@9@5xe" filled="f" stroked="f">
+            <v:stroke joinstyle="miter"/>
+            <v:formulas>
+              <v:f eqn="if lineDrawn pixelLineWidth 0"/>
+              <v:f eqn="sum @0 1 0"/>
+              <v:f eqn="sum 0 0 @1"/>
+              <v:f eqn="prod @2 1 2"/>
+              <v:f eqn="prod @3 21600 pixelWidth"/>
+              <v:f eqn="prod @3 21600 pixelHeight"/>
+              <v:f eqn="sum @0 0 1"/>
+              <v:f eqn="prod @6 1 2"/>
+              <v:f eqn="prod @7 21600 pixelWidth"/>
+              <v:f eqn="sum @8 21600 0"/>
+              <v:f eqn="prod @7 21600 pixelHeight"/>
+              <v:f eqn="sum @10 21600 0"/>
+            </v:formulas>
+            <v:path o:extrusionok="f" gradientshapeok="t" o:connecttype="rect"/>
+            <o:lock v:ext="edit" aspectratio="t"/>
+          </v:shapetype>
+          <v:shape id="_x0000_i1025" type="#_x0000_t75" style="width:433.2pt;height:456pt">
+            <v:imagedata r:id="rId18" o:title="StateDiagram"/>
+          </v:shape>
+        </w:pict>
+      </w:r>
+    </w:p>
+    <w:p>
+      <w:pPr>
+        <w:contextualSpacing/>
+        <w:jc w:val="center"/>
+        <w:rPr>
+          <w:rFonts w:ascii="Times New Roman" w:hAnsi="Times New Roman" w:cs="Times New Roman"/>
+          <w:sz w:val="24"/>
+          <w:szCs w:val="24"/>
+        </w:rPr>
+      </w:pPr>
+      <w:r>
+        <w:rPr>
+          <w:rFonts w:ascii="Times New Roman" w:hAnsi="Times New Roman" w:cs="Times New Roman"/>
+          <w:sz w:val="24"/>
+          <w:szCs w:val="24"/>
+        </w:rPr>
+        <w:t>Рисунок 5.9 – Диаграмма состояний процесса регистрации нового пользователя</w:t>
+      </w:r>
     </w:p>
     <w:p>
       <w:pPr>
@@ -5852,28 +8194,84 @@
         <w:contextualSpacing/>
         <w:rPr>
           <w:rFonts w:cs="Times New Roman"/>
-        </w:rPr>
-      </w:pPr>
-      <w:bookmarkStart w:id="16" w:name="_Toc529921960"/>
+          <w:b/>
+        </w:rPr>
+      </w:pPr>
+      <w:bookmarkStart w:id="15" w:name="_Toc529921960"/>
       <w:r>
         <w:rPr>
           <w:rFonts w:cs="Times New Roman"/>
-        </w:rPr>
+          <w:b/>
+        </w:rPr>
+        <w:lastRenderedPageBreak/>
         <w:t>5.</w:t>
       </w:r>
       <w:r>
         <w:rPr>
           <w:rFonts w:cs="Times New Roman"/>
+          <w:b/>
         </w:rPr>
         <w:t>4</w:t>
       </w:r>
       <w:r>
         <w:rPr>
           <w:rFonts w:cs="Times New Roman"/>
+          <w:b/>
         </w:rPr>
         <w:t xml:space="preserve"> Диаграмма последовательности</w:t>
       </w:r>
-      <w:bookmarkEnd w:id="16"/>
+      <w:bookmarkEnd w:id="15"/>
+    </w:p>
+    <w:p>
+      <w:pPr>
+        <w:rPr>
+          <w:lang w:val="en-US"/>
+        </w:rPr>
+      </w:pPr>
+      <w:r>
+        <w:rPr>
+          <w:lang w:val="en-US"/>
+        </w:rPr>
+        <w:pict>
+          <v:shape id="_x0000_i1027" type="#_x0000_t75" style="width:483.6pt;height:412.8pt">
+            <v:imagedata r:id="rId19" o:title="SequenceDiagram"/>
+          </v:shape>
+        </w:pict>
+      </w:r>
+    </w:p>
+    <w:p>
+      <w:pPr>
+        <w:jc w:val="center"/>
+        <w:rPr>
+          <w:rFonts w:ascii="Times New Roman" w:hAnsi="Times New Roman" w:cs="Times New Roman"/>
+          <w:sz w:val="24"/>
+          <w:szCs w:val="24"/>
+        </w:rPr>
+      </w:pPr>
+      <w:r>
+        <w:rPr>
+          <w:rFonts w:ascii="Times New Roman" w:hAnsi="Times New Roman" w:cs="Times New Roman"/>
+          <w:sz w:val="24"/>
+          <w:szCs w:val="24"/>
+        </w:rPr>
+        <w:t xml:space="preserve">Рисунок 5.10 – Диаграмма </w:t>
+      </w:r>
+      <w:r>
+        <w:rPr>
+          <w:rFonts w:ascii="Times New Roman" w:hAnsi="Times New Roman" w:cs="Times New Roman"/>
+          <w:sz w:val="24"/>
+          <w:szCs w:val="24"/>
+        </w:rPr>
+        <w:t>последовательности, для</w:t>
+      </w:r>
+      <w:r>
+        <w:rPr>
+          <w:rFonts w:ascii="Times New Roman" w:hAnsi="Times New Roman" w:cs="Times New Roman"/>
+          <w:sz w:val="24"/>
+          <w:szCs w:val="24"/>
+        </w:rPr>
+        <w:t xml:space="preserve"> процесса добавления фильма</w:t>
+      </w:r>
     </w:p>
     <w:p>
       <w:pPr>
@@ -5883,28 +8281,79 @@
         <w:contextualSpacing/>
         <w:rPr>
           <w:rFonts w:cs="Times New Roman"/>
-        </w:rPr>
-      </w:pPr>
-      <w:bookmarkStart w:id="17" w:name="_Toc529921961"/>
+          <w:b/>
+        </w:rPr>
+      </w:pPr>
+      <w:bookmarkStart w:id="16" w:name="_Toc529921961"/>
       <w:r>
         <w:rPr>
           <w:rFonts w:cs="Times New Roman"/>
-        </w:rPr>
+          <w:b/>
+        </w:rPr>
+        <w:lastRenderedPageBreak/>
         <w:t>5.</w:t>
       </w:r>
       <w:r>
         <w:rPr>
           <w:rFonts w:cs="Times New Roman"/>
+          <w:b/>
         </w:rPr>
         <w:t>5</w:t>
       </w:r>
       <w:r>
         <w:rPr>
           <w:rFonts w:cs="Times New Roman"/>
+          <w:b/>
         </w:rPr>
         <w:t xml:space="preserve"> Диаграмма компонентов</w:t>
       </w:r>
-      <w:bookmarkEnd w:id="17"/>
+      <w:bookmarkEnd w:id="16"/>
+    </w:p>
+    <w:p>
+      <w:r>
+        <w:pict>
+          <v:shape id="_x0000_i1028" type="#_x0000_t75" style="width:483.6pt;height:342pt">
+            <v:imagedata r:id="rId20" o:title="Component Model"/>
+          </v:shape>
+        </w:pict>
+      </w:r>
+    </w:p>
+    <w:p>
+      <w:pPr>
+        <w:jc w:val="center"/>
+        <w:rPr>
+          <w:rFonts w:ascii="Times New Roman" w:hAnsi="Times New Roman" w:cs="Times New Roman"/>
+          <w:sz w:val="24"/>
+          <w:szCs w:val="24"/>
+        </w:rPr>
+      </w:pPr>
+      <w:r>
+        <w:rPr>
+          <w:rFonts w:ascii="Times New Roman" w:hAnsi="Times New Roman" w:cs="Times New Roman"/>
+          <w:sz w:val="24"/>
+          <w:szCs w:val="24"/>
+        </w:rPr>
+        <w:t>Рисунок 5.11 – Диаграмма компонентов системы управления кинотеатром</w:t>
+      </w:r>
+    </w:p>
+    <w:p>
+      <w:pPr>
+        <w:rPr>
+          <w:rFonts w:ascii="Times New Roman" w:eastAsiaTheme="majorEastAsia" w:hAnsi="Times New Roman" w:cs="Times New Roman"/>
+          <w:b/>
+          <w:color w:val="000000" w:themeColor="text1"/>
+          <w:sz w:val="28"/>
+          <w:szCs w:val="26"/>
+        </w:rPr>
+      </w:pPr>
+      <w:bookmarkStart w:id="17" w:name="_Toc529921962"/>
+      <w:r>
+        <w:rPr>
+          <w:rFonts w:cs="Times New Roman"/>
+          <w:b/>
+        </w:rPr>
+        <w:br w:type="page"/>
+      </w:r>
     </w:p>
     <w:p>
       <w:pPr>
@@ -5914,15 +8363,93 @@
         <w:contextualSpacing/>
         <w:rPr>
           <w:rFonts w:cs="Times New Roman"/>
-        </w:rPr>
-      </w:pPr>
-      <w:bookmarkStart w:id="18" w:name="_Toc529921962"/>
+          <w:b/>
+        </w:rPr>
+      </w:pPr>
       <w:r>
         <w:rPr>
           <w:rFonts w:cs="Times New Roman"/>
-        </w:rPr>
+          <w:b/>
+        </w:rPr>
+        <w:lastRenderedPageBreak/>
         <w:t>5.6 Диаграмма развертывания</w:t>
       </w:r>
+      <w:bookmarkEnd w:id="17"/>
+      <w:r>
+        <w:rPr>
+          <w:rFonts w:cs="Times New Roman"/>
+          <w:noProof/>
+          <w:lang w:val="en-US"/>
+        </w:rPr>
+        <w:drawing>
+          <wp:inline distT="0" distB="0" distL="0" distR="0">
+            <wp:extent cx="6134100" cy="5295900"/>
+            <wp:effectExtent l="0" t="0" r="0" b="0"/>
+            <wp:docPr id="12" name="Рисунок 12" descr="C:\Users\vlads\AppData\Local\Microsoft\Windows\INetCache\Content.Word\DeploymentDiagram.bmp"/>
+            <wp:cNvGraphicFramePr>
+              <a:graphicFrameLocks xmlns:a="http://schemas.openxmlformats.org/drawingml/2006/main" noChangeAspect="1"/>
+            </wp:cNvGraphicFramePr>
+            <a:graphic xmlns:a="http://schemas.openxmlformats.org/drawingml/2006/main">
+              <a:graphicData uri="http://schemas.openxmlformats.org/drawingml/2006/picture">
+                <pic:pic xmlns:pic="http://schemas.openxmlformats.org/drawingml/2006/picture">
+                  <pic:nvPicPr>
+                    <pic:cNvPr id="0" name="Picture 7" descr="C:\Users\vlads\AppData\Local\Microsoft\Windows\INetCache\Content.Word\DeploymentDiagram.bmp"/>
+                    <pic:cNvPicPr>
+                      <a:picLocks noChangeAspect="1" noChangeArrowheads="1"/>
+                    </pic:cNvPicPr>
+                  </pic:nvPicPr>
+                  <pic:blipFill>
+                    <a:blip r:embed="rId21">
+                      <a:extLst>
+                        <a:ext uri="{28A0092B-C50C-407E-A947-70E740481C1C}">
+                          <a14:useLocalDpi xmlns:a14="http://schemas.microsoft.com/office/drawing/2010/main" val="0"/>
+                        </a:ext>
+                      </a:extLst>
+                    </a:blip>
+                    <a:srcRect/>
+                    <a:stretch>
+                      <a:fillRect/>
+                    </a:stretch>
+                  </pic:blipFill>
+                  <pic:spPr bwMode="auto">
+                    <a:xfrm>
+                      <a:off x="0" y="0"/>
+                      <a:ext cx="6134100" cy="5295900"/>
+                    </a:xfrm>
+                    <a:prstGeom prst="rect">
+                      <a:avLst/>
+                    </a:prstGeom>
+                    <a:noFill/>
+                    <a:ln>
+                      <a:noFill/>
+                    </a:ln>
+                  </pic:spPr>
+                </pic:pic>
+              </a:graphicData>
+            </a:graphic>
+          </wp:inline>
+        </w:drawing>
+      </w:r>
+    </w:p>
+    <w:p>
+      <w:pPr>
+        <w:contextualSpacing/>
+        <w:jc w:val="center"/>
+        <w:rPr>
+          <w:rFonts w:ascii="Times New Roman" w:hAnsi="Times New Roman" w:cs="Times New Roman"/>
+          <w:sz w:val="24"/>
+          <w:szCs w:val="24"/>
+        </w:rPr>
+      </w:pPr>
+      <w:r>
+        <w:rPr>
+          <w:rFonts w:ascii="Times New Roman" w:hAnsi="Times New Roman" w:cs="Times New Roman"/>
+          <w:sz w:val="24"/>
+          <w:szCs w:val="24"/>
+        </w:rPr>
+        <w:t>Рисунок 5.12 – Диаграмма развертывания компонентов системы</w:t>
+      </w:r>
+      <w:bookmarkStart w:id="18" w:name="_GoBack"/>
       <w:bookmarkEnd w:id="18"/>
     </w:p>
     <w:p>
@@ -5941,7 +8468,7 @@
           <w:rFonts w:cs="Times New Roman"/>
         </w:rPr>
         <w:lastRenderedPageBreak/>
-        <w:t xml:space="preserve">6 </w:t>
+        <w:t xml:space="preserve"> </w:t>
       </w:r>
       <w:r>
         <w:rPr>
@@ -5986,6 +8513,8 @@
         <w:jc w:val="center"/>
         <w:rPr>
           <w:rFonts w:cs="Times New Roman"/>
+          <w:sz w:val="28"/>
+          <w:szCs w:val="28"/>
         </w:rPr>
       </w:pPr>
       <w:bookmarkStart w:id="21" w:name="_Toc529921965"/>
@@ -5997,6 +8526,329 @@
         <w:t>ЗАКЛЮЧЕНИЕ</w:t>
       </w:r>
       <w:bookmarkEnd w:id="21"/>
+    </w:p>
+    <w:p>
+      <w:pPr>
+        <w:ind w:firstLine="720"/>
+        <w:contextualSpacing/>
+        <w:rPr>
+          <w:rFonts w:ascii="Times New Roman" w:hAnsi="Times New Roman" w:cs="Times New Roman"/>
+          <w:color w:val="000000"/>
+          <w:sz w:val="28"/>
+          <w:szCs w:val="28"/>
+          <w:shd w:val="clear" w:color="auto" w:fill="FFFFFF"/>
+        </w:rPr>
+      </w:pPr>
+      <w:r>
+        <w:rPr>
+          <w:rFonts w:ascii="Times New Roman" w:hAnsi="Times New Roman" w:cs="Times New Roman"/>
+          <w:color w:val="000000"/>
+          <w:sz w:val="28"/>
+          <w:szCs w:val="28"/>
+          <w:shd w:val="clear" w:color="auto" w:fill="FFFFFF"/>
+        </w:rPr>
+        <w:t xml:space="preserve">Целью данного курсового проекта стало изучение процесса продажи билетов на киносеансы. Для того, чтобы оптимизировать данный процесс, работа включила в себя создание автоматизированной системы управления происходящими в данной сфере действиями. К наиболее важным требованиям, поставленным для конкретной специфики предметной области, относят возможность покупки нескольких билетов одновременно. </w:t>
+      </w:r>
+    </w:p>
+    <w:p>
+      <w:pPr>
+        <w:ind w:firstLine="720"/>
+        <w:contextualSpacing/>
+        <w:rPr>
+          <w:rFonts w:ascii="Times New Roman" w:hAnsi="Times New Roman" w:cs="Times New Roman"/>
+          <w:color w:val="000000"/>
+          <w:sz w:val="28"/>
+          <w:szCs w:val="28"/>
+          <w:shd w:val="clear" w:color="auto" w:fill="FFFFFF"/>
+        </w:rPr>
+      </w:pPr>
+      <w:r>
+        <w:rPr>
+          <w:rFonts w:ascii="Times New Roman" w:hAnsi="Times New Roman" w:cs="Times New Roman"/>
+          <w:color w:val="000000"/>
+          <w:sz w:val="28"/>
+          <w:szCs w:val="28"/>
+          <w:shd w:val="clear" w:color="auto" w:fill="FFFFFF"/>
+        </w:rPr>
+        <w:t>Помимо данной функции, рассматривается ряд не менее важных. К ним относят: </w:t>
+      </w:r>
+      <w:r>
+        <w:rPr>
+          <w:rFonts w:ascii="Times New Roman" w:hAnsi="Times New Roman" w:cs="Times New Roman"/>
+          <w:color w:val="000000"/>
+          <w:sz w:val="28"/>
+          <w:szCs w:val="28"/>
+        </w:rPr>
+        <w:br/>
+      </w:r>
+      <w:r>
+        <w:rPr>
+          <w:rFonts w:ascii="Times New Roman" w:hAnsi="Times New Roman" w:cs="Times New Roman"/>
+          <w:color w:val="000000"/>
+          <w:sz w:val="28"/>
+          <w:szCs w:val="28"/>
+          <w:shd w:val="clear" w:color="auto" w:fill="FFFFFF"/>
+        </w:rPr>
+        <w:t>• Хранение информации без ограничений в сроках; </w:t>
+      </w:r>
+      <w:r>
+        <w:rPr>
+          <w:rFonts w:ascii="Times New Roman" w:hAnsi="Times New Roman" w:cs="Times New Roman"/>
+          <w:color w:val="000000"/>
+          <w:sz w:val="28"/>
+          <w:szCs w:val="28"/>
+        </w:rPr>
+        <w:br/>
+      </w:r>
+      <w:r>
+        <w:rPr>
+          <w:rFonts w:ascii="Times New Roman" w:hAnsi="Times New Roman" w:cs="Times New Roman"/>
+          <w:color w:val="000000"/>
+          <w:sz w:val="28"/>
+          <w:szCs w:val="28"/>
+          <w:shd w:val="clear" w:color="auto" w:fill="FFFFFF"/>
+        </w:rPr>
+        <w:t>• Безопасность; </w:t>
+      </w:r>
+      <w:r>
+        <w:rPr>
+          <w:rFonts w:ascii="Times New Roman" w:hAnsi="Times New Roman" w:cs="Times New Roman"/>
+          <w:color w:val="000000"/>
+          <w:sz w:val="28"/>
+          <w:szCs w:val="28"/>
+        </w:rPr>
+        <w:br/>
+      </w:r>
+      <w:r>
+        <w:rPr>
+          <w:rFonts w:ascii="Times New Roman" w:hAnsi="Times New Roman" w:cs="Times New Roman"/>
+          <w:color w:val="000000"/>
+          <w:sz w:val="28"/>
+          <w:szCs w:val="28"/>
+          <w:shd w:val="clear" w:color="auto" w:fill="FFFFFF"/>
+        </w:rPr>
+        <w:t>• Устойчивость к отсутствию файлов сериализации (т.е. сохранения); </w:t>
+      </w:r>
+      <w:r>
+        <w:rPr>
+          <w:rFonts w:ascii="Times New Roman" w:hAnsi="Times New Roman" w:cs="Times New Roman"/>
+          <w:color w:val="000000"/>
+          <w:sz w:val="28"/>
+          <w:szCs w:val="28"/>
+        </w:rPr>
+        <w:br/>
+      </w:r>
+      <w:r>
+        <w:rPr>
+          <w:rFonts w:ascii="Times New Roman" w:hAnsi="Times New Roman" w:cs="Times New Roman"/>
+          <w:color w:val="000000"/>
+          <w:sz w:val="28"/>
+          <w:szCs w:val="28"/>
+          <w:shd w:val="clear" w:color="auto" w:fill="FFFFFF"/>
+        </w:rPr>
+        <w:t>• Способность повторного использования без нарушения авторских прав и патентов. </w:t>
+      </w:r>
+    </w:p>
+    <w:p>
+      <w:pPr>
+        <w:ind w:firstLine="720"/>
+        <w:contextualSpacing/>
+        <w:rPr>
+          <w:rFonts w:ascii="Times New Roman" w:hAnsi="Times New Roman" w:cs="Times New Roman"/>
+          <w:color w:val="000000"/>
+          <w:sz w:val="28"/>
+          <w:szCs w:val="28"/>
+          <w:shd w:val="clear" w:color="auto" w:fill="FFFFFF"/>
+        </w:rPr>
+      </w:pPr>
+      <w:r>
+        <w:rPr>
+          <w:rFonts w:ascii="Times New Roman" w:hAnsi="Times New Roman" w:cs="Times New Roman"/>
+          <w:color w:val="000000"/>
+          <w:sz w:val="28"/>
+          <w:szCs w:val="28"/>
+          <w:shd w:val="clear" w:color="auto" w:fill="FFFFFF"/>
+        </w:rPr>
+        <w:t>Также, в ходе работы были рассмотрены и решены следующие задачи: </w:t>
+      </w:r>
+      <w:r>
+        <w:rPr>
+          <w:rFonts w:ascii="Times New Roman" w:hAnsi="Times New Roman" w:cs="Times New Roman"/>
+          <w:color w:val="000000"/>
+          <w:sz w:val="28"/>
+          <w:szCs w:val="28"/>
+        </w:rPr>
+        <w:br/>
+      </w:r>
+      <w:r>
+        <w:rPr>
+          <w:rFonts w:ascii="Times New Roman" w:hAnsi="Times New Roman" w:cs="Times New Roman"/>
+          <w:color w:val="000000"/>
+          <w:sz w:val="28"/>
+          <w:szCs w:val="28"/>
+          <w:shd w:val="clear" w:color="auto" w:fill="FFFFFF"/>
+        </w:rPr>
+        <w:t>• Исследован и изучен процесс продажи билетов; </w:t>
+      </w:r>
+      <w:r>
+        <w:rPr>
+          <w:rFonts w:ascii="Times New Roman" w:hAnsi="Times New Roman" w:cs="Times New Roman"/>
+          <w:color w:val="000000"/>
+          <w:sz w:val="28"/>
+          <w:szCs w:val="28"/>
+        </w:rPr>
+        <w:br/>
+      </w:r>
+      <w:r>
+        <w:rPr>
+          <w:rFonts w:ascii="Times New Roman" w:hAnsi="Times New Roman" w:cs="Times New Roman"/>
+          <w:color w:val="000000"/>
+          <w:sz w:val="28"/>
+          <w:szCs w:val="28"/>
+          <w:shd w:val="clear" w:color="auto" w:fill="FFFFFF"/>
+        </w:rPr>
+        <w:t>• Разработан алгоритм работы данной системы; </w:t>
+      </w:r>
+      <w:r>
+        <w:rPr>
+          <w:rFonts w:ascii="Times New Roman" w:hAnsi="Times New Roman" w:cs="Times New Roman"/>
+          <w:color w:val="000000"/>
+          <w:sz w:val="28"/>
+          <w:szCs w:val="28"/>
+        </w:rPr>
+        <w:br/>
+      </w:r>
+      <w:r>
+        <w:rPr>
+          <w:rFonts w:ascii="Times New Roman" w:hAnsi="Times New Roman" w:cs="Times New Roman"/>
+          <w:color w:val="000000"/>
+          <w:sz w:val="28"/>
+          <w:szCs w:val="28"/>
+          <w:shd w:val="clear" w:color="auto" w:fill="FFFFFF"/>
+        </w:rPr>
+        <w:t>• Создана организация структуры хранимых данных; </w:t>
+      </w:r>
+      <w:r>
+        <w:rPr>
+          <w:rFonts w:ascii="Times New Roman" w:hAnsi="Times New Roman" w:cs="Times New Roman"/>
+          <w:color w:val="000000"/>
+          <w:sz w:val="28"/>
+          <w:szCs w:val="28"/>
+        </w:rPr>
+        <w:br/>
+      </w:r>
+      <w:r>
+        <w:rPr>
+          <w:rFonts w:ascii="Times New Roman" w:hAnsi="Times New Roman" w:cs="Times New Roman"/>
+          <w:color w:val="000000"/>
+          <w:sz w:val="28"/>
+          <w:szCs w:val="28"/>
+          <w:shd w:val="clear" w:color="auto" w:fill="FFFFFF"/>
+        </w:rPr>
+        <w:t>• Разработаны функции приложения; </w:t>
+      </w:r>
+      <w:r>
+        <w:rPr>
+          <w:rFonts w:ascii="Times New Roman" w:hAnsi="Times New Roman" w:cs="Times New Roman"/>
+          <w:color w:val="000000"/>
+          <w:sz w:val="28"/>
+          <w:szCs w:val="28"/>
+        </w:rPr>
+        <w:br/>
+      </w:r>
+      <w:r>
+        <w:rPr>
+          <w:rFonts w:ascii="Times New Roman" w:hAnsi="Times New Roman" w:cs="Times New Roman"/>
+          <w:color w:val="000000"/>
+          <w:sz w:val="28"/>
+          <w:szCs w:val="28"/>
+          <w:shd w:val="clear" w:color="auto" w:fill="FFFFFF"/>
+        </w:rPr>
+        <w:t>• Разработан и написан код программы. </w:t>
+      </w:r>
+    </w:p>
+    <w:p>
+      <w:pPr>
+        <w:ind w:firstLine="720"/>
+        <w:contextualSpacing/>
+        <w:rPr>
+          <w:rFonts w:ascii="Times New Roman" w:hAnsi="Times New Roman" w:cs="Times New Roman"/>
+          <w:color w:val="000000"/>
+          <w:sz w:val="28"/>
+          <w:szCs w:val="28"/>
+          <w:shd w:val="clear" w:color="auto" w:fill="FFFFFF"/>
+        </w:rPr>
+      </w:pPr>
+      <w:r>
+        <w:rPr>
+          <w:rFonts w:ascii="Times New Roman" w:hAnsi="Times New Roman" w:cs="Times New Roman"/>
+          <w:color w:val="000000"/>
+          <w:sz w:val="28"/>
+          <w:szCs w:val="28"/>
+          <w:shd w:val="clear" w:color="auto" w:fill="FFFFFF"/>
+        </w:rPr>
+        <w:t>Таким образом,</w:t>
+      </w:r>
+      <w:r>
+        <w:rPr>
+          <w:rFonts w:ascii="Times New Roman" w:hAnsi="Times New Roman" w:cs="Times New Roman"/>
+          <w:color w:val="000000"/>
+          <w:sz w:val="28"/>
+          <w:szCs w:val="28"/>
+          <w:shd w:val="clear" w:color="auto" w:fill="FFFFFF"/>
+        </w:rPr>
+        <w:t xml:space="preserve"> в рамках данного курсового</w:t>
+      </w:r>
+      <w:r>
+        <w:rPr>
+          <w:rFonts w:ascii="Times New Roman" w:hAnsi="Times New Roman" w:cs="Times New Roman"/>
+          <w:color w:val="000000"/>
+          <w:sz w:val="28"/>
+          <w:szCs w:val="28"/>
+          <w:shd w:val="clear" w:color="auto" w:fill="FFFFFF"/>
+        </w:rPr>
+        <w:t xml:space="preserve"> проект</w:t>
+      </w:r>
+      <w:r>
+        <w:rPr>
+          <w:rFonts w:ascii="Times New Roman" w:hAnsi="Times New Roman" w:cs="Times New Roman"/>
+          <w:color w:val="000000"/>
+          <w:sz w:val="28"/>
+          <w:szCs w:val="28"/>
+          <w:shd w:val="clear" w:color="auto" w:fill="FFFFFF"/>
+        </w:rPr>
+        <w:t>а</w:t>
+      </w:r>
+      <w:r>
+        <w:rPr>
+          <w:rFonts w:ascii="Times New Roman" w:hAnsi="Times New Roman" w:cs="Times New Roman"/>
+          <w:color w:val="000000"/>
+          <w:sz w:val="28"/>
+          <w:szCs w:val="28"/>
+          <w:shd w:val="clear" w:color="auto" w:fill="FFFFFF"/>
+        </w:rPr>
+        <w:t xml:space="preserve"> </w:t>
+      </w:r>
+      <w:r>
+        <w:rPr>
+          <w:rFonts w:ascii="Times New Roman" w:hAnsi="Times New Roman" w:cs="Times New Roman"/>
+          <w:color w:val="000000"/>
+          <w:sz w:val="28"/>
+          <w:szCs w:val="28"/>
+          <w:shd w:val="clear" w:color="auto" w:fill="FFFFFF"/>
+        </w:rPr>
+        <w:t xml:space="preserve">реализовано </w:t>
+      </w:r>
+      <w:r>
+        <w:rPr>
+          <w:rFonts w:ascii="Times New Roman" w:hAnsi="Times New Roman" w:cs="Times New Roman"/>
+          <w:color w:val="000000"/>
+          <w:sz w:val="28"/>
+          <w:szCs w:val="28"/>
+          <w:shd w:val="clear" w:color="auto" w:fill="FFFFFF"/>
+        </w:rPr>
+        <w:t>приложение, которое является простым и удобным в использовании способом для приобретения билетов на киносеансы.</w:t>
+      </w:r>
     </w:p>
     <w:p>
       <w:pPr>
@@ -6004,7 +8856,6 @@
         <w:pageBreakBefore/>
         <w:ind w:firstLine="720"/>
         <w:contextualSpacing/>
-        <w:jc w:val="center"/>
         <w:rPr>
           <w:rFonts w:cs="Times New Roman"/>
         </w:rPr>
@@ -6518,6 +9369,119 @@
     </w:lvl>
   </w:abstractNum>
   <w:abstractNum w:abstractNumId="1" w15:restartNumberingAfterBreak="0">
+    <w:nsid w:val="0AEE0F27"/>
+    <w:multiLevelType w:val="hybridMultilevel"/>
+    <w:tmpl w:val="745203C4"/>
+    <w:lvl w:ilvl="0" w:tplc="BDD05784">
+      <w:start w:val="2"/>
+      <w:numFmt w:val="bullet"/>
+      <w:lvlText w:val="–"/>
+      <w:lvlJc w:val="left"/>
+      <w:pPr>
+        <w:ind w:left="1440" w:hanging="360"/>
+      </w:pPr>
+      <w:rPr>
+        <w:rFonts w:ascii="Times New Roman" w:hAnsi="Times New Roman" w:hint="default"/>
+      </w:rPr>
+    </w:lvl>
+    <w:lvl w:ilvl="1" w:tplc="04090003" w:tentative="1">
+      <w:start w:val="1"/>
+      <w:numFmt w:val="bullet"/>
+      <w:lvlText w:val="o"/>
+      <w:lvlJc w:val="left"/>
+      <w:pPr>
+        <w:ind w:left="2160" w:hanging="360"/>
+      </w:pPr>
+      <w:rPr>
+        <w:rFonts w:ascii="Courier New" w:hAnsi="Courier New" w:cs="Courier New" w:hint="default"/>
+      </w:rPr>
+    </w:lvl>
+    <w:lvl w:ilvl="2" w:tplc="04090005" w:tentative="1">
+      <w:start w:val="1"/>
+      <w:numFmt w:val="bullet"/>
+      <w:lvlText w:val=""/>
+      <w:lvlJc w:val="left"/>
+      <w:pPr>
+        <w:ind w:left="2880" w:hanging="360"/>
+      </w:pPr>
+      <w:rPr>
+        <w:rFonts w:ascii="Wingdings" w:hAnsi="Wingdings" w:hint="default"/>
+      </w:rPr>
+    </w:lvl>
+    <w:lvl w:ilvl="3" w:tplc="04090001" w:tentative="1">
+      <w:start w:val="1"/>
+      <w:numFmt w:val="bullet"/>
+      <w:lvlText w:val=""/>
+      <w:lvlJc w:val="left"/>
+      <w:pPr>
+        <w:ind w:left="3600" w:hanging="360"/>
+      </w:pPr>
+      <w:rPr>
+        <w:rFonts w:ascii="Symbol" w:hAnsi="Symbol" w:hint="default"/>
+      </w:rPr>
+    </w:lvl>
+    <w:lvl w:ilvl="4" w:tplc="04090003" w:tentative="1">
+      <w:start w:val="1"/>
+      <w:numFmt w:val="bullet"/>
+      <w:lvlText w:val="o"/>
+      <w:lvlJc w:val="left"/>
+      <w:pPr>
+        <w:ind w:left="4320" w:hanging="360"/>
+      </w:pPr>
+      <w:rPr>
+        <w:rFonts w:ascii="Courier New" w:hAnsi="Courier New" w:cs="Courier New" w:hint="default"/>
+      </w:rPr>
+    </w:lvl>
+    <w:lvl w:ilvl="5" w:tplc="04090005" w:tentative="1">
+      <w:start w:val="1"/>
+      <w:numFmt w:val="bullet"/>
+      <w:lvlText w:val=""/>
+      <w:lvlJc w:val="left"/>
+      <w:pPr>
+        <w:ind w:left="5040" w:hanging="360"/>
+      </w:pPr>
+      <w:rPr>
+        <w:rFonts w:ascii="Wingdings" w:hAnsi="Wingdings" w:hint="default"/>
+      </w:rPr>
+    </w:lvl>
+    <w:lvl w:ilvl="6" w:tplc="04090001" w:tentative="1">
+      <w:start w:val="1"/>
+      <w:numFmt w:val="bullet"/>
+      <w:lvlText w:val=""/>
+      <w:lvlJc w:val="left"/>
+      <w:pPr>
+        <w:ind w:left="5760" w:hanging="360"/>
+      </w:pPr>
+      <w:rPr>
+        <w:rFonts w:ascii="Symbol" w:hAnsi="Symbol" w:hint="default"/>
+      </w:rPr>
+    </w:lvl>
+    <w:lvl w:ilvl="7" w:tplc="04090003" w:tentative="1">
+      <w:start w:val="1"/>
+      <w:numFmt w:val="bullet"/>
+      <w:lvlText w:val="o"/>
+      <w:lvlJc w:val="left"/>
+      <w:pPr>
+        <w:ind w:left="6480" w:hanging="360"/>
+      </w:pPr>
+      <w:rPr>
+        <w:rFonts w:ascii="Courier New" w:hAnsi="Courier New" w:cs="Courier New" w:hint="default"/>
+      </w:rPr>
+    </w:lvl>
+    <w:lvl w:ilvl="8" w:tplc="04090005" w:tentative="1">
+      <w:start w:val="1"/>
+      <w:numFmt w:val="bullet"/>
+      <w:lvlText w:val=""/>
+      <w:lvlJc w:val="left"/>
+      <w:pPr>
+        <w:ind w:left="7200" w:hanging="360"/>
+      </w:pPr>
+      <w:rPr>
+        <w:rFonts w:ascii="Wingdings" w:hAnsi="Wingdings" w:hint="default"/>
+      </w:rPr>
+    </w:lvl>
+  </w:abstractNum>
+  <w:abstractNum w:abstractNumId="2" w15:restartNumberingAfterBreak="0">
     <w:nsid w:val="11D12479"/>
     <w:multiLevelType w:val="hybridMultilevel"/>
     <w:tmpl w:val="D8E6AC32"/>
@@ -6630,7 +9594,346 @@
       </w:rPr>
     </w:lvl>
   </w:abstractNum>
-  <w:abstractNum w:abstractNumId="2" w15:restartNumberingAfterBreak="0">
+  <w:abstractNum w:abstractNumId="3" w15:restartNumberingAfterBreak="0">
+    <w:nsid w:val="2CD516FA"/>
+    <w:multiLevelType w:val="hybridMultilevel"/>
+    <w:tmpl w:val="39FCEB06"/>
+    <w:lvl w:ilvl="0" w:tplc="BDD05784">
+      <w:start w:val="2"/>
+      <w:numFmt w:val="bullet"/>
+      <w:lvlText w:val="–"/>
+      <w:lvlJc w:val="left"/>
+      <w:pPr>
+        <w:ind w:left="1440" w:hanging="360"/>
+      </w:pPr>
+      <w:rPr>
+        <w:rFonts w:ascii="Times New Roman" w:hAnsi="Times New Roman" w:hint="default"/>
+      </w:rPr>
+    </w:lvl>
+    <w:lvl w:ilvl="1" w:tplc="04090003" w:tentative="1">
+      <w:start w:val="1"/>
+      <w:numFmt w:val="bullet"/>
+      <w:lvlText w:val="o"/>
+      <w:lvlJc w:val="left"/>
+      <w:pPr>
+        <w:ind w:left="2160" w:hanging="360"/>
+      </w:pPr>
+      <w:rPr>
+        <w:rFonts w:ascii="Courier New" w:hAnsi="Courier New" w:cs="Courier New" w:hint="default"/>
+      </w:rPr>
+    </w:lvl>
+    <w:lvl w:ilvl="2" w:tplc="04090005" w:tentative="1">
+      <w:start w:val="1"/>
+      <w:numFmt w:val="bullet"/>
+      <w:lvlText w:val=""/>
+      <w:lvlJc w:val="left"/>
+      <w:pPr>
+        <w:ind w:left="2880" w:hanging="360"/>
+      </w:pPr>
+      <w:rPr>
+        <w:rFonts w:ascii="Wingdings" w:hAnsi="Wingdings" w:hint="default"/>
+      </w:rPr>
+    </w:lvl>
+    <w:lvl w:ilvl="3" w:tplc="04090001" w:tentative="1">
+      <w:start w:val="1"/>
+      <w:numFmt w:val="bullet"/>
+      <w:lvlText w:val=""/>
+      <w:lvlJc w:val="left"/>
+      <w:pPr>
+        <w:ind w:left="3600" w:hanging="360"/>
+      </w:pPr>
+      <w:rPr>
+        <w:rFonts w:ascii="Symbol" w:hAnsi="Symbol" w:hint="default"/>
+      </w:rPr>
+    </w:lvl>
+    <w:lvl w:ilvl="4" w:tplc="04090003" w:tentative="1">
+      <w:start w:val="1"/>
+      <w:numFmt w:val="bullet"/>
+      <w:lvlText w:val="o"/>
+      <w:lvlJc w:val="left"/>
+      <w:pPr>
+        <w:ind w:left="4320" w:hanging="360"/>
+      </w:pPr>
+      <w:rPr>
+        <w:rFonts w:ascii="Courier New" w:hAnsi="Courier New" w:cs="Courier New" w:hint="default"/>
+      </w:rPr>
+    </w:lvl>
+    <w:lvl w:ilvl="5" w:tplc="04090005" w:tentative="1">
+      <w:start w:val="1"/>
+      <w:numFmt w:val="bullet"/>
+      <w:lvlText w:val=""/>
+      <w:lvlJc w:val="left"/>
+      <w:pPr>
+        <w:ind w:left="5040" w:hanging="360"/>
+      </w:pPr>
+      <w:rPr>
+        <w:rFonts w:ascii="Wingdings" w:hAnsi="Wingdings" w:hint="default"/>
+      </w:rPr>
+    </w:lvl>
+    <w:lvl w:ilvl="6" w:tplc="04090001" w:tentative="1">
+      <w:start w:val="1"/>
+      <w:numFmt w:val="bullet"/>
+      <w:lvlText w:val=""/>
+      <w:lvlJc w:val="left"/>
+      <w:pPr>
+        <w:ind w:left="5760" w:hanging="360"/>
+      </w:pPr>
+      <w:rPr>
+        <w:rFonts w:ascii="Symbol" w:hAnsi="Symbol" w:hint="default"/>
+      </w:rPr>
+    </w:lvl>
+    <w:lvl w:ilvl="7" w:tplc="04090003" w:tentative="1">
+      <w:start w:val="1"/>
+      <w:numFmt w:val="bullet"/>
+      <w:lvlText w:val="o"/>
+      <w:lvlJc w:val="left"/>
+      <w:pPr>
+        <w:ind w:left="6480" w:hanging="360"/>
+      </w:pPr>
+      <w:rPr>
+        <w:rFonts w:ascii="Courier New" w:hAnsi="Courier New" w:cs="Courier New" w:hint="default"/>
+      </w:rPr>
+    </w:lvl>
+    <w:lvl w:ilvl="8" w:tplc="04090005" w:tentative="1">
+      <w:start w:val="1"/>
+      <w:numFmt w:val="bullet"/>
+      <w:lvlText w:val=""/>
+      <w:lvlJc w:val="left"/>
+      <w:pPr>
+        <w:ind w:left="7200" w:hanging="360"/>
+      </w:pPr>
+      <w:rPr>
+        <w:rFonts w:ascii="Wingdings" w:hAnsi="Wingdings" w:hint="default"/>
+      </w:rPr>
+    </w:lvl>
+  </w:abstractNum>
+  <w:abstractNum w:abstractNumId="4" w15:restartNumberingAfterBreak="0">
+    <w:nsid w:val="32952E05"/>
+    <w:multiLevelType w:val="hybridMultilevel"/>
+    <w:tmpl w:val="471EA36E"/>
+    <w:lvl w:ilvl="0" w:tplc="BDD05784">
+      <w:start w:val="2"/>
+      <w:numFmt w:val="bullet"/>
+      <w:lvlText w:val="–"/>
+      <w:lvlJc w:val="left"/>
+      <w:pPr>
+        <w:ind w:left="1440" w:hanging="360"/>
+      </w:pPr>
+      <w:rPr>
+        <w:rFonts w:ascii="Times New Roman" w:hAnsi="Times New Roman" w:hint="default"/>
+      </w:rPr>
+    </w:lvl>
+    <w:lvl w:ilvl="1" w:tplc="04090003" w:tentative="1">
+      <w:start w:val="1"/>
+      <w:numFmt w:val="bullet"/>
+      <w:lvlText w:val="o"/>
+      <w:lvlJc w:val="left"/>
+      <w:pPr>
+        <w:ind w:left="2160" w:hanging="360"/>
+      </w:pPr>
+      <w:rPr>
+        <w:rFonts w:ascii="Courier New" w:hAnsi="Courier New" w:cs="Courier New" w:hint="default"/>
+      </w:rPr>
+    </w:lvl>
+    <w:lvl w:ilvl="2" w:tplc="04090005" w:tentative="1">
+      <w:start w:val="1"/>
+      <w:numFmt w:val="bullet"/>
+      <w:lvlText w:val=""/>
+      <w:lvlJc w:val="left"/>
+      <w:pPr>
+        <w:ind w:left="2880" w:hanging="360"/>
+      </w:pPr>
+      <w:rPr>
+        <w:rFonts w:ascii="Wingdings" w:hAnsi="Wingdings" w:hint="default"/>
+      </w:rPr>
+    </w:lvl>
+    <w:lvl w:ilvl="3" w:tplc="04090001" w:tentative="1">
+      <w:start w:val="1"/>
+      <w:numFmt w:val="bullet"/>
+      <w:lvlText w:val=""/>
+      <w:lvlJc w:val="left"/>
+      <w:pPr>
+        <w:ind w:left="3600" w:hanging="360"/>
+      </w:pPr>
+      <w:rPr>
+        <w:rFonts w:ascii="Symbol" w:hAnsi="Symbol" w:hint="default"/>
+      </w:rPr>
+    </w:lvl>
+    <w:lvl w:ilvl="4" w:tplc="04090003" w:tentative="1">
+      <w:start w:val="1"/>
+      <w:numFmt w:val="bullet"/>
+      <w:lvlText w:val="o"/>
+      <w:lvlJc w:val="left"/>
+      <w:pPr>
+        <w:ind w:left="4320" w:hanging="360"/>
+      </w:pPr>
+      <w:rPr>
+        <w:rFonts w:ascii="Courier New" w:hAnsi="Courier New" w:cs="Courier New" w:hint="default"/>
+      </w:rPr>
+    </w:lvl>
+    <w:lvl w:ilvl="5" w:tplc="04090005" w:tentative="1">
+      <w:start w:val="1"/>
+      <w:numFmt w:val="bullet"/>
+      <w:lvlText w:val=""/>
+      <w:lvlJc w:val="left"/>
+      <w:pPr>
+        <w:ind w:left="5040" w:hanging="360"/>
+      </w:pPr>
+      <w:rPr>
+        <w:rFonts w:ascii="Wingdings" w:hAnsi="Wingdings" w:hint="default"/>
+      </w:rPr>
+    </w:lvl>
+    <w:lvl w:ilvl="6" w:tplc="04090001" w:tentative="1">
+      <w:start w:val="1"/>
+      <w:numFmt w:val="bullet"/>
+      <w:lvlText w:val=""/>
+      <w:lvlJc w:val="left"/>
+      <w:pPr>
+        <w:ind w:left="5760" w:hanging="360"/>
+      </w:pPr>
+      <w:rPr>
+        <w:rFonts w:ascii="Symbol" w:hAnsi="Symbol" w:hint="default"/>
+      </w:rPr>
+    </w:lvl>
+    <w:lvl w:ilvl="7" w:tplc="04090003" w:tentative="1">
+      <w:start w:val="1"/>
+      <w:numFmt w:val="bullet"/>
+      <w:lvlText w:val="o"/>
+      <w:lvlJc w:val="left"/>
+      <w:pPr>
+        <w:ind w:left="6480" w:hanging="360"/>
+      </w:pPr>
+      <w:rPr>
+        <w:rFonts w:ascii="Courier New" w:hAnsi="Courier New" w:cs="Courier New" w:hint="default"/>
+      </w:rPr>
+    </w:lvl>
+    <w:lvl w:ilvl="8" w:tplc="04090005" w:tentative="1">
+      <w:start w:val="1"/>
+      <w:numFmt w:val="bullet"/>
+      <w:lvlText w:val=""/>
+      <w:lvlJc w:val="left"/>
+      <w:pPr>
+        <w:ind w:left="7200" w:hanging="360"/>
+      </w:pPr>
+      <w:rPr>
+        <w:rFonts w:ascii="Wingdings" w:hAnsi="Wingdings" w:hint="default"/>
+      </w:rPr>
+    </w:lvl>
+  </w:abstractNum>
+  <w:abstractNum w:abstractNumId="5" w15:restartNumberingAfterBreak="0">
+    <w:nsid w:val="369E03DD"/>
+    <w:multiLevelType w:val="hybridMultilevel"/>
+    <w:tmpl w:val="BC5A67EC"/>
+    <w:lvl w:ilvl="0" w:tplc="BDD05784">
+      <w:start w:val="2"/>
+      <w:numFmt w:val="bullet"/>
+      <w:lvlText w:val="–"/>
+      <w:lvlJc w:val="left"/>
+      <w:pPr>
+        <w:ind w:left="720" w:hanging="360"/>
+      </w:pPr>
+      <w:rPr>
+        <w:rFonts w:ascii="Times New Roman" w:hAnsi="Times New Roman" w:hint="default"/>
+      </w:rPr>
+    </w:lvl>
+    <w:lvl w:ilvl="1" w:tplc="04090003" w:tentative="1">
+      <w:start w:val="1"/>
+      <w:numFmt w:val="bullet"/>
+      <w:lvlText w:val="o"/>
+      <w:lvlJc w:val="left"/>
+      <w:pPr>
+        <w:ind w:left="1440" w:hanging="360"/>
+      </w:pPr>
+      <w:rPr>
+        <w:rFonts w:ascii="Courier New" w:hAnsi="Courier New" w:cs="Courier New" w:hint="default"/>
+      </w:rPr>
+    </w:lvl>
+    <w:lvl w:ilvl="2" w:tplc="04090005" w:tentative="1">
+      <w:start w:val="1"/>
+      <w:numFmt w:val="bullet"/>
+      <w:lvlText w:val=""/>
+      <w:lvlJc w:val="left"/>
+      <w:pPr>
+        <w:ind w:left="2160" w:hanging="360"/>
+      </w:pPr>
+      <w:rPr>
+        <w:rFonts w:ascii="Wingdings" w:hAnsi="Wingdings" w:hint="default"/>
+      </w:rPr>
+    </w:lvl>
+    <w:lvl w:ilvl="3" w:tplc="04090001" w:tentative="1">
+      <w:start w:val="1"/>
+      <w:numFmt w:val="bullet"/>
+      <w:lvlText w:val=""/>
+      <w:lvlJc w:val="left"/>
+      <w:pPr>
+        <w:ind w:left="2880" w:hanging="360"/>
+      </w:pPr>
+      <w:rPr>
+        <w:rFonts w:ascii="Symbol" w:hAnsi="Symbol" w:hint="default"/>
+      </w:rPr>
+    </w:lvl>
+    <w:lvl w:ilvl="4" w:tplc="04090003" w:tentative="1">
+      <w:start w:val="1"/>
+      <w:numFmt w:val="bullet"/>
+      <w:lvlText w:val="o"/>
+      <w:lvlJc w:val="left"/>
+      <w:pPr>
+        <w:ind w:left="3600" w:hanging="360"/>
+      </w:pPr>
+      <w:rPr>
+        <w:rFonts w:ascii="Courier New" w:hAnsi="Courier New" w:cs="Courier New" w:hint="default"/>
+      </w:rPr>
+    </w:lvl>
+    <w:lvl w:ilvl="5" w:tplc="04090005" w:tentative="1">
+      <w:start w:val="1"/>
+      <w:numFmt w:val="bullet"/>
+      <w:lvlText w:val=""/>
+      <w:lvlJc w:val="left"/>
+      <w:pPr>
+        <w:ind w:left="4320" w:hanging="360"/>
+      </w:pPr>
+      <w:rPr>
+        <w:rFonts w:ascii="Wingdings" w:hAnsi="Wingdings" w:hint="default"/>
+      </w:rPr>
+    </w:lvl>
+    <w:lvl w:ilvl="6" w:tplc="04090001" w:tentative="1">
+      <w:start w:val="1"/>
+      <w:numFmt w:val="bullet"/>
+      <w:lvlText w:val=""/>
+      <w:lvlJc w:val="left"/>
+      <w:pPr>
+        <w:ind w:left="5040" w:hanging="360"/>
+      </w:pPr>
+      <w:rPr>
+        <w:rFonts w:ascii="Symbol" w:hAnsi="Symbol" w:hint="default"/>
+      </w:rPr>
+    </w:lvl>
+    <w:lvl w:ilvl="7" w:tplc="04090003" w:tentative="1">
+      <w:start w:val="1"/>
+      <w:numFmt w:val="bullet"/>
+      <w:lvlText w:val="o"/>
+      <w:lvlJc w:val="left"/>
+      <w:pPr>
+        <w:ind w:left="5760" w:hanging="360"/>
+      </w:pPr>
+      <w:rPr>
+        <w:rFonts w:ascii="Courier New" w:hAnsi="Courier New" w:cs="Courier New" w:hint="default"/>
+      </w:rPr>
+    </w:lvl>
+    <w:lvl w:ilvl="8" w:tplc="04090005" w:tentative="1">
+      <w:start w:val="1"/>
+      <w:numFmt w:val="bullet"/>
+      <w:lvlText w:val=""/>
+      <w:lvlJc w:val="left"/>
+      <w:pPr>
+        <w:ind w:left="6480" w:hanging="360"/>
+      </w:pPr>
+      <w:rPr>
+        <w:rFonts w:ascii="Wingdings" w:hAnsi="Wingdings" w:hint="default"/>
+      </w:rPr>
+    </w:lvl>
+  </w:abstractNum>
+  <w:abstractNum w:abstractNumId="6" w15:restartNumberingAfterBreak="0">
     <w:nsid w:val="443737C6"/>
     <w:multiLevelType w:val="hybridMultilevel"/>
     <w:tmpl w:val="E0C8EEB0"/>
@@ -6743,7 +10046,120 @@
       </w:rPr>
     </w:lvl>
   </w:abstractNum>
-  <w:abstractNum w:abstractNumId="3" w15:restartNumberingAfterBreak="0">
+  <w:abstractNum w:abstractNumId="7" w15:restartNumberingAfterBreak="0">
+    <w:nsid w:val="5A4019B7"/>
+    <w:multiLevelType w:val="hybridMultilevel"/>
+    <w:tmpl w:val="4C16783A"/>
+    <w:lvl w:ilvl="0" w:tplc="BDD05784">
+      <w:start w:val="2"/>
+      <w:numFmt w:val="bullet"/>
+      <w:lvlText w:val="–"/>
+      <w:lvlJc w:val="left"/>
+      <w:pPr>
+        <w:ind w:left="1440" w:hanging="360"/>
+      </w:pPr>
+      <w:rPr>
+        <w:rFonts w:ascii="Times New Roman" w:hAnsi="Times New Roman" w:hint="default"/>
+      </w:rPr>
+    </w:lvl>
+    <w:lvl w:ilvl="1" w:tplc="04090003" w:tentative="1">
+      <w:start w:val="1"/>
+      <w:numFmt w:val="bullet"/>
+      <w:lvlText w:val="o"/>
+      <w:lvlJc w:val="left"/>
+      <w:pPr>
+        <w:ind w:left="2160" w:hanging="360"/>
+      </w:pPr>
+      <w:rPr>
+        <w:rFonts w:ascii="Courier New" w:hAnsi="Courier New" w:cs="Courier New" w:hint="default"/>
+      </w:rPr>
+    </w:lvl>
+    <w:lvl w:ilvl="2" w:tplc="04090005" w:tentative="1">
+      <w:start w:val="1"/>
+      <w:numFmt w:val="bullet"/>
+      <w:lvlText w:val=""/>
+      <w:lvlJc w:val="left"/>
+      <w:pPr>
+        <w:ind w:left="2880" w:hanging="360"/>
+      </w:pPr>
+      <w:rPr>
+        <w:rFonts w:ascii="Wingdings" w:hAnsi="Wingdings" w:hint="default"/>
+      </w:rPr>
+    </w:lvl>
+    <w:lvl w:ilvl="3" w:tplc="04090001" w:tentative="1">
+      <w:start w:val="1"/>
+      <w:numFmt w:val="bullet"/>
+      <w:lvlText w:val=""/>
+      <w:lvlJc w:val="left"/>
+      <w:pPr>
+        <w:ind w:left="3600" w:hanging="360"/>
+      </w:pPr>
+      <w:rPr>
+        <w:rFonts w:ascii="Symbol" w:hAnsi="Symbol" w:hint="default"/>
+      </w:rPr>
+    </w:lvl>
+    <w:lvl w:ilvl="4" w:tplc="04090003" w:tentative="1">
+      <w:start w:val="1"/>
+      <w:numFmt w:val="bullet"/>
+      <w:lvlText w:val="o"/>
+      <w:lvlJc w:val="left"/>
+      <w:pPr>
+        <w:ind w:left="4320" w:hanging="360"/>
+      </w:pPr>
+      <w:rPr>
+        <w:rFonts w:ascii="Courier New" w:hAnsi="Courier New" w:cs="Courier New" w:hint="default"/>
+      </w:rPr>
+    </w:lvl>
+    <w:lvl w:ilvl="5" w:tplc="04090005" w:tentative="1">
+      <w:start w:val="1"/>
+      <w:numFmt w:val="bullet"/>
+      <w:lvlText w:val=""/>
+      <w:lvlJc w:val="left"/>
+      <w:pPr>
+        <w:ind w:left="5040" w:hanging="360"/>
+      </w:pPr>
+      <w:rPr>
+        <w:rFonts w:ascii="Wingdings" w:hAnsi="Wingdings" w:hint="default"/>
+      </w:rPr>
+    </w:lvl>
+    <w:lvl w:ilvl="6" w:tplc="04090001" w:tentative="1">
+      <w:start w:val="1"/>
+      <w:numFmt w:val="bullet"/>
+      <w:lvlText w:val=""/>
+      <w:lvlJc w:val="left"/>
+      <w:pPr>
+        <w:ind w:left="5760" w:hanging="360"/>
+      </w:pPr>
+      <w:rPr>
+        <w:rFonts w:ascii="Symbol" w:hAnsi="Symbol" w:hint="default"/>
+      </w:rPr>
+    </w:lvl>
+    <w:lvl w:ilvl="7" w:tplc="04090003" w:tentative="1">
+      <w:start w:val="1"/>
+      <w:numFmt w:val="bullet"/>
+      <w:lvlText w:val="o"/>
+      <w:lvlJc w:val="left"/>
+      <w:pPr>
+        <w:ind w:left="6480" w:hanging="360"/>
+      </w:pPr>
+      <w:rPr>
+        <w:rFonts w:ascii="Courier New" w:hAnsi="Courier New" w:cs="Courier New" w:hint="default"/>
+      </w:rPr>
+    </w:lvl>
+    <w:lvl w:ilvl="8" w:tplc="04090005" w:tentative="1">
+      <w:start w:val="1"/>
+      <w:numFmt w:val="bullet"/>
+      <w:lvlText w:val=""/>
+      <w:lvlJc w:val="left"/>
+      <w:pPr>
+        <w:ind w:left="7200" w:hanging="360"/>
+      </w:pPr>
+      <w:rPr>
+        <w:rFonts w:ascii="Wingdings" w:hAnsi="Wingdings" w:hint="default"/>
+      </w:rPr>
+    </w:lvl>
+  </w:abstractNum>
+  <w:abstractNum w:abstractNumId="8" w15:restartNumberingAfterBreak="0">
     <w:nsid w:val="6FF37E6F"/>
     <w:multiLevelType w:val="hybridMultilevel"/>
     <w:tmpl w:val="72B899A0"/>
@@ -6856,7 +10272,7 @@
       </w:rPr>
     </w:lvl>
   </w:abstractNum>
-  <w:abstractNum w:abstractNumId="4" w15:restartNumberingAfterBreak="0">
+  <w:abstractNum w:abstractNumId="9" w15:restartNumberingAfterBreak="0">
     <w:nsid w:val="70287666"/>
     <w:multiLevelType w:val="hybridMultilevel"/>
     <w:tmpl w:val="808861D2"/>
@@ -6973,16 +10389,31 @@
     <w:abstractNumId w:val="0"/>
   </w:num>
   <w:num w:numId="2">
+    <w:abstractNumId w:val="2"/>
+  </w:num>
+  <w:num w:numId="3">
+    <w:abstractNumId w:val="8"/>
+  </w:num>
+  <w:num w:numId="4">
+    <w:abstractNumId w:val="6"/>
+  </w:num>
+  <w:num w:numId="5">
+    <w:abstractNumId w:val="9"/>
+  </w:num>
+  <w:num w:numId="6">
     <w:abstractNumId w:val="1"/>
   </w:num>
-  <w:num w:numId="3">
+  <w:num w:numId="7">
     <w:abstractNumId w:val="3"/>
   </w:num>
-  <w:num w:numId="4">
-    <w:abstractNumId w:val="2"/>
+  <w:num w:numId="8">
+    <w:abstractNumId w:val="4"/>
   </w:num>
-  <w:num w:numId="5">
-    <w:abstractNumId w:val="4"/>
+  <w:num w:numId="9">
+    <w:abstractNumId w:val="5"/>
+  </w:num>
+  <w:num w:numId="10">
+    <w:abstractNumId w:val="7"/>
   </w:num>
 </w:numbering>
 </file>
@@ -7940,7 +11371,7 @@
 </file>
 
 <file path=customXml/itemProps1.xml><?xml version="1.0" encoding="utf-8"?>
-<ds:datastoreItem xmlns:ds="http://schemas.openxmlformats.org/officeDocument/2006/customXml" ds:itemID="{3AFF75D7-0450-4C1D-BCC6-390AAEFACF30}">
+<ds:datastoreItem xmlns:ds="http://schemas.openxmlformats.org/officeDocument/2006/customXml" ds:itemID="{AE1220BF-3DB7-4A9A-8027-78320E37B046}">
   <ds:schemaRefs>
     <ds:schemaRef ds:uri="http://schemas.openxmlformats.org/officeDocument/2006/bibliography"/>
   </ds:schemaRefs>

</xml_diff>